<commit_message>
Journal et hiéarchie pour .xml
</commit_message>
<xml_diff>
--- a/log/Patrick Limoges.docx
+++ b/log/Patrick Limoges.docx
@@ -97,7 +97,10 @@
               <w:tab w:val="right" w:leader="dot" w:pos="8630"/>
             </w:tabs>
             <w:rPr>
+              <w:rFonts w:asciiTheme="minorHAnsi" w:eastAsiaTheme="minorEastAsia" w:hAnsiTheme="minorHAnsi"/>
               <w:noProof/>
+              <w:sz w:val="22"/>
+              <w:lang w:eastAsia="fr-CA"/>
             </w:rPr>
           </w:pPr>
           <w:r>
@@ -109,13 +112,13 @@
           <w:r>
             <w:fldChar w:fldCharType="separate"/>
           </w:r>
-          <w:hyperlink w:anchor="_Toc441657452" w:history="1">
+          <w:hyperlink w:anchor="_Toc442109048" w:history="1">
             <w:r>
               <w:rPr>
                 <w:rStyle w:val="Lienhypertexte"/>
                 <w:noProof/>
               </w:rPr>
-              <w:t>27 janvier 2016</w:t>
+              <w:t>1 février 2016</w:t>
             </w:r>
             <w:r>
               <w:rPr>
@@ -136,7 +139,7 @@
                 <w:noProof/>
                 <w:webHidden/>
               </w:rPr>
-              <w:instrText xml:space="preserve"> PAGEREF _Toc441657452 \h </w:instrText>
+              <w:instrText xml:space="preserve"> PAGEREF _Toc442109048 \h </w:instrText>
             </w:r>
             <w:r>
               <w:rPr>
@@ -174,15 +177,160 @@
               <w:tab w:val="right" w:leader="dot" w:pos="8630"/>
             </w:tabs>
             <w:rPr>
+              <w:rFonts w:asciiTheme="minorHAnsi" w:eastAsiaTheme="minorEastAsia" w:hAnsiTheme="minorHAnsi"/>
               <w:noProof/>
+              <w:sz w:val="22"/>
+              <w:lang w:eastAsia="fr-CA"/>
             </w:rPr>
           </w:pPr>
-          <w:hyperlink w:anchor="_Toc441657453" w:history="1">
+          <w:hyperlink w:anchor="_Toc442109049" w:history="1">
             <w:r>
               <w:rPr>
                 <w:rStyle w:val="Lienhypertexte"/>
                 <w:noProof/>
               </w:rPr>
+              <w:t>29 janvier 2016</w:t>
+            </w:r>
+            <w:r>
+              <w:rPr>
+                <w:noProof/>
+                <w:webHidden/>
+              </w:rPr>
+              <w:tab/>
+            </w:r>
+            <w:r>
+              <w:rPr>
+                <w:noProof/>
+                <w:webHidden/>
+              </w:rPr>
+              <w:fldChar w:fldCharType="begin"/>
+            </w:r>
+            <w:r>
+              <w:rPr>
+                <w:noProof/>
+                <w:webHidden/>
+              </w:rPr>
+              <w:instrText xml:space="preserve"> PAGEREF _Toc442109049 \h </w:instrText>
+            </w:r>
+            <w:r>
+              <w:rPr>
+                <w:noProof/>
+                <w:webHidden/>
+              </w:rPr>
+            </w:r>
+            <w:r>
+              <w:rPr>
+                <w:noProof/>
+                <w:webHidden/>
+              </w:rPr>
+              <w:fldChar w:fldCharType="separate"/>
+            </w:r>
+            <w:r>
+              <w:rPr>
+                <w:noProof/>
+                <w:webHidden/>
+              </w:rPr>
+              <w:t>3</w:t>
+            </w:r>
+            <w:r>
+              <w:rPr>
+                <w:noProof/>
+                <w:webHidden/>
+              </w:rPr>
+              <w:fldChar w:fldCharType="end"/>
+            </w:r>
+          </w:hyperlink>
+        </w:p>
+        <w:p>
+          <w:pPr>
+            <w:pStyle w:val="TM1"/>
+            <w:tabs>
+              <w:tab w:val="right" w:leader="dot" w:pos="8630"/>
+            </w:tabs>
+            <w:rPr>
+              <w:rFonts w:asciiTheme="minorHAnsi" w:eastAsiaTheme="minorEastAsia" w:hAnsiTheme="minorHAnsi"/>
+              <w:noProof/>
+              <w:sz w:val="22"/>
+              <w:lang w:eastAsia="fr-CA"/>
+            </w:rPr>
+          </w:pPr>
+          <w:hyperlink w:anchor="_Toc442109050" w:history="1">
+            <w:r>
+              <w:rPr>
+                <w:rStyle w:val="Lienhypertexte"/>
+                <w:noProof/>
+              </w:rPr>
+              <w:t>27 janvier 2016</w:t>
+            </w:r>
+            <w:r>
+              <w:rPr>
+                <w:noProof/>
+                <w:webHidden/>
+              </w:rPr>
+              <w:tab/>
+            </w:r>
+            <w:r>
+              <w:rPr>
+                <w:noProof/>
+                <w:webHidden/>
+              </w:rPr>
+              <w:fldChar w:fldCharType="begin"/>
+            </w:r>
+            <w:r>
+              <w:rPr>
+                <w:noProof/>
+                <w:webHidden/>
+              </w:rPr>
+              <w:instrText xml:space="preserve"> PAGEREF _Toc442109050 \h </w:instrText>
+            </w:r>
+            <w:r>
+              <w:rPr>
+                <w:noProof/>
+                <w:webHidden/>
+              </w:rPr>
+            </w:r>
+            <w:r>
+              <w:rPr>
+                <w:noProof/>
+                <w:webHidden/>
+              </w:rPr>
+              <w:fldChar w:fldCharType="separate"/>
+            </w:r>
+            <w:r>
+              <w:rPr>
+                <w:noProof/>
+                <w:webHidden/>
+              </w:rPr>
+              <w:t>3</w:t>
+            </w:r>
+            <w:r>
+              <w:rPr>
+                <w:noProof/>
+                <w:webHidden/>
+              </w:rPr>
+              <w:fldChar w:fldCharType="end"/>
+            </w:r>
+          </w:hyperlink>
+        </w:p>
+        <w:p>
+          <w:pPr>
+            <w:pStyle w:val="TM1"/>
+            <w:tabs>
+              <w:tab w:val="right" w:leader="dot" w:pos="8630"/>
+            </w:tabs>
+            <w:rPr>
+              <w:rFonts w:asciiTheme="minorHAnsi" w:eastAsiaTheme="minorEastAsia" w:hAnsiTheme="minorHAnsi"/>
+              <w:noProof/>
+              <w:sz w:val="22"/>
+              <w:lang w:eastAsia="fr-CA"/>
+            </w:rPr>
+          </w:pPr>
+          <w:hyperlink w:anchor="_Toc442109051" w:history="1">
+            <w:r>
+              <w:rPr>
+                <w:rStyle w:val="Lienhypertexte"/>
+                <w:noProof/>
+              </w:rPr>
               <w:t>25 janvier 2016</w:t>
             </w:r>
             <w:r>
@@ -204,7 +352,7 @@
                 <w:noProof/>
                 <w:webHidden/>
               </w:rPr>
-              <w:instrText xml:space="preserve"> PAGEREF _Toc441657453 \h </w:instrText>
+              <w:instrText xml:space="preserve"> PAGEREF _Toc442109051 \h </w:instrText>
             </w:r>
             <w:r>
               <w:rPr>
@@ -224,7 +372,7 @@
                 <w:noProof/>
                 <w:webHidden/>
               </w:rPr>
-              <w:t>3</w:t>
+              <w:t>4</w:t>
             </w:r>
             <w:r>
               <w:rPr>
@@ -264,11 +412,225 @@
       <w:pPr>
         <w:pStyle w:val="Titre1"/>
       </w:pPr>
-      <w:bookmarkStart w:id="0" w:name="_Toc441657452"/>
+      <w:bookmarkStart w:id="0" w:name="_Toc442109048"/>
       <w:r>
         <w:lastRenderedPageBreak/>
+        <w:t>1 février 2016</w:t>
+      </w:r>
+      <w:bookmarkEnd w:id="0"/>
+    </w:p>
+    <w:p/>
+    <w:p>
+      <w:pPr>
+        <w:pStyle w:val="Paragraphedeliste"/>
+        <w:numPr>
+          <w:ilvl w:val="0"/>
+          <w:numId w:val="5"/>
+        </w:numPr>
+      </w:pPr>
+      <w:r>
+        <w:t>Participation à une discussion avec le client</w:t>
+      </w:r>
+    </w:p>
+    <w:p>
+      <w:pPr>
+        <w:pStyle w:val="Paragraphedeliste"/>
+        <w:numPr>
+          <w:ilvl w:val="0"/>
+          <w:numId w:val="5"/>
+        </w:numPr>
+      </w:pPr>
+      <w:r>
+        <w:t>Création du fichier de model « </w:t>
+      </w:r>
+      <w:proofErr w:type="spellStart"/>
+      <w:r>
+        <w:t>projets.php</w:t>
+      </w:r>
+      <w:proofErr w:type="spellEnd"/>
+      <w:r>
+        <w:t xml:space="preserve"> » qui est un enfant de </w:t>
+      </w:r>
+      <w:proofErr w:type="spellStart"/>
+      <w:r>
+        <w:t>models.php</w:t>
+      </w:r>
+      <w:proofErr w:type="spellEnd"/>
+    </w:p>
+    <w:p>
+      <w:pPr>
+        <w:pStyle w:val="Paragraphedeliste"/>
+        <w:numPr>
+          <w:ilvl w:val="0"/>
+          <w:numId w:val="5"/>
+        </w:numPr>
+      </w:pPr>
+      <w:r>
+        <w:t xml:space="preserve">J’ai retiré les lignes qui communiquent avec la base de données du contrôleur des stagiaires pour les placer dans </w:t>
+      </w:r>
+      <w:proofErr w:type="spellStart"/>
+      <w:r>
+        <w:t>projets.php</w:t>
+      </w:r>
+      <w:proofErr w:type="spellEnd"/>
+      <w:r>
+        <w:t>.</w:t>
+      </w:r>
+    </w:p>
+    <w:p>
+      <w:pPr>
+        <w:pStyle w:val="Paragraphedeliste"/>
+        <w:numPr>
+          <w:ilvl w:val="0"/>
+          <w:numId w:val="5"/>
+        </w:numPr>
+      </w:pPr>
+      <w:proofErr w:type="spellStart"/>
+      <w:r>
+        <w:t>Re</w:t>
+      </w:r>
+      <w:proofErr w:type="spellEnd"/>
+      <w:r>
+        <w:t>-nommage de tous les variables et des méthodes du contrôleur stagiaire pour respecter le formatage du groupe.</w:t>
+      </w:r>
+    </w:p>
+    <w:p>
+      <w:pPr>
+        <w:pStyle w:val="Paragraphedeliste"/>
+        <w:numPr>
+          <w:ilvl w:val="0"/>
+          <w:numId w:val="5"/>
+        </w:numPr>
+      </w:pPr>
+      <w:r>
+        <w:t>Ajout du fichier model « </w:t>
+      </w:r>
+      <w:proofErr w:type="spellStart"/>
+      <w:r>
+        <w:t>xml.php</w:t>
+      </w:r>
+      <w:proofErr w:type="spellEnd"/>
+      <w:r>
+        <w:t> » qui a été supprimer par la suite.</w:t>
+      </w:r>
+    </w:p>
+    <w:p>
+      <w:pPr>
+        <w:pStyle w:val="Paragraphedeliste"/>
+        <w:numPr>
+          <w:ilvl w:val="0"/>
+          <w:numId w:val="5"/>
+        </w:numPr>
+      </w:pPr>
+      <w:r>
+        <w:t>Modification des méthodes du contrôleur de stagiaire qui récupère les fichier</w:t>
+      </w:r>
+      <w:r>
+        <w:t>s</w:t>
+      </w:r>
+      <w:r>
+        <w:t xml:space="preserve"> </w:t>
+      </w:r>
+      <w:r>
+        <w:t>.</w:t>
+      </w:r>
+      <w:proofErr w:type="spellStart"/>
+      <w:r>
+        <w:t>xml</w:t>
+      </w:r>
+      <w:proofErr w:type="spellEnd"/>
+      <w:r>
+        <w:t>.</w:t>
+      </w:r>
+    </w:p>
+    <w:p>
+      <w:pPr>
+        <w:pStyle w:val="Paragraphedeliste"/>
+        <w:numPr>
+          <w:ilvl w:val="0"/>
+          <w:numId w:val="5"/>
+        </w:numPr>
+      </w:pPr>
+      <w:r>
+        <w:t xml:space="preserve"> </w:t>
+      </w:r>
+      <w:r>
+        <w:t>Ajout de la hiérarchie dans le dossier model pour contenir les sous-dossiers qui vont contenir les fichiers .</w:t>
+      </w:r>
+      <w:proofErr w:type="spellStart"/>
+      <w:r>
+        <w:t>xml</w:t>
+      </w:r>
+      <w:proofErr w:type="spellEnd"/>
+      <w:r>
+        <w:t xml:space="preserve"> du site.</w:t>
+      </w:r>
+      <w:r>
+        <w:t xml:space="preserve"> Contenant des note pour le </w:t>
+      </w:r>
+      <w:proofErr w:type="spellStart"/>
+      <w:r>
+        <w:t>formattage</w:t>
+      </w:r>
+      <w:proofErr w:type="spellEnd"/>
+      <w:r>
+        <w:t xml:space="preserve"> du .xml.</w:t>
+      </w:r>
+      <w:bookmarkStart w:id="1" w:name="_GoBack"/>
+      <w:bookmarkEnd w:id="1"/>
+    </w:p>
+    <w:p>
+      <w:pPr>
+        <w:pStyle w:val="Paragraphedeliste"/>
+        <w:numPr>
+          <w:ilvl w:val="0"/>
+          <w:numId w:val="5"/>
+        </w:numPr>
+      </w:pPr>
+      <w:r>
+        <w:t xml:space="preserve">Ajout d’une variable global dans </w:t>
+      </w:r>
+      <w:r>
+        <w:t>le</w:t>
+      </w:r>
+      <w:r>
+        <w:t xml:space="preserve"> contrôleur « </w:t>
+      </w:r>
+      <w:proofErr w:type="spellStart"/>
+      <w:r>
+        <w:t>controleur.php</w:t>
+      </w:r>
+      <w:proofErr w:type="spellEnd"/>
+      <w:r>
+        <w:t> »</w:t>
+      </w:r>
+      <w:r>
+        <w:t xml:space="preserve"> contenant le chemin pour accéder </w:t>
+      </w:r>
+      <w:r>
+        <w:t>aux dossiers</w:t>
+      </w:r>
+      <w:r>
+        <w:t xml:space="preserve"> contenant les .</w:t>
+      </w:r>
+      <w:proofErr w:type="spellStart"/>
+      <w:r>
+        <w:t>xml</w:t>
+      </w:r>
+      <w:proofErr w:type="spellEnd"/>
+      <w:r>
+        <w:t>.</w:t>
+      </w:r>
+    </w:p>
+    <w:p>
+      <w:pPr>
+        <w:pStyle w:val="Titre1"/>
+      </w:pPr>
+      <w:bookmarkStart w:id="2" w:name="_Toc442109049"/>
+      <w:r>
         <w:t>29 janvier 2016</w:t>
       </w:r>
+      <w:bookmarkEnd w:id="2"/>
     </w:p>
     <w:p/>
     <w:p>
@@ -351,8 +713,6 @@
       <w:r>
         <w:t>Ajout d’une méthode, inactif pour l’instant, pour servir à récupérer les informations d’un stage.</w:t>
       </w:r>
-      <w:bookmarkStart w:id="1" w:name="_GoBack"/>
-      <w:bookmarkEnd w:id="1"/>
     </w:p>
     <w:p>
       <w:pPr>
@@ -363,10 +723,11 @@
       <w:pPr>
         <w:pStyle w:val="Titre1"/>
       </w:pPr>
+      <w:bookmarkStart w:id="3" w:name="_Toc442109050"/>
       <w:r>
         <w:t>27 janvier 2016</w:t>
       </w:r>
-      <w:bookmarkEnd w:id="0"/>
+      <w:bookmarkEnd w:id="3"/>
     </w:p>
     <w:p/>
     <w:p>
@@ -378,6 +739,7 @@
         </w:numPr>
       </w:pPr>
       <w:r>
+        <w:lastRenderedPageBreak/>
         <w:t>Participation à la discussion, pour mettre en place la stratégie de développement du site web.</w:t>
       </w:r>
     </w:p>
@@ -430,11 +792,11 @@
       <w:pPr>
         <w:pStyle w:val="Titre1"/>
       </w:pPr>
-      <w:bookmarkStart w:id="2" w:name="_Toc441657453"/>
+      <w:bookmarkStart w:id="4" w:name="_Toc442109051"/>
       <w:r>
         <w:t>25 janvier 2016</w:t>
       </w:r>
-      <w:bookmarkEnd w:id="2"/>
+      <w:bookmarkEnd w:id="4"/>
     </w:p>
     <w:p/>
     <w:p>
@@ -575,6 +937,119 @@
     </w:lvl>
   </w:abstractNum>
   <w:abstractNum w:abstractNumId="1">
+    <w:nsid w:val="09F9353D"/>
+    <w:multiLevelType w:val="hybridMultilevel"/>
+    <w:tmpl w:val="5BECC920"/>
+    <w:lvl w:ilvl="0" w:tplc="0C0C0001">
+      <w:start w:val="1"/>
+      <w:numFmt w:val="bullet"/>
+      <w:lvlText w:val=""/>
+      <w:lvlJc w:val="left"/>
+      <w:pPr>
+        <w:ind w:left="720" w:hanging="360"/>
+      </w:pPr>
+      <w:rPr>
+        <w:rFonts w:ascii="Symbol" w:hAnsi="Symbol" w:hint="default"/>
+      </w:rPr>
+    </w:lvl>
+    <w:lvl w:ilvl="1" w:tplc="0C0C0003" w:tentative="1">
+      <w:start w:val="1"/>
+      <w:numFmt w:val="bullet"/>
+      <w:lvlText w:val="o"/>
+      <w:lvlJc w:val="left"/>
+      <w:pPr>
+        <w:ind w:left="1440" w:hanging="360"/>
+      </w:pPr>
+      <w:rPr>
+        <w:rFonts w:ascii="Courier New" w:hAnsi="Courier New" w:cs="Courier New" w:hint="default"/>
+      </w:rPr>
+    </w:lvl>
+    <w:lvl w:ilvl="2" w:tplc="0C0C0005" w:tentative="1">
+      <w:start w:val="1"/>
+      <w:numFmt w:val="bullet"/>
+      <w:lvlText w:val=""/>
+      <w:lvlJc w:val="left"/>
+      <w:pPr>
+        <w:ind w:left="2160" w:hanging="360"/>
+      </w:pPr>
+      <w:rPr>
+        <w:rFonts w:ascii="Wingdings" w:hAnsi="Wingdings" w:hint="default"/>
+      </w:rPr>
+    </w:lvl>
+    <w:lvl w:ilvl="3" w:tplc="0C0C0001" w:tentative="1">
+      <w:start w:val="1"/>
+      <w:numFmt w:val="bullet"/>
+      <w:lvlText w:val=""/>
+      <w:lvlJc w:val="left"/>
+      <w:pPr>
+        <w:ind w:left="2880" w:hanging="360"/>
+      </w:pPr>
+      <w:rPr>
+        <w:rFonts w:ascii="Symbol" w:hAnsi="Symbol" w:hint="default"/>
+      </w:rPr>
+    </w:lvl>
+    <w:lvl w:ilvl="4" w:tplc="0C0C0003" w:tentative="1">
+      <w:start w:val="1"/>
+      <w:numFmt w:val="bullet"/>
+      <w:lvlText w:val="o"/>
+      <w:lvlJc w:val="left"/>
+      <w:pPr>
+        <w:ind w:left="3600" w:hanging="360"/>
+      </w:pPr>
+      <w:rPr>
+        <w:rFonts w:ascii="Courier New" w:hAnsi="Courier New" w:cs="Courier New" w:hint="default"/>
+      </w:rPr>
+    </w:lvl>
+    <w:lvl w:ilvl="5" w:tplc="0C0C0005" w:tentative="1">
+      <w:start w:val="1"/>
+      <w:numFmt w:val="bullet"/>
+      <w:lvlText w:val=""/>
+      <w:lvlJc w:val="left"/>
+      <w:pPr>
+        <w:ind w:left="4320" w:hanging="360"/>
+      </w:pPr>
+      <w:rPr>
+        <w:rFonts w:ascii="Wingdings" w:hAnsi="Wingdings" w:hint="default"/>
+      </w:rPr>
+    </w:lvl>
+    <w:lvl w:ilvl="6" w:tplc="0C0C0001" w:tentative="1">
+      <w:start w:val="1"/>
+      <w:numFmt w:val="bullet"/>
+      <w:lvlText w:val=""/>
+      <w:lvlJc w:val="left"/>
+      <w:pPr>
+        <w:ind w:left="5040" w:hanging="360"/>
+      </w:pPr>
+      <w:rPr>
+        <w:rFonts w:ascii="Symbol" w:hAnsi="Symbol" w:hint="default"/>
+      </w:rPr>
+    </w:lvl>
+    <w:lvl w:ilvl="7" w:tplc="0C0C0003" w:tentative="1">
+      <w:start w:val="1"/>
+      <w:numFmt w:val="bullet"/>
+      <w:lvlText w:val="o"/>
+      <w:lvlJc w:val="left"/>
+      <w:pPr>
+        <w:ind w:left="5760" w:hanging="360"/>
+      </w:pPr>
+      <w:rPr>
+        <w:rFonts w:ascii="Courier New" w:hAnsi="Courier New" w:cs="Courier New" w:hint="default"/>
+      </w:rPr>
+    </w:lvl>
+    <w:lvl w:ilvl="8" w:tplc="0C0C0005" w:tentative="1">
+      <w:start w:val="1"/>
+      <w:numFmt w:val="bullet"/>
+      <w:lvlText w:val=""/>
+      <w:lvlJc w:val="left"/>
+      <w:pPr>
+        <w:ind w:left="6480" w:hanging="360"/>
+      </w:pPr>
+      <w:rPr>
+        <w:rFonts w:ascii="Wingdings" w:hAnsi="Wingdings" w:hint="default"/>
+      </w:rPr>
+    </w:lvl>
+  </w:abstractNum>
+  <w:abstractNum w:abstractNumId="2">
     <w:nsid w:val="310E23F8"/>
     <w:multiLevelType w:val="hybridMultilevel"/>
     <w:tmpl w:val="0F00B4BC"/>
@@ -687,7 +1162,7 @@
       </w:rPr>
     </w:lvl>
   </w:abstractNum>
-  <w:abstractNum w:abstractNumId="2">
+  <w:abstractNum w:abstractNumId="3">
     <w:nsid w:val="5F910C06"/>
     <w:multiLevelType w:val="hybridMultilevel"/>
     <w:tmpl w:val="E55CC088"/>
@@ -800,7 +1275,7 @@
       </w:rPr>
     </w:lvl>
   </w:abstractNum>
-  <w:abstractNum w:abstractNumId="3">
+  <w:abstractNum w:abstractNumId="4">
     <w:nsid w:val="74E53E88"/>
     <w:multiLevelType w:val="hybridMultilevel"/>
     <w:tmpl w:val="6BBA41D4"/>
@@ -914,16 +1389,19 @@
     </w:lvl>
   </w:abstractNum>
   <w:num w:numId="1">
-    <w:abstractNumId w:val="1"/>
+    <w:abstractNumId w:val="2"/>
   </w:num>
   <w:num w:numId="2">
     <w:abstractNumId w:val="0"/>
   </w:num>
   <w:num w:numId="3">
-    <w:abstractNumId w:val="2"/>
+    <w:abstractNumId w:val="3"/>
   </w:num>
   <w:num w:numId="4">
-    <w:abstractNumId w:val="3"/>
+    <w:abstractNumId w:val="4"/>
+  </w:num>
+  <w:num w:numId="5">
+    <w:abstractNumId w:val="1"/>
   </w:num>
 </w:numbering>
 </file>
@@ -1842,7 +2320,7 @@
 </file>
 
 <file path=customXml/itemProps1.xml><?xml version="1.0" encoding="utf-8"?>
-<ds:datastoreItem xmlns:ds="http://schemas.openxmlformats.org/officeDocument/2006/customXml" ds:itemID="{47451E8A-BD69-4F7C-814D-F5D16DA0FCA2}">
+<ds:datastoreItem xmlns:ds="http://schemas.openxmlformats.org/officeDocument/2006/customXml" ds:itemID="{A8AFEDA3-B11E-41EC-B4A0-4A21C763488F}">
   <ds:schemaRefs>
     <ds:schemaRef ds:uri="http://schemas.openxmlformats.org/officeDocument/2006/bibliography"/>
   </ds:schemaRefs>

</xml_diff>

<commit_message>
Changement de page; creer, modifer, visualiser, accepter, refuser projets
Ajout d'une méthode pour changer de page dans tout les controler sauf
accueil.
Ajout des méthodes pour permettre au superviseur de creer, modifier ou
voir ses projet de stage.
Ajout d'une méthode pour permettre de voir tous les stage selon leur
statut
Ajout d'une méthode pour accepter ou refuser les stages.
</commit_message>
<xml_diff>
--- a/log/Patrick Limoges.docx
+++ b/log/Patrick Limoges.docx
@@ -87,7 +87,15 @@
             <w:rPr>
               <w:lang w:val="fr-FR"/>
             </w:rPr>
-            <w:t>Table des matières</w:t>
+            <w:t>Table des m</w:t>
+          </w:r>
+          <w:bookmarkStart w:id="0" w:name="_GoBack"/>
+          <w:bookmarkEnd w:id="0"/>
+          <w:r>
+            <w:rPr>
+              <w:lang w:val="fr-FR"/>
+            </w:rPr>
+            <w:t>atières</w:t>
           </w:r>
         </w:p>
         <w:p>
@@ -112,13 +120,13 @@
           <w:r>
             <w:fldChar w:fldCharType="separate"/>
           </w:r>
-          <w:hyperlink w:anchor="_Toc442109048" w:history="1">
+          <w:hyperlink w:anchor="_Toc442174209" w:history="1">
             <w:r>
               <w:rPr>
                 <w:rStyle w:val="Lienhypertexte"/>
                 <w:noProof/>
               </w:rPr>
-              <w:t>1 février 2016</w:t>
+              <w:t>2 février 2016</w:t>
             </w:r>
             <w:r>
               <w:rPr>
@@ -139,7 +147,7 @@
                 <w:noProof/>
                 <w:webHidden/>
               </w:rPr>
-              <w:instrText xml:space="preserve"> PAGEREF _Toc442109048 \h </w:instrText>
+              <w:instrText xml:space="preserve"> PAGEREF _Toc442174209 \h </w:instrText>
             </w:r>
             <w:r>
               <w:rPr>
@@ -183,13 +191,13 @@
               <w:lang w:eastAsia="fr-CA"/>
             </w:rPr>
           </w:pPr>
-          <w:hyperlink w:anchor="_Toc442109049" w:history="1">
+          <w:hyperlink w:anchor="_Toc442174210" w:history="1">
             <w:r>
               <w:rPr>
                 <w:rStyle w:val="Lienhypertexte"/>
                 <w:noProof/>
               </w:rPr>
-              <w:t>29 janvier 2016</w:t>
+              <w:t>1 février 2016</w:t>
             </w:r>
             <w:r>
               <w:rPr>
@@ -210,7 +218,7 @@
                 <w:noProof/>
                 <w:webHidden/>
               </w:rPr>
-              <w:instrText xml:space="preserve"> PAGEREF _Toc442109049 \h </w:instrText>
+              <w:instrText xml:space="preserve"> PAGEREF _Toc442174210 \h </w:instrText>
             </w:r>
             <w:r>
               <w:rPr>
@@ -254,13 +262,13 @@
               <w:lang w:eastAsia="fr-CA"/>
             </w:rPr>
           </w:pPr>
-          <w:hyperlink w:anchor="_Toc442109050" w:history="1">
+          <w:hyperlink w:anchor="_Toc442174211" w:history="1">
             <w:r>
               <w:rPr>
                 <w:rStyle w:val="Lienhypertexte"/>
                 <w:noProof/>
               </w:rPr>
-              <w:t>27 janvier 2016</w:t>
+              <w:t>29 janvier 2016</w:t>
             </w:r>
             <w:r>
               <w:rPr>
@@ -281,7 +289,7 @@
                 <w:noProof/>
                 <w:webHidden/>
               </w:rPr>
-              <w:instrText xml:space="preserve"> PAGEREF _Toc442109050 \h </w:instrText>
+              <w:instrText xml:space="preserve"> PAGEREF _Toc442174211 \h </w:instrText>
             </w:r>
             <w:r>
               <w:rPr>
@@ -325,12 +333,83 @@
               <w:lang w:eastAsia="fr-CA"/>
             </w:rPr>
           </w:pPr>
-          <w:hyperlink w:anchor="_Toc442109051" w:history="1">
+          <w:hyperlink w:anchor="_Toc442174212" w:history="1">
             <w:r>
               <w:rPr>
                 <w:rStyle w:val="Lienhypertexte"/>
                 <w:noProof/>
               </w:rPr>
+              <w:t>27 janvier 2016</w:t>
+            </w:r>
+            <w:r>
+              <w:rPr>
+                <w:noProof/>
+                <w:webHidden/>
+              </w:rPr>
+              <w:tab/>
+            </w:r>
+            <w:r>
+              <w:rPr>
+                <w:noProof/>
+                <w:webHidden/>
+              </w:rPr>
+              <w:fldChar w:fldCharType="begin"/>
+            </w:r>
+            <w:r>
+              <w:rPr>
+                <w:noProof/>
+                <w:webHidden/>
+              </w:rPr>
+              <w:instrText xml:space="preserve"> PAGEREF _Toc442174212 \h </w:instrText>
+            </w:r>
+            <w:r>
+              <w:rPr>
+                <w:noProof/>
+                <w:webHidden/>
+              </w:rPr>
+            </w:r>
+            <w:r>
+              <w:rPr>
+                <w:noProof/>
+                <w:webHidden/>
+              </w:rPr>
+              <w:fldChar w:fldCharType="separate"/>
+            </w:r>
+            <w:r>
+              <w:rPr>
+                <w:noProof/>
+                <w:webHidden/>
+              </w:rPr>
+              <w:t>4</w:t>
+            </w:r>
+            <w:r>
+              <w:rPr>
+                <w:noProof/>
+                <w:webHidden/>
+              </w:rPr>
+              <w:fldChar w:fldCharType="end"/>
+            </w:r>
+          </w:hyperlink>
+        </w:p>
+        <w:p>
+          <w:pPr>
+            <w:pStyle w:val="TM1"/>
+            <w:tabs>
+              <w:tab w:val="right" w:leader="dot" w:pos="8630"/>
+            </w:tabs>
+            <w:rPr>
+              <w:rFonts w:asciiTheme="minorHAnsi" w:eastAsiaTheme="minorEastAsia" w:hAnsiTheme="minorHAnsi"/>
+              <w:noProof/>
+              <w:sz w:val="22"/>
+              <w:lang w:eastAsia="fr-CA"/>
+            </w:rPr>
+          </w:pPr>
+          <w:hyperlink w:anchor="_Toc442174213" w:history="1">
+            <w:r>
+              <w:rPr>
+                <w:rStyle w:val="Lienhypertexte"/>
+                <w:noProof/>
+              </w:rPr>
               <w:t>25 janvier 2016</w:t>
             </w:r>
             <w:r>
@@ -352,7 +431,7 @@
                 <w:noProof/>
                 <w:webHidden/>
               </w:rPr>
-              <w:instrText xml:space="preserve"> PAGEREF _Toc442109051 \h </w:instrText>
+              <w:instrText xml:space="preserve"> PAGEREF _Toc442174213 \h </w:instrText>
             </w:r>
             <w:r>
               <w:rPr>
@@ -412,12 +491,144 @@
       <w:pPr>
         <w:pStyle w:val="Titre1"/>
       </w:pPr>
-      <w:bookmarkStart w:id="0" w:name="_Toc442109048"/>
+      <w:bookmarkStart w:id="1" w:name="_Toc442174209"/>
       <w:r>
         <w:lastRenderedPageBreak/>
+        <w:t>2 février 2016</w:t>
+      </w:r>
+      <w:bookmarkEnd w:id="1"/>
+    </w:p>
+    <w:p/>
+    <w:p>
+      <w:pPr>
+        <w:pStyle w:val="Paragraphedeliste"/>
+        <w:numPr>
+          <w:ilvl w:val="0"/>
+          <w:numId w:val="7"/>
+        </w:numPr>
+      </w:pPr>
+      <w:r>
+        <w:t xml:space="preserve">Ajout d’une méthode dans tous </w:t>
+      </w:r>
+      <w:r>
+        <w:t>les contrôleurs</w:t>
+      </w:r>
+      <w:r>
+        <w:t xml:space="preserve"> qui permettra dans changer la page du site web</w:t>
+      </w:r>
+    </w:p>
+    <w:p>
+      <w:pPr>
+        <w:pStyle w:val="Paragraphedeliste"/>
+        <w:numPr>
+          <w:ilvl w:val="0"/>
+          <w:numId w:val="7"/>
+        </w:numPr>
+      </w:pPr>
+      <w:r>
+        <w:t xml:space="preserve"> </w:t>
+      </w:r>
+      <w:r>
+        <w:t>Mise en place des méthodes permettant au superviseur de crée</w:t>
+      </w:r>
+      <w:r>
+        <w:t>r ou modifier de nouveau projet, dans le contrôleur du superviseur.</w:t>
+      </w:r>
+    </w:p>
+    <w:p>
+      <w:pPr>
+        <w:pStyle w:val="Paragraphedeliste"/>
+        <w:numPr>
+          <w:ilvl w:val="0"/>
+          <w:numId w:val="7"/>
+        </w:numPr>
+      </w:pPr>
+      <w:r>
+        <w:t xml:space="preserve">Mise en place des méthodes permettant au superviseur de voir </w:t>
+      </w:r>
+      <w:r>
+        <w:t xml:space="preserve">les projets déjà proposée, </w:t>
+      </w:r>
+      <w:r>
+        <w:t>dans le contrôleur du superviseur.</w:t>
+      </w:r>
+    </w:p>
+    <w:p>
+      <w:pPr>
+        <w:pStyle w:val="Paragraphedeliste"/>
+        <w:numPr>
+          <w:ilvl w:val="0"/>
+          <w:numId w:val="7"/>
+        </w:numPr>
+      </w:pPr>
+      <w:r>
+        <w:t xml:space="preserve">Ajout des méthodes pour faire les deux actions ci-dessus dans la base de </w:t>
+      </w:r>
+      <w:r>
+        <w:t>données</w:t>
+      </w:r>
+      <w:r>
+        <w:t>.</w:t>
+      </w:r>
+    </w:p>
+    <w:p>
+      <w:pPr>
+        <w:pStyle w:val="Paragraphedeliste"/>
+        <w:numPr>
+          <w:ilvl w:val="0"/>
+          <w:numId w:val="7"/>
+        </w:numPr>
+      </w:pPr>
+      <w:r>
+        <w:t xml:space="preserve">Ajout d’une méthode pour faire accepter ou refuser des projets dans le model </w:t>
+      </w:r>
+      <w:proofErr w:type="spellStart"/>
+      <w:r>
+        <w:t>projet.php</w:t>
+      </w:r>
+      <w:proofErr w:type="spellEnd"/>
+      <w:r>
+        <w:t>.</w:t>
+      </w:r>
+    </w:p>
+    <w:p>
+      <w:pPr>
+        <w:pStyle w:val="Paragraphedeliste"/>
+        <w:numPr>
+          <w:ilvl w:val="0"/>
+          <w:numId w:val="7"/>
+        </w:numPr>
+      </w:pPr>
+      <w:r>
+        <w:t>Ajout d’une méthode pour voir tous les projet</w:t>
+      </w:r>
+      <w:r>
+        <w:t>s</w:t>
+      </w:r>
+      <w:r>
+        <w:t xml:space="preserve"> selon un </w:t>
+      </w:r>
+      <w:r>
+        <w:t xml:space="preserve">statut particulier, dans le model </w:t>
+      </w:r>
+      <w:proofErr w:type="spellStart"/>
+      <w:r>
+        <w:t>projet.php</w:t>
+      </w:r>
+      <w:proofErr w:type="spellEnd"/>
+      <w:r>
+        <w:t>.</w:t>
+      </w:r>
+    </w:p>
+    <w:p>
+      <w:pPr>
+        <w:pStyle w:val="Titre1"/>
+      </w:pPr>
+      <w:bookmarkStart w:id="2" w:name="_Toc442174210"/>
+      <w:r>
         <w:t>1 février 2016</w:t>
       </w:r>
-      <w:bookmarkEnd w:id="0"/>
+      <w:bookmarkEnd w:id="2"/>
     </w:p>
     <w:p/>
     <w:p>
@@ -574,10 +785,16 @@
       </w:r>
       <w:proofErr w:type="spellEnd"/>
       <w:r>
-        <w:t xml:space="preserve"> du .xml.</w:t>
-      </w:r>
-      <w:bookmarkStart w:id="1" w:name="_GoBack"/>
-      <w:bookmarkEnd w:id="1"/>
+        <w:t xml:space="preserve"> du .</w:t>
+      </w:r>
+      <w:proofErr w:type="spellStart"/>
+      <w:r>
+        <w:t>xml</w:t>
+      </w:r>
+      <w:proofErr w:type="spellEnd"/>
+      <w:r>
+        <w:t>.</w:t>
+      </w:r>
     </w:p>
     <w:p>
       <w:pPr>
@@ -626,11 +843,11 @@
       <w:pPr>
         <w:pStyle w:val="Titre1"/>
       </w:pPr>
-      <w:bookmarkStart w:id="2" w:name="_Toc442109049"/>
+      <w:bookmarkStart w:id="3" w:name="_Toc442174211"/>
       <w:r>
         <w:t>29 janvier 2016</w:t>
       </w:r>
-      <w:bookmarkEnd w:id="2"/>
+      <w:bookmarkEnd w:id="3"/>
     </w:p>
     <w:p/>
     <w:p>
@@ -654,6 +871,7 @@
         </w:numPr>
       </w:pPr>
       <w:r>
+        <w:lastRenderedPageBreak/>
         <w:t xml:space="preserve">Ajout de </w:t>
       </w:r>
       <w:r>
@@ -723,11 +941,11 @@
       <w:pPr>
         <w:pStyle w:val="Titre1"/>
       </w:pPr>
-      <w:bookmarkStart w:id="3" w:name="_Toc442109050"/>
+      <w:bookmarkStart w:id="4" w:name="_Toc442174212"/>
       <w:r>
         <w:t>27 janvier 2016</w:t>
       </w:r>
-      <w:bookmarkEnd w:id="3"/>
+      <w:bookmarkEnd w:id="4"/>
     </w:p>
     <w:p/>
     <w:p>
@@ -739,7 +957,6 @@
         </w:numPr>
       </w:pPr>
       <w:r>
-        <w:lastRenderedPageBreak/>
         <w:t>Participation à la discussion, pour mettre en place la stratégie de développement du site web.</w:t>
       </w:r>
     </w:p>
@@ -792,11 +1009,11 @@
       <w:pPr>
         <w:pStyle w:val="Titre1"/>
       </w:pPr>
-      <w:bookmarkStart w:id="4" w:name="_Toc442109051"/>
+      <w:bookmarkStart w:id="5" w:name="_Toc442174213"/>
       <w:r>
         <w:t>25 janvier 2016</w:t>
       </w:r>
-      <w:bookmarkEnd w:id="4"/>
+      <w:bookmarkEnd w:id="5"/>
     </w:p>
     <w:p/>
     <w:p>
@@ -1050,6 +1267,119 @@
     </w:lvl>
   </w:abstractNum>
   <w:abstractNum w:abstractNumId="2">
+    <w:nsid w:val="2C70030D"/>
+    <w:multiLevelType w:val="hybridMultilevel"/>
+    <w:tmpl w:val="5980D6D8"/>
+    <w:lvl w:ilvl="0" w:tplc="0C0C0001">
+      <w:start w:val="1"/>
+      <w:numFmt w:val="bullet"/>
+      <w:lvlText w:val=""/>
+      <w:lvlJc w:val="left"/>
+      <w:pPr>
+        <w:ind w:left="720" w:hanging="360"/>
+      </w:pPr>
+      <w:rPr>
+        <w:rFonts w:ascii="Symbol" w:hAnsi="Symbol" w:hint="default"/>
+      </w:rPr>
+    </w:lvl>
+    <w:lvl w:ilvl="1" w:tplc="0C0C0003" w:tentative="1">
+      <w:start w:val="1"/>
+      <w:numFmt w:val="bullet"/>
+      <w:lvlText w:val="o"/>
+      <w:lvlJc w:val="left"/>
+      <w:pPr>
+        <w:ind w:left="1440" w:hanging="360"/>
+      </w:pPr>
+      <w:rPr>
+        <w:rFonts w:ascii="Courier New" w:hAnsi="Courier New" w:cs="Courier New" w:hint="default"/>
+      </w:rPr>
+    </w:lvl>
+    <w:lvl w:ilvl="2" w:tplc="0C0C0005" w:tentative="1">
+      <w:start w:val="1"/>
+      <w:numFmt w:val="bullet"/>
+      <w:lvlText w:val=""/>
+      <w:lvlJc w:val="left"/>
+      <w:pPr>
+        <w:ind w:left="2160" w:hanging="360"/>
+      </w:pPr>
+      <w:rPr>
+        <w:rFonts w:ascii="Wingdings" w:hAnsi="Wingdings" w:hint="default"/>
+      </w:rPr>
+    </w:lvl>
+    <w:lvl w:ilvl="3" w:tplc="0C0C0001" w:tentative="1">
+      <w:start w:val="1"/>
+      <w:numFmt w:val="bullet"/>
+      <w:lvlText w:val=""/>
+      <w:lvlJc w:val="left"/>
+      <w:pPr>
+        <w:ind w:left="2880" w:hanging="360"/>
+      </w:pPr>
+      <w:rPr>
+        <w:rFonts w:ascii="Symbol" w:hAnsi="Symbol" w:hint="default"/>
+      </w:rPr>
+    </w:lvl>
+    <w:lvl w:ilvl="4" w:tplc="0C0C0003" w:tentative="1">
+      <w:start w:val="1"/>
+      <w:numFmt w:val="bullet"/>
+      <w:lvlText w:val="o"/>
+      <w:lvlJc w:val="left"/>
+      <w:pPr>
+        <w:ind w:left="3600" w:hanging="360"/>
+      </w:pPr>
+      <w:rPr>
+        <w:rFonts w:ascii="Courier New" w:hAnsi="Courier New" w:cs="Courier New" w:hint="default"/>
+      </w:rPr>
+    </w:lvl>
+    <w:lvl w:ilvl="5" w:tplc="0C0C0005" w:tentative="1">
+      <w:start w:val="1"/>
+      <w:numFmt w:val="bullet"/>
+      <w:lvlText w:val=""/>
+      <w:lvlJc w:val="left"/>
+      <w:pPr>
+        <w:ind w:left="4320" w:hanging="360"/>
+      </w:pPr>
+      <w:rPr>
+        <w:rFonts w:ascii="Wingdings" w:hAnsi="Wingdings" w:hint="default"/>
+      </w:rPr>
+    </w:lvl>
+    <w:lvl w:ilvl="6" w:tplc="0C0C0001" w:tentative="1">
+      <w:start w:val="1"/>
+      <w:numFmt w:val="bullet"/>
+      <w:lvlText w:val=""/>
+      <w:lvlJc w:val="left"/>
+      <w:pPr>
+        <w:ind w:left="5040" w:hanging="360"/>
+      </w:pPr>
+      <w:rPr>
+        <w:rFonts w:ascii="Symbol" w:hAnsi="Symbol" w:hint="default"/>
+      </w:rPr>
+    </w:lvl>
+    <w:lvl w:ilvl="7" w:tplc="0C0C0003" w:tentative="1">
+      <w:start w:val="1"/>
+      <w:numFmt w:val="bullet"/>
+      <w:lvlText w:val="o"/>
+      <w:lvlJc w:val="left"/>
+      <w:pPr>
+        <w:ind w:left="5760" w:hanging="360"/>
+      </w:pPr>
+      <w:rPr>
+        <w:rFonts w:ascii="Courier New" w:hAnsi="Courier New" w:cs="Courier New" w:hint="default"/>
+      </w:rPr>
+    </w:lvl>
+    <w:lvl w:ilvl="8" w:tplc="0C0C0005" w:tentative="1">
+      <w:start w:val="1"/>
+      <w:numFmt w:val="bullet"/>
+      <w:lvlText w:val=""/>
+      <w:lvlJc w:val="left"/>
+      <w:pPr>
+        <w:ind w:left="6480" w:hanging="360"/>
+      </w:pPr>
+      <w:rPr>
+        <w:rFonts w:ascii="Wingdings" w:hAnsi="Wingdings" w:hint="default"/>
+      </w:rPr>
+    </w:lvl>
+  </w:abstractNum>
+  <w:abstractNum w:abstractNumId="3">
     <w:nsid w:val="310E23F8"/>
     <w:multiLevelType w:val="hybridMultilevel"/>
     <w:tmpl w:val="0F00B4BC"/>
@@ -1162,7 +1492,120 @@
       </w:rPr>
     </w:lvl>
   </w:abstractNum>
-  <w:abstractNum w:abstractNumId="3">
+  <w:abstractNum w:abstractNumId="4">
+    <w:nsid w:val="3D1A4674"/>
+    <w:multiLevelType w:val="hybridMultilevel"/>
+    <w:tmpl w:val="03B46FEC"/>
+    <w:lvl w:ilvl="0" w:tplc="0C0C0001">
+      <w:start w:val="1"/>
+      <w:numFmt w:val="bullet"/>
+      <w:lvlText w:val=""/>
+      <w:lvlJc w:val="left"/>
+      <w:pPr>
+        <w:ind w:left="720" w:hanging="360"/>
+      </w:pPr>
+      <w:rPr>
+        <w:rFonts w:ascii="Symbol" w:hAnsi="Symbol" w:hint="default"/>
+      </w:rPr>
+    </w:lvl>
+    <w:lvl w:ilvl="1" w:tplc="0C0C0003" w:tentative="1">
+      <w:start w:val="1"/>
+      <w:numFmt w:val="bullet"/>
+      <w:lvlText w:val="o"/>
+      <w:lvlJc w:val="left"/>
+      <w:pPr>
+        <w:ind w:left="1440" w:hanging="360"/>
+      </w:pPr>
+      <w:rPr>
+        <w:rFonts w:ascii="Courier New" w:hAnsi="Courier New" w:cs="Courier New" w:hint="default"/>
+      </w:rPr>
+    </w:lvl>
+    <w:lvl w:ilvl="2" w:tplc="0C0C0005" w:tentative="1">
+      <w:start w:val="1"/>
+      <w:numFmt w:val="bullet"/>
+      <w:lvlText w:val=""/>
+      <w:lvlJc w:val="left"/>
+      <w:pPr>
+        <w:ind w:left="2160" w:hanging="360"/>
+      </w:pPr>
+      <w:rPr>
+        <w:rFonts w:ascii="Wingdings" w:hAnsi="Wingdings" w:hint="default"/>
+      </w:rPr>
+    </w:lvl>
+    <w:lvl w:ilvl="3" w:tplc="0C0C0001" w:tentative="1">
+      <w:start w:val="1"/>
+      <w:numFmt w:val="bullet"/>
+      <w:lvlText w:val=""/>
+      <w:lvlJc w:val="left"/>
+      <w:pPr>
+        <w:ind w:left="2880" w:hanging="360"/>
+      </w:pPr>
+      <w:rPr>
+        <w:rFonts w:ascii="Symbol" w:hAnsi="Symbol" w:hint="default"/>
+      </w:rPr>
+    </w:lvl>
+    <w:lvl w:ilvl="4" w:tplc="0C0C0003" w:tentative="1">
+      <w:start w:val="1"/>
+      <w:numFmt w:val="bullet"/>
+      <w:lvlText w:val="o"/>
+      <w:lvlJc w:val="left"/>
+      <w:pPr>
+        <w:ind w:left="3600" w:hanging="360"/>
+      </w:pPr>
+      <w:rPr>
+        <w:rFonts w:ascii="Courier New" w:hAnsi="Courier New" w:cs="Courier New" w:hint="default"/>
+      </w:rPr>
+    </w:lvl>
+    <w:lvl w:ilvl="5" w:tplc="0C0C0005" w:tentative="1">
+      <w:start w:val="1"/>
+      <w:numFmt w:val="bullet"/>
+      <w:lvlText w:val=""/>
+      <w:lvlJc w:val="left"/>
+      <w:pPr>
+        <w:ind w:left="4320" w:hanging="360"/>
+      </w:pPr>
+      <w:rPr>
+        <w:rFonts w:ascii="Wingdings" w:hAnsi="Wingdings" w:hint="default"/>
+      </w:rPr>
+    </w:lvl>
+    <w:lvl w:ilvl="6" w:tplc="0C0C0001" w:tentative="1">
+      <w:start w:val="1"/>
+      <w:numFmt w:val="bullet"/>
+      <w:lvlText w:val=""/>
+      <w:lvlJc w:val="left"/>
+      <w:pPr>
+        <w:ind w:left="5040" w:hanging="360"/>
+      </w:pPr>
+      <w:rPr>
+        <w:rFonts w:ascii="Symbol" w:hAnsi="Symbol" w:hint="default"/>
+      </w:rPr>
+    </w:lvl>
+    <w:lvl w:ilvl="7" w:tplc="0C0C0003" w:tentative="1">
+      <w:start w:val="1"/>
+      <w:numFmt w:val="bullet"/>
+      <w:lvlText w:val="o"/>
+      <w:lvlJc w:val="left"/>
+      <w:pPr>
+        <w:ind w:left="5760" w:hanging="360"/>
+      </w:pPr>
+      <w:rPr>
+        <w:rFonts w:ascii="Courier New" w:hAnsi="Courier New" w:cs="Courier New" w:hint="default"/>
+      </w:rPr>
+    </w:lvl>
+    <w:lvl w:ilvl="8" w:tplc="0C0C0005" w:tentative="1">
+      <w:start w:val="1"/>
+      <w:numFmt w:val="bullet"/>
+      <w:lvlText w:val=""/>
+      <w:lvlJc w:val="left"/>
+      <w:pPr>
+        <w:ind w:left="6480" w:hanging="360"/>
+      </w:pPr>
+      <w:rPr>
+        <w:rFonts w:ascii="Wingdings" w:hAnsi="Wingdings" w:hint="default"/>
+      </w:rPr>
+    </w:lvl>
+  </w:abstractNum>
+  <w:abstractNum w:abstractNumId="5">
     <w:nsid w:val="5F910C06"/>
     <w:multiLevelType w:val="hybridMultilevel"/>
     <w:tmpl w:val="E55CC088"/>
@@ -1275,7 +1718,7 @@
       </w:rPr>
     </w:lvl>
   </w:abstractNum>
-  <w:abstractNum w:abstractNumId="4">
+  <w:abstractNum w:abstractNumId="6">
     <w:nsid w:val="74E53E88"/>
     <w:multiLevelType w:val="hybridMultilevel"/>
     <w:tmpl w:val="6BBA41D4"/>
@@ -1389,19 +1832,25 @@
     </w:lvl>
   </w:abstractNum>
   <w:num w:numId="1">
-    <w:abstractNumId w:val="2"/>
+    <w:abstractNumId w:val="3"/>
   </w:num>
   <w:num w:numId="2">
     <w:abstractNumId w:val="0"/>
   </w:num>
   <w:num w:numId="3">
-    <w:abstractNumId w:val="3"/>
+    <w:abstractNumId w:val="5"/>
   </w:num>
   <w:num w:numId="4">
-    <w:abstractNumId w:val="4"/>
+    <w:abstractNumId w:val="6"/>
   </w:num>
   <w:num w:numId="5">
     <w:abstractNumId w:val="1"/>
+  </w:num>
+  <w:num w:numId="6">
+    <w:abstractNumId w:val="4"/>
+  </w:num>
+  <w:num w:numId="7">
+    <w:abstractNumId w:val="2"/>
   </w:num>
 </w:numbering>
 </file>
@@ -2320,7 +2769,7 @@
 </file>
 
 <file path=customXml/itemProps1.xml><?xml version="1.0" encoding="utf-8"?>
-<ds:datastoreItem xmlns:ds="http://schemas.openxmlformats.org/officeDocument/2006/customXml" ds:itemID="{A8AFEDA3-B11E-41EC-B4A0-4A21C763488F}">
+<ds:datastoreItem xmlns:ds="http://schemas.openxmlformats.org/officeDocument/2006/customXml" ds:itemID="{FF71E916-6BC0-41CE-A9FD-5C258D867E56}">
   <ds:schemaRefs>
     <ds:schemaRef ds:uri="http://schemas.openxmlformats.org/officeDocument/2006/bibliography"/>
   </ds:schemaRefs>

</xml_diff>

<commit_message>
Link la function "SaveLog()" et journal de bord
</commit_message>
<xml_diff>
--- a/log/Patrick Limoges.docx
+++ b/log/Patrick Limoges.docx
@@ -87,15 +87,7 @@
             <w:rPr>
               <w:lang w:val="fr-FR"/>
             </w:rPr>
-            <w:t>Table des m</w:t>
-          </w:r>
-          <w:bookmarkStart w:id="0" w:name="_GoBack"/>
-          <w:bookmarkEnd w:id="0"/>
-          <w:r>
-            <w:rPr>
-              <w:lang w:val="fr-FR"/>
-            </w:rPr>
-            <w:t>atières</w:t>
+            <w:t>Table des matières</w:t>
           </w:r>
         </w:p>
         <w:p>
@@ -491,12 +483,87 @@
       <w:pPr>
         <w:pStyle w:val="Titre1"/>
       </w:pPr>
-      <w:bookmarkStart w:id="1" w:name="_Toc442174209"/>
+      <w:bookmarkStart w:id="0" w:name="_Toc442174209"/>
       <w:r>
         <w:lastRenderedPageBreak/>
+        <w:t>8 février 2016</w:t>
+      </w:r>
+    </w:p>
+    <w:p/>
+    <w:p>
+      <w:pPr>
+        <w:pStyle w:val="Paragraphedeliste"/>
+        <w:numPr>
+          <w:ilvl w:val="0"/>
+          <w:numId w:val="9"/>
+        </w:numPr>
+      </w:pPr>
+      <w:r>
+        <w:t xml:space="preserve">Retrait des méthodes XML des contrôleurs pour les placer dans un fichier dans le dossier </w:t>
+      </w:r>
+      <w:proofErr w:type="spellStart"/>
+      <w:r>
+        <w:t>models</w:t>
+      </w:r>
+      <w:proofErr w:type="spellEnd"/>
+    </w:p>
+    <w:p>
+      <w:pPr>
+        <w:pStyle w:val="Paragraphedeliste"/>
+        <w:numPr>
+          <w:ilvl w:val="0"/>
+          <w:numId w:val="9"/>
+        </w:numPr>
+      </w:pPr>
+      <w:r>
+        <w:t>Optimisation des méthodes XML.</w:t>
+      </w:r>
+    </w:p>
+    <w:p>
+      <w:pPr>
+        <w:pStyle w:val="Paragraphedeliste"/>
+        <w:numPr>
+          <w:ilvl w:val="0"/>
+          <w:numId w:val="9"/>
+        </w:numPr>
+      </w:pPr>
+      <w:r>
+        <w:t>Écriture de toutes les méthodes XML à utiliser (Autant ceux pour charger que sauvegarder).</w:t>
+      </w:r>
+    </w:p>
+    <w:p>
+      <w:pPr>
+        <w:pStyle w:val="Paragraphedeliste"/>
+        <w:numPr>
+          <w:ilvl w:val="0"/>
+          <w:numId w:val="9"/>
+        </w:numPr>
+      </w:pPr>
+      <w:r>
+        <w:t xml:space="preserve">La fonction </w:t>
+      </w:r>
+      <w:proofErr w:type="spellStart"/>
+      <w:r>
+        <w:t>SaveLog</w:t>
+      </w:r>
+      <w:proofErr w:type="spellEnd"/>
+      <w:r>
+        <w:t>()</w:t>
+      </w:r>
+      <w:bookmarkStart w:id="1" w:name="_GoBack"/>
+      <w:bookmarkEnd w:id="1"/>
+      <w:r>
+        <w:t xml:space="preserve"> a été relié jusqu’à la page web.</w:t>
+      </w:r>
+    </w:p>
+    <w:p>
+      <w:pPr>
+        <w:pStyle w:val="Titre1"/>
+      </w:pPr>
+      <w:r>
         <w:t>2 février 2016</w:t>
       </w:r>
-      <w:bookmarkEnd w:id="1"/>
+      <w:bookmarkEnd w:id="0"/>
     </w:p>
     <w:p/>
     <w:p>
@@ -547,10 +614,7 @@
         <w:t xml:space="preserve">Mise en place des méthodes permettant au superviseur de voir </w:t>
       </w:r>
       <w:r>
-        <w:t xml:space="preserve">les projets déjà proposée, </w:t>
-      </w:r>
-      <w:r>
-        <w:t>dans le contrôleur du superviseur.</w:t>
+        <w:t>les projets déjà proposée, dans le contrôleur du superviseur.</w:t>
       </w:r>
     </w:p>
     <w:p>
@@ -763,6 +827,7 @@
         </w:numPr>
       </w:pPr>
       <w:r>
+        <w:lastRenderedPageBreak/>
         <w:t xml:space="preserve"> </w:t>
       </w:r>
       <w:r>
@@ -871,7 +936,6 @@
         </w:numPr>
       </w:pPr>
       <w:r>
-        <w:lastRenderedPageBreak/>
         <w:t xml:space="preserve">Ajout de </w:t>
       </w:r>
       <w:r>
@@ -1025,6 +1089,7 @@
         </w:numPr>
       </w:pPr>
       <w:r>
+        <w:lastRenderedPageBreak/>
         <w:t>Lecture de l’énoncé de travail pour créer un fichier texte qui en décortique les étapes de travail, ainsi que les éléments à porter une plus grande attention.</w:t>
       </w:r>
     </w:p>
@@ -1606,6 +1671,119 @@
     </w:lvl>
   </w:abstractNum>
   <w:abstractNum w:abstractNumId="5">
+    <w:nsid w:val="4BB93CD8"/>
+    <w:multiLevelType w:val="hybridMultilevel"/>
+    <w:tmpl w:val="F462ED30"/>
+    <w:lvl w:ilvl="0" w:tplc="0C0C0001">
+      <w:start w:val="1"/>
+      <w:numFmt w:val="bullet"/>
+      <w:lvlText w:val=""/>
+      <w:lvlJc w:val="left"/>
+      <w:pPr>
+        <w:ind w:left="720" w:hanging="360"/>
+      </w:pPr>
+      <w:rPr>
+        <w:rFonts w:ascii="Symbol" w:hAnsi="Symbol" w:hint="default"/>
+      </w:rPr>
+    </w:lvl>
+    <w:lvl w:ilvl="1" w:tplc="0C0C0003" w:tentative="1">
+      <w:start w:val="1"/>
+      <w:numFmt w:val="bullet"/>
+      <w:lvlText w:val="o"/>
+      <w:lvlJc w:val="left"/>
+      <w:pPr>
+        <w:ind w:left="1440" w:hanging="360"/>
+      </w:pPr>
+      <w:rPr>
+        <w:rFonts w:ascii="Courier New" w:hAnsi="Courier New" w:cs="Courier New" w:hint="default"/>
+      </w:rPr>
+    </w:lvl>
+    <w:lvl w:ilvl="2" w:tplc="0C0C0005" w:tentative="1">
+      <w:start w:val="1"/>
+      <w:numFmt w:val="bullet"/>
+      <w:lvlText w:val=""/>
+      <w:lvlJc w:val="left"/>
+      <w:pPr>
+        <w:ind w:left="2160" w:hanging="360"/>
+      </w:pPr>
+      <w:rPr>
+        <w:rFonts w:ascii="Wingdings" w:hAnsi="Wingdings" w:hint="default"/>
+      </w:rPr>
+    </w:lvl>
+    <w:lvl w:ilvl="3" w:tplc="0C0C0001" w:tentative="1">
+      <w:start w:val="1"/>
+      <w:numFmt w:val="bullet"/>
+      <w:lvlText w:val=""/>
+      <w:lvlJc w:val="left"/>
+      <w:pPr>
+        <w:ind w:left="2880" w:hanging="360"/>
+      </w:pPr>
+      <w:rPr>
+        <w:rFonts w:ascii="Symbol" w:hAnsi="Symbol" w:hint="default"/>
+      </w:rPr>
+    </w:lvl>
+    <w:lvl w:ilvl="4" w:tplc="0C0C0003" w:tentative="1">
+      <w:start w:val="1"/>
+      <w:numFmt w:val="bullet"/>
+      <w:lvlText w:val="o"/>
+      <w:lvlJc w:val="left"/>
+      <w:pPr>
+        <w:ind w:left="3600" w:hanging="360"/>
+      </w:pPr>
+      <w:rPr>
+        <w:rFonts w:ascii="Courier New" w:hAnsi="Courier New" w:cs="Courier New" w:hint="default"/>
+      </w:rPr>
+    </w:lvl>
+    <w:lvl w:ilvl="5" w:tplc="0C0C0005" w:tentative="1">
+      <w:start w:val="1"/>
+      <w:numFmt w:val="bullet"/>
+      <w:lvlText w:val=""/>
+      <w:lvlJc w:val="left"/>
+      <w:pPr>
+        <w:ind w:left="4320" w:hanging="360"/>
+      </w:pPr>
+      <w:rPr>
+        <w:rFonts w:ascii="Wingdings" w:hAnsi="Wingdings" w:hint="default"/>
+      </w:rPr>
+    </w:lvl>
+    <w:lvl w:ilvl="6" w:tplc="0C0C0001" w:tentative="1">
+      <w:start w:val="1"/>
+      <w:numFmt w:val="bullet"/>
+      <w:lvlText w:val=""/>
+      <w:lvlJc w:val="left"/>
+      <w:pPr>
+        <w:ind w:left="5040" w:hanging="360"/>
+      </w:pPr>
+      <w:rPr>
+        <w:rFonts w:ascii="Symbol" w:hAnsi="Symbol" w:hint="default"/>
+      </w:rPr>
+    </w:lvl>
+    <w:lvl w:ilvl="7" w:tplc="0C0C0003" w:tentative="1">
+      <w:start w:val="1"/>
+      <w:numFmt w:val="bullet"/>
+      <w:lvlText w:val="o"/>
+      <w:lvlJc w:val="left"/>
+      <w:pPr>
+        <w:ind w:left="5760" w:hanging="360"/>
+      </w:pPr>
+      <w:rPr>
+        <w:rFonts w:ascii="Courier New" w:hAnsi="Courier New" w:cs="Courier New" w:hint="default"/>
+      </w:rPr>
+    </w:lvl>
+    <w:lvl w:ilvl="8" w:tplc="0C0C0005" w:tentative="1">
+      <w:start w:val="1"/>
+      <w:numFmt w:val="bullet"/>
+      <w:lvlText w:val=""/>
+      <w:lvlJc w:val="left"/>
+      <w:pPr>
+        <w:ind w:left="6480" w:hanging="360"/>
+      </w:pPr>
+      <w:rPr>
+        <w:rFonts w:ascii="Wingdings" w:hAnsi="Wingdings" w:hint="default"/>
+      </w:rPr>
+    </w:lvl>
+  </w:abstractNum>
+  <w:abstractNum w:abstractNumId="6">
     <w:nsid w:val="5F910C06"/>
     <w:multiLevelType w:val="hybridMultilevel"/>
     <w:tmpl w:val="E55CC088"/>
@@ -1718,7 +1896,120 @@
       </w:rPr>
     </w:lvl>
   </w:abstractNum>
-  <w:abstractNum w:abstractNumId="6">
+  <w:abstractNum w:abstractNumId="7">
+    <w:nsid w:val="6FC062FE"/>
+    <w:multiLevelType w:val="hybridMultilevel"/>
+    <w:tmpl w:val="E2F09DCA"/>
+    <w:lvl w:ilvl="0" w:tplc="0C0C0001">
+      <w:start w:val="1"/>
+      <w:numFmt w:val="bullet"/>
+      <w:lvlText w:val=""/>
+      <w:lvlJc w:val="left"/>
+      <w:pPr>
+        <w:ind w:left="720" w:hanging="360"/>
+      </w:pPr>
+      <w:rPr>
+        <w:rFonts w:ascii="Symbol" w:hAnsi="Symbol" w:hint="default"/>
+      </w:rPr>
+    </w:lvl>
+    <w:lvl w:ilvl="1" w:tplc="0C0C0003" w:tentative="1">
+      <w:start w:val="1"/>
+      <w:numFmt w:val="bullet"/>
+      <w:lvlText w:val="o"/>
+      <w:lvlJc w:val="left"/>
+      <w:pPr>
+        <w:ind w:left="1440" w:hanging="360"/>
+      </w:pPr>
+      <w:rPr>
+        <w:rFonts w:ascii="Courier New" w:hAnsi="Courier New" w:cs="Courier New" w:hint="default"/>
+      </w:rPr>
+    </w:lvl>
+    <w:lvl w:ilvl="2" w:tplc="0C0C0005" w:tentative="1">
+      <w:start w:val="1"/>
+      <w:numFmt w:val="bullet"/>
+      <w:lvlText w:val=""/>
+      <w:lvlJc w:val="left"/>
+      <w:pPr>
+        <w:ind w:left="2160" w:hanging="360"/>
+      </w:pPr>
+      <w:rPr>
+        <w:rFonts w:ascii="Wingdings" w:hAnsi="Wingdings" w:hint="default"/>
+      </w:rPr>
+    </w:lvl>
+    <w:lvl w:ilvl="3" w:tplc="0C0C0001" w:tentative="1">
+      <w:start w:val="1"/>
+      <w:numFmt w:val="bullet"/>
+      <w:lvlText w:val=""/>
+      <w:lvlJc w:val="left"/>
+      <w:pPr>
+        <w:ind w:left="2880" w:hanging="360"/>
+      </w:pPr>
+      <w:rPr>
+        <w:rFonts w:ascii="Symbol" w:hAnsi="Symbol" w:hint="default"/>
+      </w:rPr>
+    </w:lvl>
+    <w:lvl w:ilvl="4" w:tplc="0C0C0003" w:tentative="1">
+      <w:start w:val="1"/>
+      <w:numFmt w:val="bullet"/>
+      <w:lvlText w:val="o"/>
+      <w:lvlJc w:val="left"/>
+      <w:pPr>
+        <w:ind w:left="3600" w:hanging="360"/>
+      </w:pPr>
+      <w:rPr>
+        <w:rFonts w:ascii="Courier New" w:hAnsi="Courier New" w:cs="Courier New" w:hint="default"/>
+      </w:rPr>
+    </w:lvl>
+    <w:lvl w:ilvl="5" w:tplc="0C0C0005" w:tentative="1">
+      <w:start w:val="1"/>
+      <w:numFmt w:val="bullet"/>
+      <w:lvlText w:val=""/>
+      <w:lvlJc w:val="left"/>
+      <w:pPr>
+        <w:ind w:left="4320" w:hanging="360"/>
+      </w:pPr>
+      <w:rPr>
+        <w:rFonts w:ascii="Wingdings" w:hAnsi="Wingdings" w:hint="default"/>
+      </w:rPr>
+    </w:lvl>
+    <w:lvl w:ilvl="6" w:tplc="0C0C0001" w:tentative="1">
+      <w:start w:val="1"/>
+      <w:numFmt w:val="bullet"/>
+      <w:lvlText w:val=""/>
+      <w:lvlJc w:val="left"/>
+      <w:pPr>
+        <w:ind w:left="5040" w:hanging="360"/>
+      </w:pPr>
+      <w:rPr>
+        <w:rFonts w:ascii="Symbol" w:hAnsi="Symbol" w:hint="default"/>
+      </w:rPr>
+    </w:lvl>
+    <w:lvl w:ilvl="7" w:tplc="0C0C0003" w:tentative="1">
+      <w:start w:val="1"/>
+      <w:numFmt w:val="bullet"/>
+      <w:lvlText w:val="o"/>
+      <w:lvlJc w:val="left"/>
+      <w:pPr>
+        <w:ind w:left="5760" w:hanging="360"/>
+      </w:pPr>
+      <w:rPr>
+        <w:rFonts w:ascii="Courier New" w:hAnsi="Courier New" w:cs="Courier New" w:hint="default"/>
+      </w:rPr>
+    </w:lvl>
+    <w:lvl w:ilvl="8" w:tplc="0C0C0005" w:tentative="1">
+      <w:start w:val="1"/>
+      <w:numFmt w:val="bullet"/>
+      <w:lvlText w:val=""/>
+      <w:lvlJc w:val="left"/>
+      <w:pPr>
+        <w:ind w:left="6480" w:hanging="360"/>
+      </w:pPr>
+      <w:rPr>
+        <w:rFonts w:ascii="Wingdings" w:hAnsi="Wingdings" w:hint="default"/>
+      </w:rPr>
+    </w:lvl>
+  </w:abstractNum>
+  <w:abstractNum w:abstractNumId="8">
     <w:nsid w:val="74E53E88"/>
     <w:multiLevelType w:val="hybridMultilevel"/>
     <w:tmpl w:val="6BBA41D4"/>
@@ -1838,10 +2129,10 @@
     <w:abstractNumId w:val="0"/>
   </w:num>
   <w:num w:numId="3">
-    <w:abstractNumId w:val="5"/>
+    <w:abstractNumId w:val="6"/>
   </w:num>
   <w:num w:numId="4">
-    <w:abstractNumId w:val="6"/>
+    <w:abstractNumId w:val="8"/>
   </w:num>
   <w:num w:numId="5">
     <w:abstractNumId w:val="1"/>
@@ -1851,6 +2142,12 @@
   </w:num>
   <w:num w:numId="7">
     <w:abstractNumId w:val="2"/>
+  </w:num>
+  <w:num w:numId="8">
+    <w:abstractNumId w:val="7"/>
+  </w:num>
+  <w:num w:numId="9">
+    <w:abstractNumId w:val="5"/>
   </w:num>
 </w:numbering>
 </file>
@@ -2769,7 +3066,7 @@
 </file>
 
 <file path=customXml/itemProps1.xml><?xml version="1.0" encoding="utf-8"?>
-<ds:datastoreItem xmlns:ds="http://schemas.openxmlformats.org/officeDocument/2006/customXml" ds:itemID="{FF71E916-6BC0-41CE-A9FD-5C258D867E56}">
+<ds:datastoreItem xmlns:ds="http://schemas.openxmlformats.org/officeDocument/2006/customXml" ds:itemID="{1DF6329A-8AE3-4A4F-8B5A-0E22DD059C17}">
   <ds:schemaRefs>
     <ds:schemaRef ds:uri="http://schemas.openxmlformats.org/officeDocument/2006/bibliography"/>
   </ds:schemaRefs>

</xml_diff>

<commit_message>
Début du débogage des méthode XML
La sauvergarde marche, mais écrase tout.
L'ajout de noeud.
Le chargement du fichier (Mais pas fini).
</commit_message>
<xml_diff>
--- a/log/Patrick Limoges.docx
+++ b/log/Patrick Limoges.docx
@@ -486,6 +486,32 @@
       <w:bookmarkStart w:id="0" w:name="_Toc442174209"/>
       <w:r>
         <w:lastRenderedPageBreak/>
+        <w:t>10 février 2016</w:t>
+      </w:r>
+    </w:p>
+    <w:p/>
+    <w:p>
+      <w:pPr>
+        <w:pStyle w:val="Paragraphedeliste"/>
+        <w:numPr>
+          <w:ilvl w:val="0"/>
+          <w:numId w:val="10"/>
+        </w:numPr>
+      </w:pPr>
+      <w:r>
+        <w:t>Début du débogage de toutes</w:t>
+      </w:r>
+      <w:bookmarkStart w:id="1" w:name="_GoBack"/>
+      <w:bookmarkEnd w:id="1"/>
+      <w:r>
+        <w:t xml:space="preserve"> les méthodes XML, pour s’assurer qu’il fonctionne lors de leurs appels.</w:t>
+      </w:r>
+    </w:p>
+    <w:p>
+      <w:pPr>
+        <w:pStyle w:val="Titre1"/>
+      </w:pPr>
+      <w:r>
         <w:t>8 février 2016</w:t>
       </w:r>
     </w:p>
@@ -550,8 +576,6 @@
       <w:r>
         <w:t>()</w:t>
       </w:r>
-      <w:bookmarkStart w:id="1" w:name="_GoBack"/>
-      <w:bookmarkEnd w:id="1"/>
       <w:r>
         <w:t xml:space="preserve"> a été relié jusqu’à la page web.</w:t>
       </w:r>
@@ -741,6 +765,7 @@
         </w:numPr>
       </w:pPr>
       <w:r>
+        <w:lastRenderedPageBreak/>
         <w:t xml:space="preserve">J’ai retiré les lignes qui communiquent avec la base de données du contrôleur des stagiaires pour les placer dans </w:t>
       </w:r>
       <w:proofErr w:type="spellStart"/>
@@ -827,7 +852,6 @@
         </w:numPr>
       </w:pPr>
       <w:r>
-        <w:lastRenderedPageBreak/>
         <w:t xml:space="preserve"> </w:t>
       </w:r>
       <w:r>
@@ -1057,6 +1081,7 @@
         </w:numPr>
       </w:pPr>
       <w:r>
+        <w:lastRenderedPageBreak/>
         <w:t>Ajout dans le fichier « </w:t>
       </w:r>
       <w:proofErr w:type="spellStart"/>
@@ -1089,7 +1114,6 @@
         </w:numPr>
       </w:pPr>
       <w:r>
-        <w:lastRenderedPageBreak/>
         <w:t>Lecture de l’énoncé de travail pour créer un fichier texte qui en décortique les étapes de travail, ainsi que les éléments à porter une plus grande attention.</w:t>
       </w:r>
     </w:p>
@@ -1332,6 +1356,119 @@
     </w:lvl>
   </w:abstractNum>
   <w:abstractNum w:abstractNumId="2">
+    <w:nsid w:val="11244A6A"/>
+    <w:multiLevelType w:val="hybridMultilevel"/>
+    <w:tmpl w:val="EFA2B83E"/>
+    <w:lvl w:ilvl="0" w:tplc="0C0C0001">
+      <w:start w:val="1"/>
+      <w:numFmt w:val="bullet"/>
+      <w:lvlText w:val=""/>
+      <w:lvlJc w:val="left"/>
+      <w:pPr>
+        <w:ind w:left="720" w:hanging="360"/>
+      </w:pPr>
+      <w:rPr>
+        <w:rFonts w:ascii="Symbol" w:hAnsi="Symbol" w:hint="default"/>
+      </w:rPr>
+    </w:lvl>
+    <w:lvl w:ilvl="1" w:tplc="0C0C0003" w:tentative="1">
+      <w:start w:val="1"/>
+      <w:numFmt w:val="bullet"/>
+      <w:lvlText w:val="o"/>
+      <w:lvlJc w:val="left"/>
+      <w:pPr>
+        <w:ind w:left="1440" w:hanging="360"/>
+      </w:pPr>
+      <w:rPr>
+        <w:rFonts w:ascii="Courier New" w:hAnsi="Courier New" w:cs="Courier New" w:hint="default"/>
+      </w:rPr>
+    </w:lvl>
+    <w:lvl w:ilvl="2" w:tplc="0C0C0005" w:tentative="1">
+      <w:start w:val="1"/>
+      <w:numFmt w:val="bullet"/>
+      <w:lvlText w:val=""/>
+      <w:lvlJc w:val="left"/>
+      <w:pPr>
+        <w:ind w:left="2160" w:hanging="360"/>
+      </w:pPr>
+      <w:rPr>
+        <w:rFonts w:ascii="Wingdings" w:hAnsi="Wingdings" w:hint="default"/>
+      </w:rPr>
+    </w:lvl>
+    <w:lvl w:ilvl="3" w:tplc="0C0C0001" w:tentative="1">
+      <w:start w:val="1"/>
+      <w:numFmt w:val="bullet"/>
+      <w:lvlText w:val=""/>
+      <w:lvlJc w:val="left"/>
+      <w:pPr>
+        <w:ind w:left="2880" w:hanging="360"/>
+      </w:pPr>
+      <w:rPr>
+        <w:rFonts w:ascii="Symbol" w:hAnsi="Symbol" w:hint="default"/>
+      </w:rPr>
+    </w:lvl>
+    <w:lvl w:ilvl="4" w:tplc="0C0C0003" w:tentative="1">
+      <w:start w:val="1"/>
+      <w:numFmt w:val="bullet"/>
+      <w:lvlText w:val="o"/>
+      <w:lvlJc w:val="left"/>
+      <w:pPr>
+        <w:ind w:left="3600" w:hanging="360"/>
+      </w:pPr>
+      <w:rPr>
+        <w:rFonts w:ascii="Courier New" w:hAnsi="Courier New" w:cs="Courier New" w:hint="default"/>
+      </w:rPr>
+    </w:lvl>
+    <w:lvl w:ilvl="5" w:tplc="0C0C0005" w:tentative="1">
+      <w:start w:val="1"/>
+      <w:numFmt w:val="bullet"/>
+      <w:lvlText w:val=""/>
+      <w:lvlJc w:val="left"/>
+      <w:pPr>
+        <w:ind w:left="4320" w:hanging="360"/>
+      </w:pPr>
+      <w:rPr>
+        <w:rFonts w:ascii="Wingdings" w:hAnsi="Wingdings" w:hint="default"/>
+      </w:rPr>
+    </w:lvl>
+    <w:lvl w:ilvl="6" w:tplc="0C0C0001" w:tentative="1">
+      <w:start w:val="1"/>
+      <w:numFmt w:val="bullet"/>
+      <w:lvlText w:val=""/>
+      <w:lvlJc w:val="left"/>
+      <w:pPr>
+        <w:ind w:left="5040" w:hanging="360"/>
+      </w:pPr>
+      <w:rPr>
+        <w:rFonts w:ascii="Symbol" w:hAnsi="Symbol" w:hint="default"/>
+      </w:rPr>
+    </w:lvl>
+    <w:lvl w:ilvl="7" w:tplc="0C0C0003" w:tentative="1">
+      <w:start w:val="1"/>
+      <w:numFmt w:val="bullet"/>
+      <w:lvlText w:val="o"/>
+      <w:lvlJc w:val="left"/>
+      <w:pPr>
+        <w:ind w:left="5760" w:hanging="360"/>
+      </w:pPr>
+      <w:rPr>
+        <w:rFonts w:ascii="Courier New" w:hAnsi="Courier New" w:cs="Courier New" w:hint="default"/>
+      </w:rPr>
+    </w:lvl>
+    <w:lvl w:ilvl="8" w:tplc="0C0C0005" w:tentative="1">
+      <w:start w:val="1"/>
+      <w:numFmt w:val="bullet"/>
+      <w:lvlText w:val=""/>
+      <w:lvlJc w:val="left"/>
+      <w:pPr>
+        <w:ind w:left="6480" w:hanging="360"/>
+      </w:pPr>
+      <w:rPr>
+        <w:rFonts w:ascii="Wingdings" w:hAnsi="Wingdings" w:hint="default"/>
+      </w:rPr>
+    </w:lvl>
+  </w:abstractNum>
+  <w:abstractNum w:abstractNumId="3">
     <w:nsid w:val="2C70030D"/>
     <w:multiLevelType w:val="hybridMultilevel"/>
     <w:tmpl w:val="5980D6D8"/>
@@ -1444,7 +1581,7 @@
       </w:rPr>
     </w:lvl>
   </w:abstractNum>
-  <w:abstractNum w:abstractNumId="3">
+  <w:abstractNum w:abstractNumId="4">
     <w:nsid w:val="310E23F8"/>
     <w:multiLevelType w:val="hybridMultilevel"/>
     <w:tmpl w:val="0F00B4BC"/>
@@ -1557,7 +1694,7 @@
       </w:rPr>
     </w:lvl>
   </w:abstractNum>
-  <w:abstractNum w:abstractNumId="4">
+  <w:abstractNum w:abstractNumId="5">
     <w:nsid w:val="3D1A4674"/>
     <w:multiLevelType w:val="hybridMultilevel"/>
     <w:tmpl w:val="03B46FEC"/>
@@ -1670,7 +1807,7 @@
       </w:rPr>
     </w:lvl>
   </w:abstractNum>
-  <w:abstractNum w:abstractNumId="5">
+  <w:abstractNum w:abstractNumId="6">
     <w:nsid w:val="4BB93CD8"/>
     <w:multiLevelType w:val="hybridMultilevel"/>
     <w:tmpl w:val="F462ED30"/>
@@ -1783,7 +1920,7 @@
       </w:rPr>
     </w:lvl>
   </w:abstractNum>
-  <w:abstractNum w:abstractNumId="6">
+  <w:abstractNum w:abstractNumId="7">
     <w:nsid w:val="5F910C06"/>
     <w:multiLevelType w:val="hybridMultilevel"/>
     <w:tmpl w:val="E55CC088"/>
@@ -1896,7 +2033,7 @@
       </w:rPr>
     </w:lvl>
   </w:abstractNum>
-  <w:abstractNum w:abstractNumId="7">
+  <w:abstractNum w:abstractNumId="8">
     <w:nsid w:val="6FC062FE"/>
     <w:multiLevelType w:val="hybridMultilevel"/>
     <w:tmpl w:val="E2F09DCA"/>
@@ -2009,7 +2146,7 @@
       </w:rPr>
     </w:lvl>
   </w:abstractNum>
-  <w:abstractNum w:abstractNumId="8">
+  <w:abstractNum w:abstractNumId="9">
     <w:nsid w:val="74E53E88"/>
     <w:multiLevelType w:val="hybridMultilevel"/>
     <w:tmpl w:val="6BBA41D4"/>
@@ -2123,31 +2260,34 @@
     </w:lvl>
   </w:abstractNum>
   <w:num w:numId="1">
-    <w:abstractNumId w:val="3"/>
+    <w:abstractNumId w:val="4"/>
   </w:num>
   <w:num w:numId="2">
     <w:abstractNumId w:val="0"/>
   </w:num>
   <w:num w:numId="3">
-    <w:abstractNumId w:val="6"/>
+    <w:abstractNumId w:val="7"/>
   </w:num>
   <w:num w:numId="4">
-    <w:abstractNumId w:val="8"/>
+    <w:abstractNumId w:val="9"/>
   </w:num>
   <w:num w:numId="5">
     <w:abstractNumId w:val="1"/>
   </w:num>
   <w:num w:numId="6">
-    <w:abstractNumId w:val="4"/>
+    <w:abstractNumId w:val="5"/>
   </w:num>
   <w:num w:numId="7">
-    <w:abstractNumId w:val="2"/>
+    <w:abstractNumId w:val="3"/>
   </w:num>
   <w:num w:numId="8">
-    <w:abstractNumId w:val="7"/>
+    <w:abstractNumId w:val="8"/>
   </w:num>
   <w:num w:numId="9">
-    <w:abstractNumId w:val="5"/>
+    <w:abstractNumId w:val="6"/>
+  </w:num>
+  <w:num w:numId="10">
+    <w:abstractNumId w:val="2"/>
   </w:num>
 </w:numbering>
 </file>
@@ -3066,7 +3206,7 @@
 </file>
 
 <file path=customXml/itemProps1.xml><?xml version="1.0" encoding="utf-8"?>
-<ds:datastoreItem xmlns:ds="http://schemas.openxmlformats.org/officeDocument/2006/customXml" ds:itemID="{1DF6329A-8AE3-4A4F-8B5A-0E22DD059C17}">
+<ds:datastoreItem xmlns:ds="http://schemas.openxmlformats.org/officeDocument/2006/customXml" ds:itemID="{A327FEC8-2F1F-4E73-8C7A-5D9A13CB9806}">
   <ds:schemaRefs>
     <ds:schemaRef ds:uri="http://schemas.openxmlformats.org/officeDocument/2006/bibliography"/>
   </ds:schemaRefs>

</xml_diff>

<commit_message>
Fin du débogage du XML
Toute les fonctions XML marche à 100%. La seul chose à faire est de
vérifier qu'il soit bien adapté.
</commit_message>
<xml_diff>
--- a/log/Patrick Limoges.docx
+++ b/log/Patrick Limoges.docx
@@ -89,6 +89,8 @@
             </w:rPr>
             <w:t>Table des matières</w:t>
           </w:r>
+          <w:bookmarkStart w:id="0" w:name="_GoBack"/>
+          <w:bookmarkEnd w:id="0"/>
         </w:p>
         <w:p>
           <w:pPr>
@@ -112,13 +114,13 @@
           <w:r>
             <w:fldChar w:fldCharType="separate"/>
           </w:r>
-          <w:hyperlink w:anchor="_Toc442174209" w:history="1">
+          <w:hyperlink w:anchor="_Toc443039347" w:history="1">
             <w:r>
               <w:rPr>
                 <w:rStyle w:val="Lienhypertexte"/>
                 <w:noProof/>
               </w:rPr>
-              <w:t>2 février 2016</w:t>
+              <w:t>12 février 2016</w:t>
             </w:r>
             <w:r>
               <w:rPr>
@@ -139,7 +141,7 @@
                 <w:noProof/>
                 <w:webHidden/>
               </w:rPr>
-              <w:instrText xml:space="preserve"> PAGEREF _Toc442174209 \h </w:instrText>
+              <w:instrText xml:space="preserve"> PAGEREF _Toc443039347 \h </w:instrText>
             </w:r>
             <w:r>
               <w:rPr>
@@ -183,13 +185,13 @@
               <w:lang w:eastAsia="fr-CA"/>
             </w:rPr>
           </w:pPr>
-          <w:hyperlink w:anchor="_Toc442174210" w:history="1">
+          <w:hyperlink w:anchor="_Toc443039348" w:history="1">
             <w:r>
               <w:rPr>
                 <w:rStyle w:val="Lienhypertexte"/>
                 <w:noProof/>
               </w:rPr>
-              <w:t>1 février 2016</w:t>
+              <w:t>11 février 2016</w:t>
             </w:r>
             <w:r>
               <w:rPr>
@@ -210,7 +212,7 @@
                 <w:noProof/>
                 <w:webHidden/>
               </w:rPr>
-              <w:instrText xml:space="preserve"> PAGEREF _Toc442174210 \h </w:instrText>
+              <w:instrText xml:space="preserve"> PAGEREF _Toc443039348 \h </w:instrText>
             </w:r>
             <w:r>
               <w:rPr>
@@ -254,13 +256,13 @@
               <w:lang w:eastAsia="fr-CA"/>
             </w:rPr>
           </w:pPr>
-          <w:hyperlink w:anchor="_Toc442174211" w:history="1">
+          <w:hyperlink w:anchor="_Toc443039349" w:history="1">
             <w:r>
               <w:rPr>
                 <w:rStyle w:val="Lienhypertexte"/>
                 <w:noProof/>
               </w:rPr>
-              <w:t>29 janvier 2016</w:t>
+              <w:t>10 février 2016</w:t>
             </w:r>
             <w:r>
               <w:rPr>
@@ -281,7 +283,7 @@
                 <w:noProof/>
                 <w:webHidden/>
               </w:rPr>
-              <w:instrText xml:space="preserve"> PAGEREF _Toc442174211 \h </w:instrText>
+              <w:instrText xml:space="preserve"> PAGEREF _Toc443039349 \h </w:instrText>
             </w:r>
             <w:r>
               <w:rPr>
@@ -325,13 +327,13 @@
               <w:lang w:eastAsia="fr-CA"/>
             </w:rPr>
           </w:pPr>
-          <w:hyperlink w:anchor="_Toc442174212" w:history="1">
+          <w:hyperlink w:anchor="_Toc443039350" w:history="1">
             <w:r>
               <w:rPr>
                 <w:rStyle w:val="Lienhypertexte"/>
                 <w:noProof/>
               </w:rPr>
-              <w:t>27 janvier 2016</w:t>
+              <w:t>8 février 2016</w:t>
             </w:r>
             <w:r>
               <w:rPr>
@@ -352,7 +354,7 @@
                 <w:noProof/>
                 <w:webHidden/>
               </w:rPr>
-              <w:instrText xml:space="preserve"> PAGEREF _Toc442174212 \h </w:instrText>
+              <w:instrText xml:space="preserve"> PAGEREF _Toc443039350 \h </w:instrText>
             </w:r>
             <w:r>
               <w:rPr>
@@ -372,7 +374,7 @@
                 <w:noProof/>
                 <w:webHidden/>
               </w:rPr>
-              <w:t>4</w:t>
+              <w:t>3</w:t>
             </w:r>
             <w:r>
               <w:rPr>
@@ -396,12 +398,296 @@
               <w:lang w:eastAsia="fr-CA"/>
             </w:rPr>
           </w:pPr>
-          <w:hyperlink w:anchor="_Toc442174213" w:history="1">
+          <w:hyperlink w:anchor="_Toc443039351" w:history="1">
             <w:r>
               <w:rPr>
                 <w:rStyle w:val="Lienhypertexte"/>
                 <w:noProof/>
               </w:rPr>
+              <w:t>2 février 2016</w:t>
+            </w:r>
+            <w:r>
+              <w:rPr>
+                <w:noProof/>
+                <w:webHidden/>
+              </w:rPr>
+              <w:tab/>
+            </w:r>
+            <w:r>
+              <w:rPr>
+                <w:noProof/>
+                <w:webHidden/>
+              </w:rPr>
+              <w:fldChar w:fldCharType="begin"/>
+            </w:r>
+            <w:r>
+              <w:rPr>
+                <w:noProof/>
+                <w:webHidden/>
+              </w:rPr>
+              <w:instrText xml:space="preserve"> PAGEREF _Toc443039351 \h </w:instrText>
+            </w:r>
+            <w:r>
+              <w:rPr>
+                <w:noProof/>
+                <w:webHidden/>
+              </w:rPr>
+            </w:r>
+            <w:r>
+              <w:rPr>
+                <w:noProof/>
+                <w:webHidden/>
+              </w:rPr>
+              <w:fldChar w:fldCharType="separate"/>
+            </w:r>
+            <w:r>
+              <w:rPr>
+                <w:noProof/>
+                <w:webHidden/>
+              </w:rPr>
+              <w:t>3</w:t>
+            </w:r>
+            <w:r>
+              <w:rPr>
+                <w:noProof/>
+                <w:webHidden/>
+              </w:rPr>
+              <w:fldChar w:fldCharType="end"/>
+            </w:r>
+          </w:hyperlink>
+        </w:p>
+        <w:p>
+          <w:pPr>
+            <w:pStyle w:val="TM1"/>
+            <w:tabs>
+              <w:tab w:val="right" w:leader="dot" w:pos="8630"/>
+            </w:tabs>
+            <w:rPr>
+              <w:rFonts w:asciiTheme="minorHAnsi" w:eastAsiaTheme="minorEastAsia" w:hAnsiTheme="minorHAnsi"/>
+              <w:noProof/>
+              <w:sz w:val="22"/>
+              <w:lang w:eastAsia="fr-CA"/>
+            </w:rPr>
+          </w:pPr>
+          <w:hyperlink w:anchor="_Toc443039352" w:history="1">
+            <w:r>
+              <w:rPr>
+                <w:rStyle w:val="Lienhypertexte"/>
+                <w:noProof/>
+              </w:rPr>
+              <w:t>1 février 2016</w:t>
+            </w:r>
+            <w:r>
+              <w:rPr>
+                <w:noProof/>
+                <w:webHidden/>
+              </w:rPr>
+              <w:tab/>
+            </w:r>
+            <w:r>
+              <w:rPr>
+                <w:noProof/>
+                <w:webHidden/>
+              </w:rPr>
+              <w:fldChar w:fldCharType="begin"/>
+            </w:r>
+            <w:r>
+              <w:rPr>
+                <w:noProof/>
+                <w:webHidden/>
+              </w:rPr>
+              <w:instrText xml:space="preserve"> PAGEREF _Toc443039352 \h </w:instrText>
+            </w:r>
+            <w:r>
+              <w:rPr>
+                <w:noProof/>
+                <w:webHidden/>
+              </w:rPr>
+            </w:r>
+            <w:r>
+              <w:rPr>
+                <w:noProof/>
+                <w:webHidden/>
+              </w:rPr>
+              <w:fldChar w:fldCharType="separate"/>
+            </w:r>
+            <w:r>
+              <w:rPr>
+                <w:noProof/>
+                <w:webHidden/>
+              </w:rPr>
+              <w:t>4</w:t>
+            </w:r>
+            <w:r>
+              <w:rPr>
+                <w:noProof/>
+                <w:webHidden/>
+              </w:rPr>
+              <w:fldChar w:fldCharType="end"/>
+            </w:r>
+          </w:hyperlink>
+        </w:p>
+        <w:p>
+          <w:pPr>
+            <w:pStyle w:val="TM1"/>
+            <w:tabs>
+              <w:tab w:val="right" w:leader="dot" w:pos="8630"/>
+            </w:tabs>
+            <w:rPr>
+              <w:rFonts w:asciiTheme="minorHAnsi" w:eastAsiaTheme="minorEastAsia" w:hAnsiTheme="minorHAnsi"/>
+              <w:noProof/>
+              <w:sz w:val="22"/>
+              <w:lang w:eastAsia="fr-CA"/>
+            </w:rPr>
+          </w:pPr>
+          <w:hyperlink w:anchor="_Toc443039353" w:history="1">
+            <w:r>
+              <w:rPr>
+                <w:rStyle w:val="Lienhypertexte"/>
+                <w:noProof/>
+              </w:rPr>
+              <w:t>29 janvier 2016</w:t>
+            </w:r>
+            <w:r>
+              <w:rPr>
+                <w:noProof/>
+                <w:webHidden/>
+              </w:rPr>
+              <w:tab/>
+            </w:r>
+            <w:r>
+              <w:rPr>
+                <w:noProof/>
+                <w:webHidden/>
+              </w:rPr>
+              <w:fldChar w:fldCharType="begin"/>
+            </w:r>
+            <w:r>
+              <w:rPr>
+                <w:noProof/>
+                <w:webHidden/>
+              </w:rPr>
+              <w:instrText xml:space="preserve"> PAGEREF _Toc443039353 \h </w:instrText>
+            </w:r>
+            <w:r>
+              <w:rPr>
+                <w:noProof/>
+                <w:webHidden/>
+              </w:rPr>
+            </w:r>
+            <w:r>
+              <w:rPr>
+                <w:noProof/>
+                <w:webHidden/>
+              </w:rPr>
+              <w:fldChar w:fldCharType="separate"/>
+            </w:r>
+            <w:r>
+              <w:rPr>
+                <w:noProof/>
+                <w:webHidden/>
+              </w:rPr>
+              <w:t>4</w:t>
+            </w:r>
+            <w:r>
+              <w:rPr>
+                <w:noProof/>
+                <w:webHidden/>
+              </w:rPr>
+              <w:fldChar w:fldCharType="end"/>
+            </w:r>
+          </w:hyperlink>
+        </w:p>
+        <w:p>
+          <w:pPr>
+            <w:pStyle w:val="TM1"/>
+            <w:tabs>
+              <w:tab w:val="right" w:leader="dot" w:pos="8630"/>
+            </w:tabs>
+            <w:rPr>
+              <w:rFonts w:asciiTheme="minorHAnsi" w:eastAsiaTheme="minorEastAsia" w:hAnsiTheme="minorHAnsi"/>
+              <w:noProof/>
+              <w:sz w:val="22"/>
+              <w:lang w:eastAsia="fr-CA"/>
+            </w:rPr>
+          </w:pPr>
+          <w:hyperlink w:anchor="_Toc443039354" w:history="1">
+            <w:r>
+              <w:rPr>
+                <w:rStyle w:val="Lienhypertexte"/>
+                <w:noProof/>
+              </w:rPr>
+              <w:t>27 janvier 2016</w:t>
+            </w:r>
+            <w:r>
+              <w:rPr>
+                <w:noProof/>
+                <w:webHidden/>
+              </w:rPr>
+              <w:tab/>
+            </w:r>
+            <w:r>
+              <w:rPr>
+                <w:noProof/>
+                <w:webHidden/>
+              </w:rPr>
+              <w:fldChar w:fldCharType="begin"/>
+            </w:r>
+            <w:r>
+              <w:rPr>
+                <w:noProof/>
+                <w:webHidden/>
+              </w:rPr>
+              <w:instrText xml:space="preserve"> PAGEREF _Toc443039354 \h </w:instrText>
+            </w:r>
+            <w:r>
+              <w:rPr>
+                <w:noProof/>
+                <w:webHidden/>
+              </w:rPr>
+            </w:r>
+            <w:r>
+              <w:rPr>
+                <w:noProof/>
+                <w:webHidden/>
+              </w:rPr>
+              <w:fldChar w:fldCharType="separate"/>
+            </w:r>
+            <w:r>
+              <w:rPr>
+                <w:noProof/>
+                <w:webHidden/>
+              </w:rPr>
+              <w:t>5</w:t>
+            </w:r>
+            <w:r>
+              <w:rPr>
+                <w:noProof/>
+                <w:webHidden/>
+              </w:rPr>
+              <w:fldChar w:fldCharType="end"/>
+            </w:r>
+          </w:hyperlink>
+        </w:p>
+        <w:p>
+          <w:pPr>
+            <w:pStyle w:val="TM1"/>
+            <w:tabs>
+              <w:tab w:val="right" w:leader="dot" w:pos="8630"/>
+            </w:tabs>
+            <w:rPr>
+              <w:rFonts w:asciiTheme="minorHAnsi" w:eastAsiaTheme="minorEastAsia" w:hAnsiTheme="minorHAnsi"/>
+              <w:noProof/>
+              <w:sz w:val="22"/>
+              <w:lang w:eastAsia="fr-CA"/>
+            </w:rPr>
+          </w:pPr>
+          <w:hyperlink w:anchor="_Toc443039355" w:history="1">
+            <w:r>
+              <w:rPr>
+                <w:rStyle w:val="Lienhypertexte"/>
+                <w:noProof/>
+              </w:rPr>
               <w:t>25 janvier 2016</w:t>
             </w:r>
             <w:r>
@@ -423,7 +709,7 @@
                 <w:noProof/>
                 <w:webHidden/>
               </w:rPr>
-              <w:instrText xml:space="preserve"> PAGEREF _Toc442174213 \h </w:instrText>
+              <w:instrText xml:space="preserve"> PAGEREF _Toc443039355 \h </w:instrText>
             </w:r>
             <w:r>
               <w:rPr>
@@ -443,7 +729,7 @@
                 <w:noProof/>
                 <w:webHidden/>
               </w:rPr>
-              <w:t>4</w:t>
+              <w:t>5</w:t>
             </w:r>
             <w:r>
               <w:rPr>
@@ -483,11 +769,85 @@
       <w:pPr>
         <w:pStyle w:val="Titre1"/>
       </w:pPr>
-      <w:bookmarkStart w:id="0" w:name="_Toc442174209"/>
+      <w:bookmarkStart w:id="1" w:name="_Toc443039347"/>
       <w:r>
         <w:lastRenderedPageBreak/>
+        <w:t>12 février 2016</w:t>
+      </w:r>
+      <w:bookmarkEnd w:id="1"/>
+    </w:p>
+    <w:p/>
+    <w:p>
+      <w:pPr>
+        <w:pStyle w:val="Paragraphedeliste"/>
+        <w:numPr>
+          <w:ilvl w:val="0"/>
+          <w:numId w:val="13"/>
+        </w:numPr>
+      </w:pPr>
+      <w:r>
+        <w:t>Fin du débogage du XML</w:t>
+      </w:r>
+      <w:r>
+        <w:t xml:space="preserve">. Les fonctions sont donc </w:t>
+      </w:r>
+      <w:r>
+        <w:t>fonctionnelles</w:t>
+      </w:r>
+      <w:r>
+        <w:t xml:space="preserve"> et polyvalente.</w:t>
+      </w:r>
+    </w:p>
+    <w:p>
+      <w:pPr>
+        <w:pStyle w:val="Titre1"/>
+      </w:pPr>
+      <w:bookmarkStart w:id="2" w:name="_Toc443039348"/>
+      <w:r>
+        <w:t>11 février 2016</w:t>
+      </w:r>
+      <w:bookmarkEnd w:id="2"/>
+    </w:p>
+    <w:p>
+      <w:pPr>
+        <w:jc w:val="both"/>
+      </w:pPr>
+    </w:p>
+    <w:p>
+      <w:pPr>
+        <w:pStyle w:val="Paragraphedeliste"/>
+        <w:numPr>
+          <w:ilvl w:val="0"/>
+          <w:numId w:val="12"/>
+        </w:numPr>
+        <w:jc w:val="both"/>
+      </w:pPr>
+      <w:r>
+        <w:t>Débogage des méthodes XML, rendu à la moitié.</w:t>
+      </w:r>
+    </w:p>
+    <w:p>
+      <w:pPr>
+        <w:pStyle w:val="Paragraphedeliste"/>
+        <w:numPr>
+          <w:ilvl w:val="0"/>
+          <w:numId w:val="12"/>
+        </w:numPr>
+        <w:jc w:val="both"/>
+      </w:pPr>
+      <w:r>
+        <w:t>J’ai travaillé sur un autre fichier, donc je n’ai rien poussé</w:t>
+      </w:r>
+    </w:p>
+    <w:p>
+      <w:pPr>
+        <w:pStyle w:val="Titre1"/>
+      </w:pPr>
+      <w:bookmarkStart w:id="3" w:name="_Toc443039349"/>
+      <w:r>
         <w:t>10 février 2016</w:t>
       </w:r>
+      <w:bookmarkEnd w:id="3"/>
     </w:p>
     <w:p/>
     <w:p>
@@ -499,21 +859,18 @@
         </w:numPr>
       </w:pPr>
       <w:r>
-        <w:t>Début du débogage de toutes</w:t>
-      </w:r>
-      <w:bookmarkStart w:id="1" w:name="_GoBack"/>
-      <w:bookmarkEnd w:id="1"/>
-      <w:r>
-        <w:t xml:space="preserve"> les méthodes XML, pour s’assurer qu’il fonctionne lors de leurs appels.</w:t>
+        <w:t>Début du débogage de toutes les méthodes XML, pour s’assurer qu’il fonctionne lors de leurs appels.</w:t>
       </w:r>
     </w:p>
     <w:p>
       <w:pPr>
         <w:pStyle w:val="Titre1"/>
       </w:pPr>
+      <w:bookmarkStart w:id="4" w:name="_Toc443039350"/>
       <w:r>
         <w:t>8 février 2016</w:t>
       </w:r>
+      <w:bookmarkEnd w:id="4"/>
     </w:p>
     <w:p/>
     <w:p>
@@ -584,10 +941,11 @@
       <w:pPr>
         <w:pStyle w:val="Titre1"/>
       </w:pPr>
+      <w:bookmarkStart w:id="5" w:name="_Toc443039351"/>
       <w:r>
         <w:t>2 février 2016</w:t>
       </w:r>
-      <w:bookmarkEnd w:id="0"/>
+      <w:bookmarkEnd w:id="5"/>
     </w:p>
     <w:p/>
     <w:p>
@@ -650,6 +1008,7 @@
         </w:numPr>
       </w:pPr>
       <w:r>
+        <w:lastRenderedPageBreak/>
         <w:t xml:space="preserve">Ajout des méthodes pour faire les deux actions ci-dessus dans la base de </w:t>
       </w:r>
       <w:r>
@@ -712,11 +1071,11 @@
       <w:pPr>
         <w:pStyle w:val="Titre1"/>
       </w:pPr>
-      <w:bookmarkStart w:id="2" w:name="_Toc442174210"/>
+      <w:bookmarkStart w:id="6" w:name="_Toc443039352"/>
       <w:r>
         <w:t>1 février 2016</w:t>
       </w:r>
-      <w:bookmarkEnd w:id="2"/>
+      <w:bookmarkEnd w:id="6"/>
     </w:p>
     <w:p/>
     <w:p>
@@ -765,7 +1124,6 @@
         </w:numPr>
       </w:pPr>
       <w:r>
-        <w:lastRenderedPageBreak/>
         <w:t xml:space="preserve">J’ai retiré les lignes qui communiquent avec la base de données du contrôleur des stagiaires pour les placer dans </w:t>
       </w:r>
       <w:proofErr w:type="spellStart"/>
@@ -932,11 +1290,11 @@
       <w:pPr>
         <w:pStyle w:val="Titre1"/>
       </w:pPr>
-      <w:bookmarkStart w:id="3" w:name="_Toc442174211"/>
+      <w:bookmarkStart w:id="7" w:name="_Toc443039353"/>
       <w:r>
         <w:t>29 janvier 2016</w:t>
       </w:r>
-      <w:bookmarkEnd w:id="3"/>
+      <w:bookmarkEnd w:id="7"/>
     </w:p>
     <w:p/>
     <w:p>
@@ -1029,11 +1387,11 @@
       <w:pPr>
         <w:pStyle w:val="Titre1"/>
       </w:pPr>
-      <w:bookmarkStart w:id="4" w:name="_Toc442174212"/>
+      <w:bookmarkStart w:id="8" w:name="_Toc443039354"/>
       <w:r>
         <w:t>27 janvier 2016</w:t>
       </w:r>
-      <w:bookmarkEnd w:id="4"/>
+      <w:bookmarkEnd w:id="8"/>
     </w:p>
     <w:p/>
     <w:p>
@@ -1081,7 +1439,6 @@
         </w:numPr>
       </w:pPr>
       <w:r>
-        <w:lastRenderedPageBreak/>
         <w:t>Ajout dans le fichier « </w:t>
       </w:r>
       <w:proofErr w:type="spellStart"/>
@@ -1098,11 +1455,11 @@
       <w:pPr>
         <w:pStyle w:val="Titre1"/>
       </w:pPr>
-      <w:bookmarkStart w:id="5" w:name="_Toc442174213"/>
+      <w:bookmarkStart w:id="9" w:name="_Toc443039355"/>
       <w:r>
         <w:t>25 janvier 2016</w:t>
       </w:r>
-      <w:bookmarkEnd w:id="5"/>
+      <w:bookmarkEnd w:id="9"/>
     </w:p>
     <w:p/>
     <w:p>
@@ -1356,6 +1713,119 @@
     </w:lvl>
   </w:abstractNum>
   <w:abstractNum w:abstractNumId="2">
+    <w:nsid w:val="0AAB78B1"/>
+    <w:multiLevelType w:val="hybridMultilevel"/>
+    <w:tmpl w:val="E38CEFDC"/>
+    <w:lvl w:ilvl="0" w:tplc="0C0C0001">
+      <w:start w:val="1"/>
+      <w:numFmt w:val="bullet"/>
+      <w:lvlText w:val=""/>
+      <w:lvlJc w:val="left"/>
+      <w:pPr>
+        <w:ind w:left="720" w:hanging="360"/>
+      </w:pPr>
+      <w:rPr>
+        <w:rFonts w:ascii="Symbol" w:hAnsi="Symbol" w:hint="default"/>
+      </w:rPr>
+    </w:lvl>
+    <w:lvl w:ilvl="1" w:tplc="0C0C0003" w:tentative="1">
+      <w:start w:val="1"/>
+      <w:numFmt w:val="bullet"/>
+      <w:lvlText w:val="o"/>
+      <w:lvlJc w:val="left"/>
+      <w:pPr>
+        <w:ind w:left="1440" w:hanging="360"/>
+      </w:pPr>
+      <w:rPr>
+        <w:rFonts w:ascii="Courier New" w:hAnsi="Courier New" w:cs="Courier New" w:hint="default"/>
+      </w:rPr>
+    </w:lvl>
+    <w:lvl w:ilvl="2" w:tplc="0C0C0005" w:tentative="1">
+      <w:start w:val="1"/>
+      <w:numFmt w:val="bullet"/>
+      <w:lvlText w:val=""/>
+      <w:lvlJc w:val="left"/>
+      <w:pPr>
+        <w:ind w:left="2160" w:hanging="360"/>
+      </w:pPr>
+      <w:rPr>
+        <w:rFonts w:ascii="Wingdings" w:hAnsi="Wingdings" w:hint="default"/>
+      </w:rPr>
+    </w:lvl>
+    <w:lvl w:ilvl="3" w:tplc="0C0C0001" w:tentative="1">
+      <w:start w:val="1"/>
+      <w:numFmt w:val="bullet"/>
+      <w:lvlText w:val=""/>
+      <w:lvlJc w:val="left"/>
+      <w:pPr>
+        <w:ind w:left="2880" w:hanging="360"/>
+      </w:pPr>
+      <w:rPr>
+        <w:rFonts w:ascii="Symbol" w:hAnsi="Symbol" w:hint="default"/>
+      </w:rPr>
+    </w:lvl>
+    <w:lvl w:ilvl="4" w:tplc="0C0C0003" w:tentative="1">
+      <w:start w:val="1"/>
+      <w:numFmt w:val="bullet"/>
+      <w:lvlText w:val="o"/>
+      <w:lvlJc w:val="left"/>
+      <w:pPr>
+        <w:ind w:left="3600" w:hanging="360"/>
+      </w:pPr>
+      <w:rPr>
+        <w:rFonts w:ascii="Courier New" w:hAnsi="Courier New" w:cs="Courier New" w:hint="default"/>
+      </w:rPr>
+    </w:lvl>
+    <w:lvl w:ilvl="5" w:tplc="0C0C0005" w:tentative="1">
+      <w:start w:val="1"/>
+      <w:numFmt w:val="bullet"/>
+      <w:lvlText w:val=""/>
+      <w:lvlJc w:val="left"/>
+      <w:pPr>
+        <w:ind w:left="4320" w:hanging="360"/>
+      </w:pPr>
+      <w:rPr>
+        <w:rFonts w:ascii="Wingdings" w:hAnsi="Wingdings" w:hint="default"/>
+      </w:rPr>
+    </w:lvl>
+    <w:lvl w:ilvl="6" w:tplc="0C0C0001" w:tentative="1">
+      <w:start w:val="1"/>
+      <w:numFmt w:val="bullet"/>
+      <w:lvlText w:val=""/>
+      <w:lvlJc w:val="left"/>
+      <w:pPr>
+        <w:ind w:left="5040" w:hanging="360"/>
+      </w:pPr>
+      <w:rPr>
+        <w:rFonts w:ascii="Symbol" w:hAnsi="Symbol" w:hint="default"/>
+      </w:rPr>
+    </w:lvl>
+    <w:lvl w:ilvl="7" w:tplc="0C0C0003" w:tentative="1">
+      <w:start w:val="1"/>
+      <w:numFmt w:val="bullet"/>
+      <w:lvlText w:val="o"/>
+      <w:lvlJc w:val="left"/>
+      <w:pPr>
+        <w:ind w:left="5760" w:hanging="360"/>
+      </w:pPr>
+      <w:rPr>
+        <w:rFonts w:ascii="Courier New" w:hAnsi="Courier New" w:cs="Courier New" w:hint="default"/>
+      </w:rPr>
+    </w:lvl>
+    <w:lvl w:ilvl="8" w:tplc="0C0C0005" w:tentative="1">
+      <w:start w:val="1"/>
+      <w:numFmt w:val="bullet"/>
+      <w:lvlText w:val=""/>
+      <w:lvlJc w:val="left"/>
+      <w:pPr>
+        <w:ind w:left="6480" w:hanging="360"/>
+      </w:pPr>
+      <w:rPr>
+        <w:rFonts w:ascii="Wingdings" w:hAnsi="Wingdings" w:hint="default"/>
+      </w:rPr>
+    </w:lvl>
+  </w:abstractNum>
+  <w:abstractNum w:abstractNumId="3">
     <w:nsid w:val="11244A6A"/>
     <w:multiLevelType w:val="hybridMultilevel"/>
     <w:tmpl w:val="EFA2B83E"/>
@@ -1468,7 +1938,7 @@
       </w:rPr>
     </w:lvl>
   </w:abstractNum>
-  <w:abstractNum w:abstractNumId="3">
+  <w:abstractNum w:abstractNumId="4">
     <w:nsid w:val="2C70030D"/>
     <w:multiLevelType w:val="hybridMultilevel"/>
     <w:tmpl w:val="5980D6D8"/>
@@ -1581,7 +2051,7 @@
       </w:rPr>
     </w:lvl>
   </w:abstractNum>
-  <w:abstractNum w:abstractNumId="4">
+  <w:abstractNum w:abstractNumId="5">
     <w:nsid w:val="310E23F8"/>
     <w:multiLevelType w:val="hybridMultilevel"/>
     <w:tmpl w:val="0F00B4BC"/>
@@ -1694,7 +2164,7 @@
       </w:rPr>
     </w:lvl>
   </w:abstractNum>
-  <w:abstractNum w:abstractNumId="5">
+  <w:abstractNum w:abstractNumId="6">
     <w:nsid w:val="3D1A4674"/>
     <w:multiLevelType w:val="hybridMultilevel"/>
     <w:tmpl w:val="03B46FEC"/>
@@ -1807,7 +2277,7 @@
       </w:rPr>
     </w:lvl>
   </w:abstractNum>
-  <w:abstractNum w:abstractNumId="6">
+  <w:abstractNum w:abstractNumId="7">
     <w:nsid w:val="4BB93CD8"/>
     <w:multiLevelType w:val="hybridMultilevel"/>
     <w:tmpl w:val="F462ED30"/>
@@ -1920,7 +2390,120 @@
       </w:rPr>
     </w:lvl>
   </w:abstractNum>
-  <w:abstractNum w:abstractNumId="7">
+  <w:abstractNum w:abstractNumId="8">
+    <w:nsid w:val="51B269B1"/>
+    <w:multiLevelType w:val="hybridMultilevel"/>
+    <w:tmpl w:val="035066A4"/>
+    <w:lvl w:ilvl="0" w:tplc="0C0C0001">
+      <w:start w:val="1"/>
+      <w:numFmt w:val="bullet"/>
+      <w:lvlText w:val=""/>
+      <w:lvlJc w:val="left"/>
+      <w:pPr>
+        <w:ind w:left="720" w:hanging="360"/>
+      </w:pPr>
+      <w:rPr>
+        <w:rFonts w:ascii="Symbol" w:hAnsi="Symbol" w:hint="default"/>
+      </w:rPr>
+    </w:lvl>
+    <w:lvl w:ilvl="1" w:tplc="0C0C0003" w:tentative="1">
+      <w:start w:val="1"/>
+      <w:numFmt w:val="bullet"/>
+      <w:lvlText w:val="o"/>
+      <w:lvlJc w:val="left"/>
+      <w:pPr>
+        <w:ind w:left="1440" w:hanging="360"/>
+      </w:pPr>
+      <w:rPr>
+        <w:rFonts w:ascii="Courier New" w:hAnsi="Courier New" w:cs="Courier New" w:hint="default"/>
+      </w:rPr>
+    </w:lvl>
+    <w:lvl w:ilvl="2" w:tplc="0C0C0005" w:tentative="1">
+      <w:start w:val="1"/>
+      <w:numFmt w:val="bullet"/>
+      <w:lvlText w:val=""/>
+      <w:lvlJc w:val="left"/>
+      <w:pPr>
+        <w:ind w:left="2160" w:hanging="360"/>
+      </w:pPr>
+      <w:rPr>
+        <w:rFonts w:ascii="Wingdings" w:hAnsi="Wingdings" w:hint="default"/>
+      </w:rPr>
+    </w:lvl>
+    <w:lvl w:ilvl="3" w:tplc="0C0C0001" w:tentative="1">
+      <w:start w:val="1"/>
+      <w:numFmt w:val="bullet"/>
+      <w:lvlText w:val=""/>
+      <w:lvlJc w:val="left"/>
+      <w:pPr>
+        <w:ind w:left="2880" w:hanging="360"/>
+      </w:pPr>
+      <w:rPr>
+        <w:rFonts w:ascii="Symbol" w:hAnsi="Symbol" w:hint="default"/>
+      </w:rPr>
+    </w:lvl>
+    <w:lvl w:ilvl="4" w:tplc="0C0C0003" w:tentative="1">
+      <w:start w:val="1"/>
+      <w:numFmt w:val="bullet"/>
+      <w:lvlText w:val="o"/>
+      <w:lvlJc w:val="left"/>
+      <w:pPr>
+        <w:ind w:left="3600" w:hanging="360"/>
+      </w:pPr>
+      <w:rPr>
+        <w:rFonts w:ascii="Courier New" w:hAnsi="Courier New" w:cs="Courier New" w:hint="default"/>
+      </w:rPr>
+    </w:lvl>
+    <w:lvl w:ilvl="5" w:tplc="0C0C0005" w:tentative="1">
+      <w:start w:val="1"/>
+      <w:numFmt w:val="bullet"/>
+      <w:lvlText w:val=""/>
+      <w:lvlJc w:val="left"/>
+      <w:pPr>
+        <w:ind w:left="4320" w:hanging="360"/>
+      </w:pPr>
+      <w:rPr>
+        <w:rFonts w:ascii="Wingdings" w:hAnsi="Wingdings" w:hint="default"/>
+      </w:rPr>
+    </w:lvl>
+    <w:lvl w:ilvl="6" w:tplc="0C0C0001" w:tentative="1">
+      <w:start w:val="1"/>
+      <w:numFmt w:val="bullet"/>
+      <w:lvlText w:val=""/>
+      <w:lvlJc w:val="left"/>
+      <w:pPr>
+        <w:ind w:left="5040" w:hanging="360"/>
+      </w:pPr>
+      <w:rPr>
+        <w:rFonts w:ascii="Symbol" w:hAnsi="Symbol" w:hint="default"/>
+      </w:rPr>
+    </w:lvl>
+    <w:lvl w:ilvl="7" w:tplc="0C0C0003" w:tentative="1">
+      <w:start w:val="1"/>
+      <w:numFmt w:val="bullet"/>
+      <w:lvlText w:val="o"/>
+      <w:lvlJc w:val="left"/>
+      <w:pPr>
+        <w:ind w:left="5760" w:hanging="360"/>
+      </w:pPr>
+      <w:rPr>
+        <w:rFonts w:ascii="Courier New" w:hAnsi="Courier New" w:cs="Courier New" w:hint="default"/>
+      </w:rPr>
+    </w:lvl>
+    <w:lvl w:ilvl="8" w:tplc="0C0C0005" w:tentative="1">
+      <w:start w:val="1"/>
+      <w:numFmt w:val="bullet"/>
+      <w:lvlText w:val=""/>
+      <w:lvlJc w:val="left"/>
+      <w:pPr>
+        <w:ind w:left="6480" w:hanging="360"/>
+      </w:pPr>
+      <w:rPr>
+        <w:rFonts w:ascii="Wingdings" w:hAnsi="Wingdings" w:hint="default"/>
+      </w:rPr>
+    </w:lvl>
+  </w:abstractNum>
+  <w:abstractNum w:abstractNumId="9">
     <w:nsid w:val="5F910C06"/>
     <w:multiLevelType w:val="hybridMultilevel"/>
     <w:tmpl w:val="E55CC088"/>
@@ -2033,7 +2616,120 @@
       </w:rPr>
     </w:lvl>
   </w:abstractNum>
-  <w:abstractNum w:abstractNumId="8">
+  <w:abstractNum w:abstractNumId="10">
+    <w:nsid w:val="6F7350D3"/>
+    <w:multiLevelType w:val="hybridMultilevel"/>
+    <w:tmpl w:val="04F466B0"/>
+    <w:lvl w:ilvl="0" w:tplc="0C0C0001">
+      <w:start w:val="1"/>
+      <w:numFmt w:val="bullet"/>
+      <w:lvlText w:val=""/>
+      <w:lvlJc w:val="left"/>
+      <w:pPr>
+        <w:ind w:left="720" w:hanging="360"/>
+      </w:pPr>
+      <w:rPr>
+        <w:rFonts w:ascii="Symbol" w:hAnsi="Symbol" w:hint="default"/>
+      </w:rPr>
+    </w:lvl>
+    <w:lvl w:ilvl="1" w:tplc="0C0C0003" w:tentative="1">
+      <w:start w:val="1"/>
+      <w:numFmt w:val="bullet"/>
+      <w:lvlText w:val="o"/>
+      <w:lvlJc w:val="left"/>
+      <w:pPr>
+        <w:ind w:left="1440" w:hanging="360"/>
+      </w:pPr>
+      <w:rPr>
+        <w:rFonts w:ascii="Courier New" w:hAnsi="Courier New" w:cs="Courier New" w:hint="default"/>
+      </w:rPr>
+    </w:lvl>
+    <w:lvl w:ilvl="2" w:tplc="0C0C0005" w:tentative="1">
+      <w:start w:val="1"/>
+      <w:numFmt w:val="bullet"/>
+      <w:lvlText w:val=""/>
+      <w:lvlJc w:val="left"/>
+      <w:pPr>
+        <w:ind w:left="2160" w:hanging="360"/>
+      </w:pPr>
+      <w:rPr>
+        <w:rFonts w:ascii="Wingdings" w:hAnsi="Wingdings" w:hint="default"/>
+      </w:rPr>
+    </w:lvl>
+    <w:lvl w:ilvl="3" w:tplc="0C0C0001" w:tentative="1">
+      <w:start w:val="1"/>
+      <w:numFmt w:val="bullet"/>
+      <w:lvlText w:val=""/>
+      <w:lvlJc w:val="left"/>
+      <w:pPr>
+        <w:ind w:left="2880" w:hanging="360"/>
+      </w:pPr>
+      <w:rPr>
+        <w:rFonts w:ascii="Symbol" w:hAnsi="Symbol" w:hint="default"/>
+      </w:rPr>
+    </w:lvl>
+    <w:lvl w:ilvl="4" w:tplc="0C0C0003" w:tentative="1">
+      <w:start w:val="1"/>
+      <w:numFmt w:val="bullet"/>
+      <w:lvlText w:val="o"/>
+      <w:lvlJc w:val="left"/>
+      <w:pPr>
+        <w:ind w:left="3600" w:hanging="360"/>
+      </w:pPr>
+      <w:rPr>
+        <w:rFonts w:ascii="Courier New" w:hAnsi="Courier New" w:cs="Courier New" w:hint="default"/>
+      </w:rPr>
+    </w:lvl>
+    <w:lvl w:ilvl="5" w:tplc="0C0C0005" w:tentative="1">
+      <w:start w:val="1"/>
+      <w:numFmt w:val="bullet"/>
+      <w:lvlText w:val=""/>
+      <w:lvlJc w:val="left"/>
+      <w:pPr>
+        <w:ind w:left="4320" w:hanging="360"/>
+      </w:pPr>
+      <w:rPr>
+        <w:rFonts w:ascii="Wingdings" w:hAnsi="Wingdings" w:hint="default"/>
+      </w:rPr>
+    </w:lvl>
+    <w:lvl w:ilvl="6" w:tplc="0C0C0001" w:tentative="1">
+      <w:start w:val="1"/>
+      <w:numFmt w:val="bullet"/>
+      <w:lvlText w:val=""/>
+      <w:lvlJc w:val="left"/>
+      <w:pPr>
+        <w:ind w:left="5040" w:hanging="360"/>
+      </w:pPr>
+      <w:rPr>
+        <w:rFonts w:ascii="Symbol" w:hAnsi="Symbol" w:hint="default"/>
+      </w:rPr>
+    </w:lvl>
+    <w:lvl w:ilvl="7" w:tplc="0C0C0003" w:tentative="1">
+      <w:start w:val="1"/>
+      <w:numFmt w:val="bullet"/>
+      <w:lvlText w:val="o"/>
+      <w:lvlJc w:val="left"/>
+      <w:pPr>
+        <w:ind w:left="5760" w:hanging="360"/>
+      </w:pPr>
+      <w:rPr>
+        <w:rFonts w:ascii="Courier New" w:hAnsi="Courier New" w:cs="Courier New" w:hint="default"/>
+      </w:rPr>
+    </w:lvl>
+    <w:lvl w:ilvl="8" w:tplc="0C0C0005" w:tentative="1">
+      <w:start w:val="1"/>
+      <w:numFmt w:val="bullet"/>
+      <w:lvlText w:val=""/>
+      <w:lvlJc w:val="left"/>
+      <w:pPr>
+        <w:ind w:left="6480" w:hanging="360"/>
+      </w:pPr>
+      <w:rPr>
+        <w:rFonts w:ascii="Wingdings" w:hAnsi="Wingdings" w:hint="default"/>
+      </w:rPr>
+    </w:lvl>
+  </w:abstractNum>
+  <w:abstractNum w:abstractNumId="11">
     <w:nsid w:val="6FC062FE"/>
     <w:multiLevelType w:val="hybridMultilevel"/>
     <w:tmpl w:val="E2F09DCA"/>
@@ -2146,7 +2842,7 @@
       </w:rPr>
     </w:lvl>
   </w:abstractNum>
-  <w:abstractNum w:abstractNumId="9">
+  <w:abstractNum w:abstractNumId="12">
     <w:nsid w:val="74E53E88"/>
     <w:multiLevelType w:val="hybridMultilevel"/>
     <w:tmpl w:val="6BBA41D4"/>
@@ -2260,34 +2956,43 @@
     </w:lvl>
   </w:abstractNum>
   <w:num w:numId="1">
-    <w:abstractNumId w:val="4"/>
+    <w:abstractNumId w:val="5"/>
   </w:num>
   <w:num w:numId="2">
     <w:abstractNumId w:val="0"/>
   </w:num>
   <w:num w:numId="3">
-    <w:abstractNumId w:val="7"/>
+    <w:abstractNumId w:val="9"/>
   </w:num>
   <w:num w:numId="4">
-    <w:abstractNumId w:val="9"/>
+    <w:abstractNumId w:val="12"/>
   </w:num>
   <w:num w:numId="5">
     <w:abstractNumId w:val="1"/>
   </w:num>
   <w:num w:numId="6">
-    <w:abstractNumId w:val="5"/>
+    <w:abstractNumId w:val="6"/>
   </w:num>
   <w:num w:numId="7">
+    <w:abstractNumId w:val="4"/>
+  </w:num>
+  <w:num w:numId="8">
+    <w:abstractNumId w:val="11"/>
+  </w:num>
+  <w:num w:numId="9">
+    <w:abstractNumId w:val="7"/>
+  </w:num>
+  <w:num w:numId="10">
     <w:abstractNumId w:val="3"/>
   </w:num>
-  <w:num w:numId="8">
+  <w:num w:numId="11">
+    <w:abstractNumId w:val="10"/>
+  </w:num>
+  <w:num w:numId="12">
+    <w:abstractNumId w:val="2"/>
+  </w:num>
+  <w:num w:numId="13">
     <w:abstractNumId w:val="8"/>
-  </w:num>
-  <w:num w:numId="9">
-    <w:abstractNumId w:val="6"/>
-  </w:num>
-  <w:num w:numId="10">
-    <w:abstractNumId w:val="2"/>
   </w:num>
 </w:numbering>
 </file>
@@ -3206,7 +3911,7 @@
 </file>
 
 <file path=customXml/itemProps1.xml><?xml version="1.0" encoding="utf-8"?>
-<ds:datastoreItem xmlns:ds="http://schemas.openxmlformats.org/officeDocument/2006/customXml" ds:itemID="{A327FEC8-2F1F-4E73-8C7A-5D9A13CB9806}">
+<ds:datastoreItem xmlns:ds="http://schemas.openxmlformats.org/officeDocument/2006/customXml" ds:itemID="{FE5338BA-635A-45EA-A18D-843DEA9DA80F}">
   <ds:schemaRefs>
     <ds:schemaRef ds:uri="http://schemas.openxmlformats.org/officeDocument/2006/bibliography"/>
   </ds:schemaRefs>

</xml_diff>

<commit_message>
Journal de bord et Renommage d'appel erronné
</commit_message>
<xml_diff>
--- a/log/Patrick Limoges.docx
+++ b/log/Patrick Limoges.docx
@@ -89,8 +89,6 @@
             </w:rPr>
             <w:t>Table des matières</w:t>
           </w:r>
-          <w:bookmarkStart w:id="0" w:name="_GoBack"/>
-          <w:bookmarkEnd w:id="0"/>
         </w:p>
         <w:p>
           <w:pPr>
@@ -769,12 +767,12 @@
       <w:pPr>
         <w:pStyle w:val="Titre1"/>
       </w:pPr>
-      <w:bookmarkStart w:id="1" w:name="_Toc443039347"/>
+      <w:bookmarkStart w:id="0" w:name="_Toc443039347"/>
       <w:r>
         <w:lastRenderedPageBreak/>
         <w:t>12 février 2016</w:t>
       </w:r>
-      <w:bookmarkEnd w:id="1"/>
+      <w:bookmarkEnd w:id="0"/>
     </w:p>
     <w:p/>
     <w:p>
@@ -797,6 +795,133 @@
       <w:r>
         <w:t xml:space="preserve"> et polyvalente.</w:t>
       </w:r>
+    </w:p>
+    <w:p>
+      <w:pPr>
+        <w:pStyle w:val="Paragraphedeliste"/>
+        <w:numPr>
+          <w:ilvl w:val="0"/>
+          <w:numId w:val="13"/>
+        </w:numPr>
+      </w:pPr>
+      <w:r>
+        <w:t xml:space="preserve">Début du débogage du site web, en commençant par </w:t>
+      </w:r>
+      <w:proofErr w:type="gramStart"/>
+      <w:r>
+        <w:t>proposé</w:t>
+      </w:r>
+      <w:proofErr w:type="gramEnd"/>
+      <w:r>
+        <w:t xml:space="preserve"> un projet (page Compagnie).</w:t>
+      </w:r>
+    </w:p>
+    <w:p>
+      <w:pPr>
+        <w:pStyle w:val="Paragraphedeliste"/>
+        <w:numPr>
+          <w:ilvl w:val="0"/>
+          <w:numId w:val="13"/>
+        </w:numPr>
+      </w:pPr>
+      <w:r>
+        <w:t xml:space="preserve">Ajoute de « </w:t>
+      </w:r>
+      <w:proofErr w:type="spellStart"/>
+      <w:r>
+        <w:t>Require_</w:t>
+      </w:r>
+      <w:proofErr w:type="gramStart"/>
+      <w:r>
+        <w:t>once</w:t>
+      </w:r>
+      <w:proofErr w:type="spellEnd"/>
+      <w:r>
+        <w:t>(</w:t>
+      </w:r>
+      <w:proofErr w:type="spellStart"/>
+      <w:proofErr w:type="gramEnd"/>
+      <w:r>
+        <w:t>models.php</w:t>
+      </w:r>
+      <w:proofErr w:type="spellEnd"/>
+      <w:r>
+        <w:t>)</w:t>
+      </w:r>
+      <w:r>
+        <w:t xml:space="preserve"> dans le parent des contrôleurs, soit </w:t>
+      </w:r>
+      <w:proofErr w:type="spellStart"/>
+      <w:r>
+        <w:t>Controler.php</w:t>
+      </w:r>
+      <w:proofErr w:type="spellEnd"/>
+    </w:p>
+    <w:p>
+      <w:pPr>
+        <w:pStyle w:val="Paragraphedeliste"/>
+        <w:numPr>
+          <w:ilvl w:val="0"/>
+          <w:numId w:val="13"/>
+        </w:numPr>
+      </w:pPr>
+      <w:r>
+        <w:t xml:space="preserve">Rectification des appels </w:t>
+      </w:r>
+      <w:proofErr w:type="spellStart"/>
+      <w:r>
+        <w:t>ShowBusinnesById</w:t>
+      </w:r>
+      <w:proofErr w:type="spellEnd"/>
+      <w:r>
+        <w:t xml:space="preserve"> pour </w:t>
+      </w:r>
+      <w:proofErr w:type="spellStart"/>
+      <w:r>
+        <w:t>ShowCieByID</w:t>
+      </w:r>
+      <w:proofErr w:type="spellEnd"/>
+      <w:r>
+        <w:t xml:space="preserve"> dans le </w:t>
+      </w:r>
+      <w:proofErr w:type="spellStart"/>
+      <w:r>
+        <w:t>controlleur</w:t>
+      </w:r>
+      <w:proofErr w:type="spellEnd"/>
+      <w:r>
+        <w:t xml:space="preserve"> </w:t>
+      </w:r>
+      <w:proofErr w:type="spellStart"/>
+      <w:r>
+        <w:t>Cie.php</w:t>
+      </w:r>
+      <w:proofErr w:type="spellEnd"/>
+      <w:r>
+        <w:t> </w:t>
+      </w:r>
+    </w:p>
+    <w:p>
+      <w:pPr>
+        <w:pStyle w:val="Paragraphedeliste"/>
+        <w:numPr>
+          <w:ilvl w:val="0"/>
+          <w:numId w:val="13"/>
+        </w:numPr>
+      </w:pPr>
+      <w:r>
+        <w:t xml:space="preserve">Mise à jour du site web, pour contenir le modification </w:t>
+      </w:r>
+      <w:proofErr w:type="gramStart"/>
+      <w:r>
+        <w:t>effectuer</w:t>
+      </w:r>
+      <w:proofErr w:type="gramEnd"/>
+      <w:r>
+        <w:t>.</w:t>
+      </w:r>
+      <w:bookmarkStart w:id="1" w:name="_GoBack"/>
+      <w:bookmarkEnd w:id="1"/>
     </w:p>
     <w:p>
       <w:pPr>
@@ -957,6 +1082,7 @@
         </w:numPr>
       </w:pPr>
       <w:r>
+        <w:lastRenderedPageBreak/>
         <w:t xml:space="preserve">Ajout d’une méthode dans tous </w:t>
       </w:r>
       <w:r>
@@ -1008,7 +1134,6 @@
         </w:numPr>
       </w:pPr>
       <w:r>
-        <w:lastRenderedPageBreak/>
         <w:t xml:space="preserve">Ajout des méthodes pour faire les deux actions ci-dessus dans la base de </w:t>
       </w:r>
       <w:r>
@@ -1333,6 +1458,7 @@
         </w:numPr>
       </w:pPr>
       <w:r>
+        <w:lastRenderedPageBreak/>
         <w:t>Ajout de méthode, non optimisé</w:t>
       </w:r>
       <w:r>
@@ -3911,7 +4037,7 @@
 </file>
 
 <file path=customXml/itemProps1.xml><?xml version="1.0" encoding="utf-8"?>
-<ds:datastoreItem xmlns:ds="http://schemas.openxmlformats.org/officeDocument/2006/customXml" ds:itemID="{FE5338BA-635A-45EA-A18D-843DEA9DA80F}">
+<ds:datastoreItem xmlns:ds="http://schemas.openxmlformats.org/officeDocument/2006/customXml" ds:itemID="{7A109A1F-13AA-4ECA-9A87-E2797A8C8978}">
   <ds:schemaRefs>
     <ds:schemaRef ds:uri="http://schemas.openxmlformats.org/officeDocument/2006/bibliography"/>
   </ds:schemaRefs>

</xml_diff>

<commit_message>
Débogage ouverture formulaire et journal de bord
</commit_message>
<xml_diff>
--- a/log/Patrick Limoges.docx
+++ b/log/Patrick Limoges.docx
@@ -770,6 +770,113 @@
       <w:bookmarkStart w:id="0" w:name="_Toc443039347"/>
       <w:r>
         <w:lastRenderedPageBreak/>
+        <w:t>15 février 2016</w:t>
+      </w:r>
+    </w:p>
+    <w:p/>
+    <w:p>
+      <w:pPr>
+        <w:pStyle w:val="Paragraphedeliste"/>
+        <w:numPr>
+          <w:ilvl w:val="0"/>
+          <w:numId w:val="14"/>
+        </w:numPr>
+      </w:pPr>
+      <w:r>
+        <w:t>Débogage pour qu’on utilisateur ayant les droits d’un stagiaire se connecte à sa page.</w:t>
+      </w:r>
+    </w:p>
+    <w:p>
+      <w:pPr>
+        <w:pStyle w:val="Paragraphedeliste"/>
+        <w:numPr>
+          <w:ilvl w:val="0"/>
+          <w:numId w:val="14"/>
+        </w:numPr>
+      </w:pPr>
+      <w:r>
+        <w:t>Débogage de la méthode « index » du contrôleur « </w:t>
+      </w:r>
+      <w:proofErr w:type="spellStart"/>
+      <w:r>
+        <w:t>intern</w:t>
+      </w:r>
+      <w:proofErr w:type="spellEnd"/>
+      <w:r>
+        <w:t> » pour récupérer l’information nécessaire.</w:t>
+      </w:r>
+    </w:p>
+    <w:p>
+      <w:pPr>
+        <w:pStyle w:val="Paragraphedeliste"/>
+        <w:numPr>
+          <w:ilvl w:val="0"/>
+          <w:numId w:val="14"/>
+        </w:numPr>
+      </w:pPr>
+      <w:r>
+        <w:t>Débogage de la méthode pour permettre aux entreprises de soumission un projet.</w:t>
+      </w:r>
+    </w:p>
+    <w:p>
+      <w:pPr>
+        <w:pStyle w:val="Paragraphedeliste"/>
+        <w:numPr>
+          <w:ilvl w:val="0"/>
+          <w:numId w:val="14"/>
+        </w:numPr>
+      </w:pPr>
+      <w:r>
+        <w:t>Petit débogage de l’affichage des projets soumis.</w:t>
+      </w:r>
+    </w:p>
+    <w:p>
+      <w:pPr>
+        <w:pStyle w:val="Paragraphedeliste"/>
+        <w:numPr>
+          <w:ilvl w:val="0"/>
+          <w:numId w:val="14"/>
+        </w:numPr>
+      </w:pPr>
+      <w:r>
+        <w:t>Début du débogage de l’ouverture des formulaires interview.</w:t>
+      </w:r>
+    </w:p>
+    <w:p>
+      <w:pPr>
+        <w:pStyle w:val="Paragraphedeliste"/>
+        <w:numPr>
+          <w:ilvl w:val="0"/>
+          <w:numId w:val="14"/>
+        </w:numPr>
+      </w:pPr>
+      <w:r>
+        <w:t xml:space="preserve">(A faire) débogage de l’émission de note au projet. Enregistrer </w:t>
+      </w:r>
+      <w:proofErr w:type="gramStart"/>
+      <w:r>
+        <w:t>un</w:t>
+      </w:r>
+      <w:proofErr w:type="gramEnd"/>
+      <w:r>
+        <w:t xml:space="preserve"> interview avec une boucle de for et transformer le </w:t>
+      </w:r>
+      <w:proofErr w:type="spellStart"/>
+      <w:r>
+        <w:t>load</w:t>
+      </w:r>
+      <w:proofErr w:type="spellEnd"/>
+      <w:r>
+        <w:t xml:space="preserve"> en Obj.</w:t>
+      </w:r>
+      <w:bookmarkStart w:id="1" w:name="_GoBack"/>
+      <w:bookmarkEnd w:id="1"/>
+    </w:p>
+    <w:p>
+      <w:pPr>
+        <w:pStyle w:val="Titre1"/>
+      </w:pPr>
+      <w:r>
         <w:t>12 février 2016</w:t>
       </w:r>
       <w:bookmarkEnd w:id="0"/>
@@ -920,8 +1027,6 @@
       <w:r>
         <w:t>.</w:t>
       </w:r>
-      <w:bookmarkStart w:id="1" w:name="_GoBack"/>
-      <w:bookmarkEnd w:id="1"/>
     </w:p>
     <w:p>
       <w:pPr>
@@ -993,6 +1098,7 @@
       </w:pPr>
       <w:bookmarkStart w:id="4" w:name="_Toc443039350"/>
       <w:r>
+        <w:lastRenderedPageBreak/>
         <w:t>8 février 2016</w:t>
       </w:r>
       <w:bookmarkEnd w:id="4"/>
@@ -1082,7 +1188,6 @@
         </w:numPr>
       </w:pPr>
       <w:r>
-        <w:lastRenderedPageBreak/>
         <w:t xml:space="preserve">Ajout d’une méthode dans tous </w:t>
       </w:r>
       <w:r>
@@ -1335,6 +1440,7 @@
         </w:numPr>
       </w:pPr>
       <w:r>
+        <w:lastRenderedPageBreak/>
         <w:t xml:space="preserve"> </w:t>
       </w:r>
       <w:r>
@@ -1458,7 +1564,6 @@
         </w:numPr>
       </w:pPr>
       <w:r>
-        <w:lastRenderedPageBreak/>
         <w:t>Ajout de méthode, non optimisé</w:t>
       </w:r>
       <w:r>
@@ -1597,6 +1702,7 @@
         </w:numPr>
       </w:pPr>
       <w:r>
+        <w:lastRenderedPageBreak/>
         <w:t>Lecture de l’énoncé de travail pour créer un fichier texte qui en décortique les étapes de travail, ainsi que les éléments à porter une plus grande attention.</w:t>
       </w:r>
     </w:p>
@@ -1613,6 +1719,119 @@
 <file path=word/numbering.xml><?xml version="1.0" encoding="utf-8"?>
 <w:numbering xmlns:wpc="http://schemas.microsoft.com/office/word/2010/wordprocessingCanvas" xmlns:mc="http://schemas.openxmlformats.org/markup-compatibility/2006" xmlns:o="urn:schemas-microsoft-com:office:office" xmlns:r="http://schemas.openxmlformats.org/officeDocument/2006/relationships" xmlns:m="http://schemas.openxmlformats.org/officeDocument/2006/math" xmlns:v="urn:schemas-microsoft-com:vml" xmlns:wp14="http://schemas.microsoft.com/office/word/2010/wordprocessingDrawing" xmlns:wp="http://schemas.openxmlformats.org/drawingml/2006/wordprocessingDrawing" xmlns:w10="urn:schemas-microsoft-com:office:word" xmlns:w="http://schemas.openxmlformats.org/wordprocessingml/2006/main" xmlns:w14="http://schemas.microsoft.com/office/word/2010/wordml" xmlns:wpg="http://schemas.microsoft.com/office/word/2010/wordprocessingGroup" xmlns:wpi="http://schemas.microsoft.com/office/word/2010/wordprocessingInk" xmlns:wne="http://schemas.microsoft.com/office/word/2006/wordml" xmlns:wps="http://schemas.microsoft.com/office/word/2010/wordprocessingShape" mc:Ignorable="w14 wp14">
   <w:abstractNum w:abstractNumId="0">
+    <w:nsid w:val="03783E94"/>
+    <w:multiLevelType w:val="hybridMultilevel"/>
+    <w:tmpl w:val="F6B07422"/>
+    <w:lvl w:ilvl="0" w:tplc="0C0C0001">
+      <w:start w:val="1"/>
+      <w:numFmt w:val="bullet"/>
+      <w:lvlText w:val=""/>
+      <w:lvlJc w:val="left"/>
+      <w:pPr>
+        <w:ind w:left="720" w:hanging="360"/>
+      </w:pPr>
+      <w:rPr>
+        <w:rFonts w:ascii="Symbol" w:hAnsi="Symbol" w:hint="default"/>
+      </w:rPr>
+    </w:lvl>
+    <w:lvl w:ilvl="1" w:tplc="0C0C0003" w:tentative="1">
+      <w:start w:val="1"/>
+      <w:numFmt w:val="bullet"/>
+      <w:lvlText w:val="o"/>
+      <w:lvlJc w:val="left"/>
+      <w:pPr>
+        <w:ind w:left="1440" w:hanging="360"/>
+      </w:pPr>
+      <w:rPr>
+        <w:rFonts w:ascii="Courier New" w:hAnsi="Courier New" w:cs="Courier New" w:hint="default"/>
+      </w:rPr>
+    </w:lvl>
+    <w:lvl w:ilvl="2" w:tplc="0C0C0005" w:tentative="1">
+      <w:start w:val="1"/>
+      <w:numFmt w:val="bullet"/>
+      <w:lvlText w:val=""/>
+      <w:lvlJc w:val="left"/>
+      <w:pPr>
+        <w:ind w:left="2160" w:hanging="360"/>
+      </w:pPr>
+      <w:rPr>
+        <w:rFonts w:ascii="Wingdings" w:hAnsi="Wingdings" w:hint="default"/>
+      </w:rPr>
+    </w:lvl>
+    <w:lvl w:ilvl="3" w:tplc="0C0C0001" w:tentative="1">
+      <w:start w:val="1"/>
+      <w:numFmt w:val="bullet"/>
+      <w:lvlText w:val=""/>
+      <w:lvlJc w:val="left"/>
+      <w:pPr>
+        <w:ind w:left="2880" w:hanging="360"/>
+      </w:pPr>
+      <w:rPr>
+        <w:rFonts w:ascii="Symbol" w:hAnsi="Symbol" w:hint="default"/>
+      </w:rPr>
+    </w:lvl>
+    <w:lvl w:ilvl="4" w:tplc="0C0C0003" w:tentative="1">
+      <w:start w:val="1"/>
+      <w:numFmt w:val="bullet"/>
+      <w:lvlText w:val="o"/>
+      <w:lvlJc w:val="left"/>
+      <w:pPr>
+        <w:ind w:left="3600" w:hanging="360"/>
+      </w:pPr>
+      <w:rPr>
+        <w:rFonts w:ascii="Courier New" w:hAnsi="Courier New" w:cs="Courier New" w:hint="default"/>
+      </w:rPr>
+    </w:lvl>
+    <w:lvl w:ilvl="5" w:tplc="0C0C0005" w:tentative="1">
+      <w:start w:val="1"/>
+      <w:numFmt w:val="bullet"/>
+      <w:lvlText w:val=""/>
+      <w:lvlJc w:val="left"/>
+      <w:pPr>
+        <w:ind w:left="4320" w:hanging="360"/>
+      </w:pPr>
+      <w:rPr>
+        <w:rFonts w:ascii="Wingdings" w:hAnsi="Wingdings" w:hint="default"/>
+      </w:rPr>
+    </w:lvl>
+    <w:lvl w:ilvl="6" w:tplc="0C0C0001" w:tentative="1">
+      <w:start w:val="1"/>
+      <w:numFmt w:val="bullet"/>
+      <w:lvlText w:val=""/>
+      <w:lvlJc w:val="left"/>
+      <w:pPr>
+        <w:ind w:left="5040" w:hanging="360"/>
+      </w:pPr>
+      <w:rPr>
+        <w:rFonts w:ascii="Symbol" w:hAnsi="Symbol" w:hint="default"/>
+      </w:rPr>
+    </w:lvl>
+    <w:lvl w:ilvl="7" w:tplc="0C0C0003" w:tentative="1">
+      <w:start w:val="1"/>
+      <w:numFmt w:val="bullet"/>
+      <w:lvlText w:val="o"/>
+      <w:lvlJc w:val="left"/>
+      <w:pPr>
+        <w:ind w:left="5760" w:hanging="360"/>
+      </w:pPr>
+      <w:rPr>
+        <w:rFonts w:ascii="Courier New" w:hAnsi="Courier New" w:cs="Courier New" w:hint="default"/>
+      </w:rPr>
+    </w:lvl>
+    <w:lvl w:ilvl="8" w:tplc="0C0C0005" w:tentative="1">
+      <w:start w:val="1"/>
+      <w:numFmt w:val="bullet"/>
+      <w:lvlText w:val=""/>
+      <w:lvlJc w:val="left"/>
+      <w:pPr>
+        <w:ind w:left="6480" w:hanging="360"/>
+      </w:pPr>
+      <w:rPr>
+        <w:rFonts w:ascii="Wingdings" w:hAnsi="Wingdings" w:hint="default"/>
+      </w:rPr>
+    </w:lvl>
+  </w:abstractNum>
+  <w:abstractNum w:abstractNumId="1">
     <w:nsid w:val="07A61EAE"/>
     <w:multiLevelType w:val="hybridMultilevel"/>
     <w:tmpl w:val="4448EB26"/>
@@ -1725,7 +1944,7 @@
       </w:rPr>
     </w:lvl>
   </w:abstractNum>
-  <w:abstractNum w:abstractNumId="1">
+  <w:abstractNum w:abstractNumId="2">
     <w:nsid w:val="09F9353D"/>
     <w:multiLevelType w:val="hybridMultilevel"/>
     <w:tmpl w:val="5BECC920"/>
@@ -1838,7 +2057,7 @@
       </w:rPr>
     </w:lvl>
   </w:abstractNum>
-  <w:abstractNum w:abstractNumId="2">
+  <w:abstractNum w:abstractNumId="3">
     <w:nsid w:val="0AAB78B1"/>
     <w:multiLevelType w:val="hybridMultilevel"/>
     <w:tmpl w:val="E38CEFDC"/>
@@ -1951,7 +2170,7 @@
       </w:rPr>
     </w:lvl>
   </w:abstractNum>
-  <w:abstractNum w:abstractNumId="3">
+  <w:abstractNum w:abstractNumId="4">
     <w:nsid w:val="11244A6A"/>
     <w:multiLevelType w:val="hybridMultilevel"/>
     <w:tmpl w:val="EFA2B83E"/>
@@ -2064,7 +2283,7 @@
       </w:rPr>
     </w:lvl>
   </w:abstractNum>
-  <w:abstractNum w:abstractNumId="4">
+  <w:abstractNum w:abstractNumId="5">
     <w:nsid w:val="2C70030D"/>
     <w:multiLevelType w:val="hybridMultilevel"/>
     <w:tmpl w:val="5980D6D8"/>
@@ -2177,7 +2396,7 @@
       </w:rPr>
     </w:lvl>
   </w:abstractNum>
-  <w:abstractNum w:abstractNumId="5">
+  <w:abstractNum w:abstractNumId="6">
     <w:nsid w:val="310E23F8"/>
     <w:multiLevelType w:val="hybridMultilevel"/>
     <w:tmpl w:val="0F00B4BC"/>
@@ -2290,7 +2509,7 @@
       </w:rPr>
     </w:lvl>
   </w:abstractNum>
-  <w:abstractNum w:abstractNumId="6">
+  <w:abstractNum w:abstractNumId="7">
     <w:nsid w:val="3D1A4674"/>
     <w:multiLevelType w:val="hybridMultilevel"/>
     <w:tmpl w:val="03B46FEC"/>
@@ -2403,7 +2622,7 @@
       </w:rPr>
     </w:lvl>
   </w:abstractNum>
-  <w:abstractNum w:abstractNumId="7">
+  <w:abstractNum w:abstractNumId="8">
     <w:nsid w:val="4BB93CD8"/>
     <w:multiLevelType w:val="hybridMultilevel"/>
     <w:tmpl w:val="F462ED30"/>
@@ -2516,7 +2735,7 @@
       </w:rPr>
     </w:lvl>
   </w:abstractNum>
-  <w:abstractNum w:abstractNumId="8">
+  <w:abstractNum w:abstractNumId="9">
     <w:nsid w:val="51B269B1"/>
     <w:multiLevelType w:val="hybridMultilevel"/>
     <w:tmpl w:val="035066A4"/>
@@ -2629,7 +2848,7 @@
       </w:rPr>
     </w:lvl>
   </w:abstractNum>
-  <w:abstractNum w:abstractNumId="9">
+  <w:abstractNum w:abstractNumId="10">
     <w:nsid w:val="5F910C06"/>
     <w:multiLevelType w:val="hybridMultilevel"/>
     <w:tmpl w:val="E55CC088"/>
@@ -2742,7 +2961,7 @@
       </w:rPr>
     </w:lvl>
   </w:abstractNum>
-  <w:abstractNum w:abstractNumId="10">
+  <w:abstractNum w:abstractNumId="11">
     <w:nsid w:val="6F7350D3"/>
     <w:multiLevelType w:val="hybridMultilevel"/>
     <w:tmpl w:val="04F466B0"/>
@@ -2855,7 +3074,7 @@
       </w:rPr>
     </w:lvl>
   </w:abstractNum>
-  <w:abstractNum w:abstractNumId="11">
+  <w:abstractNum w:abstractNumId="12">
     <w:nsid w:val="6FC062FE"/>
     <w:multiLevelType w:val="hybridMultilevel"/>
     <w:tmpl w:val="E2F09DCA"/>
@@ -2968,7 +3187,7 @@
       </w:rPr>
     </w:lvl>
   </w:abstractNum>
-  <w:abstractNum w:abstractNumId="12">
+  <w:abstractNum w:abstractNumId="13">
     <w:nsid w:val="74E53E88"/>
     <w:multiLevelType w:val="hybridMultilevel"/>
     <w:tmpl w:val="6BBA41D4"/>
@@ -3082,43 +3301,46 @@
     </w:lvl>
   </w:abstractNum>
   <w:num w:numId="1">
+    <w:abstractNumId w:val="6"/>
+  </w:num>
+  <w:num w:numId="2">
+    <w:abstractNumId w:val="1"/>
+  </w:num>
+  <w:num w:numId="3">
+    <w:abstractNumId w:val="10"/>
+  </w:num>
+  <w:num w:numId="4">
+    <w:abstractNumId w:val="13"/>
+  </w:num>
+  <w:num w:numId="5">
+    <w:abstractNumId w:val="2"/>
+  </w:num>
+  <w:num w:numId="6">
+    <w:abstractNumId w:val="7"/>
+  </w:num>
+  <w:num w:numId="7">
     <w:abstractNumId w:val="5"/>
   </w:num>
-  <w:num w:numId="2">
-    <w:abstractNumId w:val="0"/>
+  <w:num w:numId="8">
+    <w:abstractNumId w:val="12"/>
   </w:num>
-  <w:num w:numId="3">
+  <w:num w:numId="9">
+    <w:abstractNumId w:val="8"/>
+  </w:num>
+  <w:num w:numId="10">
+    <w:abstractNumId w:val="4"/>
+  </w:num>
+  <w:num w:numId="11">
+    <w:abstractNumId w:val="11"/>
+  </w:num>
+  <w:num w:numId="12">
+    <w:abstractNumId w:val="3"/>
+  </w:num>
+  <w:num w:numId="13">
     <w:abstractNumId w:val="9"/>
   </w:num>
-  <w:num w:numId="4">
-    <w:abstractNumId w:val="12"/>
-  </w:num>
-  <w:num w:numId="5">
-    <w:abstractNumId w:val="1"/>
-  </w:num>
-  <w:num w:numId="6">
-    <w:abstractNumId w:val="6"/>
-  </w:num>
-  <w:num w:numId="7">
-    <w:abstractNumId w:val="4"/>
-  </w:num>
-  <w:num w:numId="8">
-    <w:abstractNumId w:val="11"/>
-  </w:num>
-  <w:num w:numId="9">
-    <w:abstractNumId w:val="7"/>
-  </w:num>
-  <w:num w:numId="10">
-    <w:abstractNumId w:val="3"/>
-  </w:num>
-  <w:num w:numId="11">
-    <w:abstractNumId w:val="10"/>
-  </w:num>
-  <w:num w:numId="12">
-    <w:abstractNumId w:val="2"/>
-  </w:num>
-  <w:num w:numId="13">
-    <w:abstractNumId w:val="8"/>
+  <w:num w:numId="14">
+    <w:abstractNumId w:val="0"/>
   </w:num>
 </w:numbering>
 </file>
@@ -4037,7 +4259,7 @@
 </file>
 
 <file path=customXml/itemProps1.xml><?xml version="1.0" encoding="utf-8"?>
-<ds:datastoreItem xmlns:ds="http://schemas.openxmlformats.org/officeDocument/2006/customXml" ds:itemID="{7A109A1F-13AA-4ECA-9A87-E2797A8C8978}">
+<ds:datastoreItem xmlns:ds="http://schemas.openxmlformats.org/officeDocument/2006/customXml" ds:itemID="{12D2FC03-FD83-4CBA-91BB-C5AECE8A7B65}">
   <ds:schemaRefs>
     <ds:schemaRef ds:uri="http://schemas.openxmlformats.org/officeDocument/2006/bibliography"/>
   </ds:schemaRefs>

</xml_diff>

<commit_message>
Log et ajustement de la page interview
</commit_message>
<xml_diff>
--- a/log/Patrick Limoges.docx
+++ b/log/Patrick Limoges.docx
@@ -770,7 +770,7 @@
       <w:bookmarkStart w:id="0" w:name="_Toc443039347"/>
       <w:r>
         <w:lastRenderedPageBreak/>
-        <w:t>17 février 2016</w:t>
+        <w:t>19 février 2016</w:t>
       </w:r>
     </w:p>
     <w:p/>
@@ -779,42 +779,134 @@
         <w:pStyle w:val="Paragraphedeliste"/>
         <w:numPr>
           <w:ilvl w:val="0"/>
-          <w:numId w:val="15"/>
-        </w:numPr>
-      </w:pPr>
-      <w:r>
-        <w:t>Débogage de la méthode permettant de modifier les informations d’une compagnie.</w:t>
-      </w:r>
-    </w:p>
-    <w:p>
-      <w:pPr>
-        <w:pStyle w:val="Paragraphedeliste"/>
-        <w:numPr>
-          <w:ilvl w:val="0"/>
-          <w:numId w:val="15"/>
-        </w:numPr>
-      </w:pPr>
-      <w:r>
-        <w:t>Débogage de la méthode permettant de changer de mot de passe.</w:t>
-      </w:r>
-    </w:p>
-    <w:p>
-      <w:pPr>
-        <w:pStyle w:val="Paragraphedeliste"/>
-        <w:numPr>
-          <w:ilvl w:val="0"/>
-          <w:numId w:val="15"/>
-        </w:numPr>
-      </w:pPr>
-      <w:r>
-        <w:t>Débogage de l’affichage des informations d</w:t>
-      </w:r>
-      <w:r>
-        <w:t>e la compagnie sur les pages web</w:t>
+          <w:numId w:val="16"/>
+        </w:numPr>
+      </w:pPr>
+      <w:r>
+        <w:t>Débogage du verrouillage qui s’effectuant sur le formulaire d’entrevu du superviseur, mais il n’est toujours pas possible de l’envoyer.</w:t>
+      </w:r>
+    </w:p>
+    <w:p>
+      <w:pPr>
+        <w:pStyle w:val="Paragraphedeliste"/>
+        <w:numPr>
+          <w:ilvl w:val="0"/>
+          <w:numId w:val="16"/>
+        </w:numPr>
+      </w:pPr>
+      <w:r>
+        <w:t>Débogage de la méthode « </w:t>
+      </w:r>
+      <w:proofErr w:type="spellStart"/>
+      <w:r>
+        <w:t>review</w:t>
+      </w:r>
+      <w:proofErr w:type="spellEnd"/>
+      <w:r>
+        <w:t> » du stagiaire, pour qu’il puisse voir les évaluations qui lui sont attribuer.</w:t>
+      </w:r>
+    </w:p>
+    <w:p>
+      <w:pPr>
+        <w:pStyle w:val="Paragraphedeliste"/>
+        <w:numPr>
+          <w:ilvl w:val="0"/>
+          <w:numId w:val="16"/>
+        </w:numPr>
+      </w:pPr>
+      <w:r>
+        <w:t>Débogage de la page des logs. L’affichage fonctionne totalement, mais la sauvegarde et le chargement possède quelques problème.</w:t>
+      </w:r>
+    </w:p>
+    <w:p>
+      <w:pPr>
+        <w:pStyle w:val="Paragraphedeliste"/>
+        <w:numPr>
+          <w:ilvl w:val="0"/>
+          <w:numId w:val="16"/>
+        </w:numPr>
+      </w:pPr>
+      <w:r>
+        <w:t>Débogage de la page de modification du mot de passe du stagiaire.</w:t>
+      </w:r>
+    </w:p>
+    <w:p>
+      <w:pPr>
+        <w:pStyle w:val="Paragraphedeliste"/>
+        <w:numPr>
+          <w:ilvl w:val="0"/>
+          <w:numId w:val="16"/>
+        </w:numPr>
+      </w:pPr>
+      <w:r>
+        <w:t>Débogage de la page d’accueil du stagiaire.</w:t>
+      </w:r>
+    </w:p>
+    <w:p>
+      <w:pPr>
+        <w:pStyle w:val="Paragraphedeliste"/>
+        <w:numPr>
+          <w:ilvl w:val="0"/>
+          <w:numId w:val="16"/>
+        </w:numPr>
+      </w:pPr>
+      <w:r>
+        <w:t xml:space="preserve">Débogage de la page d’accueil du coordonnateur, de manière </w:t>
       </w:r>
       <w:bookmarkStart w:id="1" w:name="_GoBack"/>
       <w:bookmarkEnd w:id="1"/>
       <w:r>
+        <w:t>superficielle.</w:t>
+      </w:r>
+    </w:p>
+    <w:p>
+      <w:pPr>
+        <w:pStyle w:val="Titre1"/>
+      </w:pPr>
+      <w:r>
+        <w:t>17 février 2016</w:t>
+      </w:r>
+    </w:p>
+    <w:p/>
+    <w:p>
+      <w:pPr>
+        <w:pStyle w:val="Paragraphedeliste"/>
+        <w:numPr>
+          <w:ilvl w:val="0"/>
+          <w:numId w:val="15"/>
+        </w:numPr>
+      </w:pPr>
+      <w:r>
+        <w:t>Débogage de la méthode permettant de modifier les informations d’une compagnie.</w:t>
+      </w:r>
+    </w:p>
+    <w:p>
+      <w:pPr>
+        <w:pStyle w:val="Paragraphedeliste"/>
+        <w:numPr>
+          <w:ilvl w:val="0"/>
+          <w:numId w:val="15"/>
+        </w:numPr>
+      </w:pPr>
+      <w:r>
+        <w:t>Débogage de la méthode permettant de changer de mot de passe.</w:t>
+      </w:r>
+    </w:p>
+    <w:p>
+      <w:pPr>
+        <w:pStyle w:val="Paragraphedeliste"/>
+        <w:numPr>
+          <w:ilvl w:val="0"/>
+          <w:numId w:val="15"/>
+        </w:numPr>
+      </w:pPr>
+      <w:r>
+        <w:t>Débogage de l’affichage des informations d</w:t>
+      </w:r>
+      <w:r>
+        <w:t>e la compagnie sur les pages web</w:t>
+      </w:r>
+      <w:r>
         <w:t xml:space="preserve"> de la compagnie.</w:t>
       </w:r>
     </w:p>
@@ -959,6 +1051,7 @@
         </w:numPr>
       </w:pPr>
       <w:r>
+        <w:lastRenderedPageBreak/>
         <w:t xml:space="preserve">(A faire) débogage de l’émission de note au projet. Enregistrer </w:t>
       </w:r>
       <w:proofErr w:type="gramStart"/>
@@ -1148,51 +1241,278 @@
       </w:pPr>
       <w:bookmarkStart w:id="2" w:name="_Toc443039348"/>
       <w:r>
+        <w:t>11 février 2016</w:t>
+      </w:r>
+      <w:bookmarkEnd w:id="2"/>
+    </w:p>
+    <w:p>
+      <w:pPr>
+        <w:jc w:val="both"/>
+      </w:pPr>
+    </w:p>
+    <w:p>
+      <w:pPr>
+        <w:pStyle w:val="Paragraphedeliste"/>
+        <w:numPr>
+          <w:ilvl w:val="0"/>
+          <w:numId w:val="12"/>
+        </w:numPr>
+        <w:jc w:val="both"/>
+      </w:pPr>
+      <w:r>
+        <w:t>Débogage des méthodes XML, rendu à la moitié.</w:t>
+      </w:r>
+    </w:p>
+    <w:p>
+      <w:pPr>
+        <w:pStyle w:val="Paragraphedeliste"/>
+        <w:numPr>
+          <w:ilvl w:val="0"/>
+          <w:numId w:val="12"/>
+        </w:numPr>
+        <w:jc w:val="both"/>
+      </w:pPr>
+      <w:r>
+        <w:t>J’ai travaillé sur un autre fichier, donc je n’ai rien poussé</w:t>
+      </w:r>
+    </w:p>
+    <w:p>
+      <w:pPr>
+        <w:pStyle w:val="Titre1"/>
+      </w:pPr>
+      <w:bookmarkStart w:id="3" w:name="_Toc443039349"/>
+      <w:r>
+        <w:t>10 février 2016</w:t>
+      </w:r>
+      <w:bookmarkEnd w:id="3"/>
+    </w:p>
+    <w:p/>
+    <w:p>
+      <w:pPr>
+        <w:pStyle w:val="Paragraphedeliste"/>
+        <w:numPr>
+          <w:ilvl w:val="0"/>
+          <w:numId w:val="10"/>
+        </w:numPr>
+      </w:pPr>
+      <w:r>
+        <w:t>Début du débogage de toutes les méthodes XML, pour s’assurer qu’il fonctionne lors de leurs appels.</w:t>
+      </w:r>
+    </w:p>
+    <w:p>
+      <w:pPr>
+        <w:pStyle w:val="Titre1"/>
+      </w:pPr>
+      <w:bookmarkStart w:id="4" w:name="_Toc443039350"/>
+      <w:r>
+        <w:t>8 février 2016</w:t>
+      </w:r>
+      <w:bookmarkEnd w:id="4"/>
+    </w:p>
+    <w:p/>
+    <w:p>
+      <w:pPr>
+        <w:pStyle w:val="Paragraphedeliste"/>
+        <w:numPr>
+          <w:ilvl w:val="0"/>
+          <w:numId w:val="9"/>
+        </w:numPr>
+      </w:pPr>
+      <w:r>
+        <w:t xml:space="preserve">Retrait des méthodes XML des contrôleurs pour les placer dans un fichier dans le dossier </w:t>
+      </w:r>
+      <w:proofErr w:type="spellStart"/>
+      <w:r>
+        <w:t>models</w:t>
+      </w:r>
+      <w:proofErr w:type="spellEnd"/>
+    </w:p>
+    <w:p>
+      <w:pPr>
+        <w:pStyle w:val="Paragraphedeliste"/>
+        <w:numPr>
+          <w:ilvl w:val="0"/>
+          <w:numId w:val="9"/>
+        </w:numPr>
+      </w:pPr>
+      <w:r>
+        <w:t>Optimisation des méthodes XML.</w:t>
+      </w:r>
+    </w:p>
+    <w:p>
+      <w:pPr>
+        <w:pStyle w:val="Paragraphedeliste"/>
+        <w:numPr>
+          <w:ilvl w:val="0"/>
+          <w:numId w:val="9"/>
+        </w:numPr>
+      </w:pPr>
+      <w:r>
+        <w:t>Écriture de toutes les méthodes XML à utiliser (Autant ceux pour charger que sauvegarder).</w:t>
+      </w:r>
+    </w:p>
+    <w:p>
+      <w:pPr>
+        <w:pStyle w:val="Paragraphedeliste"/>
+        <w:numPr>
+          <w:ilvl w:val="0"/>
+          <w:numId w:val="9"/>
+        </w:numPr>
+      </w:pPr>
+      <w:r>
+        <w:t xml:space="preserve">La fonction </w:t>
+      </w:r>
+      <w:proofErr w:type="spellStart"/>
+      <w:r>
+        <w:t>SaveLog</w:t>
+      </w:r>
+      <w:proofErr w:type="spellEnd"/>
+      <w:r>
+        <w:t>()</w:t>
+      </w:r>
+      <w:r>
+        <w:t xml:space="preserve"> a été relié jusqu’à la page web.</w:t>
+      </w:r>
+    </w:p>
+    <w:p>
+      <w:pPr>
+        <w:pStyle w:val="Titre1"/>
+      </w:pPr>
+      <w:bookmarkStart w:id="5" w:name="_Toc443039351"/>
+      <w:r>
         <w:lastRenderedPageBreak/>
-        <w:t>11 février 2016</w:t>
-      </w:r>
-      <w:bookmarkEnd w:id="2"/>
-    </w:p>
-    <w:p>
-      <w:pPr>
-        <w:jc w:val="both"/>
-      </w:pPr>
-    </w:p>
-    <w:p>
-      <w:pPr>
-        <w:pStyle w:val="Paragraphedeliste"/>
-        <w:numPr>
-          <w:ilvl w:val="0"/>
-          <w:numId w:val="12"/>
-        </w:numPr>
-        <w:jc w:val="both"/>
-      </w:pPr>
-      <w:r>
-        <w:t>Débogage des méthodes XML, rendu à la moitié.</w:t>
-      </w:r>
-    </w:p>
-    <w:p>
-      <w:pPr>
-        <w:pStyle w:val="Paragraphedeliste"/>
-        <w:numPr>
-          <w:ilvl w:val="0"/>
-          <w:numId w:val="12"/>
-        </w:numPr>
-        <w:jc w:val="both"/>
-      </w:pPr>
-      <w:r>
-        <w:t>J’ai travaillé sur un autre fichier, donc je n’ai rien poussé</w:t>
+        <w:t>2 février 2016</w:t>
+      </w:r>
+      <w:bookmarkEnd w:id="5"/>
+    </w:p>
+    <w:p/>
+    <w:p>
+      <w:pPr>
+        <w:pStyle w:val="Paragraphedeliste"/>
+        <w:numPr>
+          <w:ilvl w:val="0"/>
+          <w:numId w:val="7"/>
+        </w:numPr>
+      </w:pPr>
+      <w:r>
+        <w:t xml:space="preserve">Ajout d’une méthode dans tous </w:t>
+      </w:r>
+      <w:r>
+        <w:t>les contrôleurs</w:t>
+      </w:r>
+      <w:r>
+        <w:t xml:space="preserve"> qui permettra dans changer la page du site web</w:t>
+      </w:r>
+    </w:p>
+    <w:p>
+      <w:pPr>
+        <w:pStyle w:val="Paragraphedeliste"/>
+        <w:numPr>
+          <w:ilvl w:val="0"/>
+          <w:numId w:val="7"/>
+        </w:numPr>
+      </w:pPr>
+      <w:r>
+        <w:t xml:space="preserve"> </w:t>
+      </w:r>
+      <w:r>
+        <w:t>Mise en place des méthodes permettant au superviseur de crée</w:t>
+      </w:r>
+      <w:r>
+        <w:t>r ou modifier de nouveau projet, dans le contrôleur du superviseur.</w:t>
+      </w:r>
+    </w:p>
+    <w:p>
+      <w:pPr>
+        <w:pStyle w:val="Paragraphedeliste"/>
+        <w:numPr>
+          <w:ilvl w:val="0"/>
+          <w:numId w:val="7"/>
+        </w:numPr>
+      </w:pPr>
+      <w:r>
+        <w:t xml:space="preserve">Mise en place des méthodes permettant au superviseur de voir </w:t>
+      </w:r>
+      <w:r>
+        <w:t>les projets déjà proposée, dans le contrôleur du superviseur.</w:t>
+      </w:r>
+    </w:p>
+    <w:p>
+      <w:pPr>
+        <w:pStyle w:val="Paragraphedeliste"/>
+        <w:numPr>
+          <w:ilvl w:val="0"/>
+          <w:numId w:val="7"/>
+        </w:numPr>
+      </w:pPr>
+      <w:r>
+        <w:t xml:space="preserve">Ajout des méthodes pour faire les deux actions ci-dessus dans la base de </w:t>
+      </w:r>
+      <w:r>
+        <w:t>données</w:t>
+      </w:r>
+      <w:r>
+        <w:t>.</w:t>
+      </w:r>
+    </w:p>
+    <w:p>
+      <w:pPr>
+        <w:pStyle w:val="Paragraphedeliste"/>
+        <w:numPr>
+          <w:ilvl w:val="0"/>
+          <w:numId w:val="7"/>
+        </w:numPr>
+      </w:pPr>
+      <w:r>
+        <w:t xml:space="preserve">Ajout d’une méthode pour faire accepter ou refuser des projets dans le model </w:t>
+      </w:r>
+      <w:proofErr w:type="spellStart"/>
+      <w:r>
+        <w:t>projet.php</w:t>
+      </w:r>
+      <w:proofErr w:type="spellEnd"/>
+      <w:r>
+        <w:t>.</w:t>
+      </w:r>
+    </w:p>
+    <w:p>
+      <w:pPr>
+        <w:pStyle w:val="Paragraphedeliste"/>
+        <w:numPr>
+          <w:ilvl w:val="0"/>
+          <w:numId w:val="7"/>
+        </w:numPr>
+      </w:pPr>
+      <w:r>
+        <w:t>Ajout d’une méthode pour voir tous les projet</w:t>
+      </w:r>
+      <w:r>
+        <w:t>s</w:t>
+      </w:r>
+      <w:r>
+        <w:t xml:space="preserve"> selon un </w:t>
+      </w:r>
+      <w:r>
+        <w:t xml:space="preserve">statut particulier, dans le model </w:t>
+      </w:r>
+      <w:proofErr w:type="spellStart"/>
+      <w:r>
+        <w:t>projet.php</w:t>
+      </w:r>
+      <w:proofErr w:type="spellEnd"/>
+      <w:r>
+        <w:t>.</w:t>
       </w:r>
     </w:p>
     <w:p>
       <w:pPr>
         <w:pStyle w:val="Titre1"/>
       </w:pPr>
-      <w:bookmarkStart w:id="3" w:name="_Toc443039349"/>
-      <w:r>
-        <w:t>10 février 2016</w:t>
-      </w:r>
-      <w:bookmarkEnd w:id="3"/>
+      <w:bookmarkStart w:id="6" w:name="_Toc443039352"/>
+      <w:r>
+        <w:t>1 février 2016</w:t>
+      </w:r>
+      <w:bookmarkEnd w:id="6"/>
     </w:p>
     <w:p/>
     <w:p>
@@ -1200,22 +1520,218 @@
         <w:pStyle w:val="Paragraphedeliste"/>
         <w:numPr>
           <w:ilvl w:val="0"/>
-          <w:numId w:val="10"/>
-        </w:numPr>
-      </w:pPr>
-      <w:r>
-        <w:t>Début du débogage de toutes les méthodes XML, pour s’assurer qu’il fonctionne lors de leurs appels.</w:t>
+          <w:numId w:val="5"/>
+        </w:numPr>
+      </w:pPr>
+      <w:r>
+        <w:t>Participation à une discussion avec le client</w:t>
+      </w:r>
+    </w:p>
+    <w:p>
+      <w:pPr>
+        <w:pStyle w:val="Paragraphedeliste"/>
+        <w:numPr>
+          <w:ilvl w:val="0"/>
+          <w:numId w:val="5"/>
+        </w:numPr>
+      </w:pPr>
+      <w:r>
+        <w:t>Création du fichier de model « </w:t>
+      </w:r>
+      <w:proofErr w:type="spellStart"/>
+      <w:r>
+        <w:t>projets.php</w:t>
+      </w:r>
+      <w:proofErr w:type="spellEnd"/>
+      <w:r>
+        <w:t xml:space="preserve"> » qui est un enfant de </w:t>
+      </w:r>
+      <w:proofErr w:type="spellStart"/>
+      <w:r>
+        <w:t>models.php</w:t>
+      </w:r>
+      <w:proofErr w:type="spellEnd"/>
+    </w:p>
+    <w:p>
+      <w:pPr>
+        <w:pStyle w:val="Paragraphedeliste"/>
+        <w:numPr>
+          <w:ilvl w:val="0"/>
+          <w:numId w:val="5"/>
+        </w:numPr>
+      </w:pPr>
+      <w:r>
+        <w:t xml:space="preserve">J’ai retiré les lignes qui communiquent avec la base de données du contrôleur des stagiaires pour les placer dans </w:t>
+      </w:r>
+      <w:proofErr w:type="spellStart"/>
+      <w:r>
+        <w:t>projets.php</w:t>
+      </w:r>
+      <w:proofErr w:type="spellEnd"/>
+      <w:r>
+        <w:t>.</w:t>
+      </w:r>
+    </w:p>
+    <w:p>
+      <w:pPr>
+        <w:pStyle w:val="Paragraphedeliste"/>
+        <w:numPr>
+          <w:ilvl w:val="0"/>
+          <w:numId w:val="5"/>
+        </w:numPr>
+      </w:pPr>
+      <w:proofErr w:type="spellStart"/>
+      <w:r>
+        <w:t>Re</w:t>
+      </w:r>
+      <w:proofErr w:type="spellEnd"/>
+      <w:r>
+        <w:t>-nommage de tous les variables et des méthodes du contrôleur stagiaire pour respecter le formatage du groupe.</w:t>
+      </w:r>
+    </w:p>
+    <w:p>
+      <w:pPr>
+        <w:pStyle w:val="Paragraphedeliste"/>
+        <w:numPr>
+          <w:ilvl w:val="0"/>
+          <w:numId w:val="5"/>
+        </w:numPr>
+      </w:pPr>
+      <w:r>
+        <w:t>Ajout du fichier model « </w:t>
+      </w:r>
+      <w:proofErr w:type="spellStart"/>
+      <w:r>
+        <w:t>xml.php</w:t>
+      </w:r>
+      <w:proofErr w:type="spellEnd"/>
+      <w:r>
+        <w:t> » qui a été supprimer par la suite.</w:t>
+      </w:r>
+    </w:p>
+    <w:p>
+      <w:pPr>
+        <w:pStyle w:val="Paragraphedeliste"/>
+        <w:numPr>
+          <w:ilvl w:val="0"/>
+          <w:numId w:val="5"/>
+        </w:numPr>
+      </w:pPr>
+      <w:r>
+        <w:t>Modification des méthodes du contrôleur de stagiaire qui récupère les fichier</w:t>
+      </w:r>
+      <w:r>
+        <w:t>s</w:t>
+      </w:r>
+      <w:r>
+        <w:t xml:space="preserve"> </w:t>
+      </w:r>
+      <w:r>
+        <w:t>.</w:t>
+      </w:r>
+      <w:proofErr w:type="spellStart"/>
+      <w:r>
+        <w:t>xml</w:t>
+      </w:r>
+      <w:proofErr w:type="spellEnd"/>
+      <w:r>
+        <w:t>.</w:t>
+      </w:r>
+    </w:p>
+    <w:p>
+      <w:pPr>
+        <w:pStyle w:val="Paragraphedeliste"/>
+        <w:numPr>
+          <w:ilvl w:val="0"/>
+          <w:numId w:val="5"/>
+        </w:numPr>
+      </w:pPr>
+      <w:r>
+        <w:t xml:space="preserve"> </w:t>
+      </w:r>
+      <w:r>
+        <w:t>Ajout de la hiérarchie dans le dossier model pour contenir les sous-dossiers qui vont contenir les fichiers .</w:t>
+      </w:r>
+      <w:proofErr w:type="spellStart"/>
+      <w:r>
+        <w:t>xml</w:t>
+      </w:r>
+      <w:proofErr w:type="spellEnd"/>
+      <w:r>
+        <w:t xml:space="preserve"> du site.</w:t>
+      </w:r>
+      <w:r>
+        <w:t xml:space="preserve"> Contenant des note pour le </w:t>
+      </w:r>
+      <w:proofErr w:type="spellStart"/>
+      <w:r>
+        <w:t>formattage</w:t>
+      </w:r>
+      <w:proofErr w:type="spellEnd"/>
+      <w:r>
+        <w:t xml:space="preserve"> du .</w:t>
+      </w:r>
+      <w:proofErr w:type="spellStart"/>
+      <w:r>
+        <w:t>xml</w:t>
+      </w:r>
+      <w:proofErr w:type="spellEnd"/>
+      <w:r>
+        <w:t>.</w:t>
+      </w:r>
+    </w:p>
+    <w:p>
+      <w:pPr>
+        <w:pStyle w:val="Paragraphedeliste"/>
+        <w:numPr>
+          <w:ilvl w:val="0"/>
+          <w:numId w:val="5"/>
+        </w:numPr>
+      </w:pPr>
+      <w:r>
+        <w:t xml:space="preserve">Ajout d’une variable global dans </w:t>
+      </w:r>
+      <w:r>
+        <w:t>le</w:t>
+      </w:r>
+      <w:r>
+        <w:t xml:space="preserve"> contrôleur « </w:t>
+      </w:r>
+      <w:proofErr w:type="spellStart"/>
+      <w:r>
+        <w:t>controleur.php</w:t>
+      </w:r>
+      <w:proofErr w:type="spellEnd"/>
+      <w:r>
+        <w:t> »</w:t>
+      </w:r>
+      <w:r>
+        <w:t xml:space="preserve"> contenant le chemin pour accéder </w:t>
+      </w:r>
+      <w:r>
+        <w:t>aux dossiers</w:t>
+      </w:r>
+      <w:r>
+        <w:t xml:space="preserve"> contenant les .</w:t>
+      </w:r>
+      <w:proofErr w:type="spellStart"/>
+      <w:r>
+        <w:t>xml</w:t>
+      </w:r>
+      <w:proofErr w:type="spellEnd"/>
+      <w:r>
+        <w:t>.</w:t>
       </w:r>
     </w:p>
     <w:p>
       <w:pPr>
         <w:pStyle w:val="Titre1"/>
       </w:pPr>
-      <w:bookmarkStart w:id="4" w:name="_Toc443039350"/>
-      <w:r>
-        <w:t>8 février 2016</w:t>
-      </w:r>
-      <w:bookmarkEnd w:id="4"/>
+      <w:bookmarkStart w:id="7" w:name="_Toc443039353"/>
+      <w:r>
+        <w:t>29 janvier 2016</w:t>
+      </w:r>
+      <w:bookmarkEnd w:id="7"/>
     </w:p>
     <w:p/>
     <w:p>
@@ -1223,74 +1739,97 @@
         <w:pStyle w:val="Paragraphedeliste"/>
         <w:numPr>
           <w:ilvl w:val="0"/>
-          <w:numId w:val="9"/>
-        </w:numPr>
-      </w:pPr>
-      <w:r>
-        <w:t xml:space="preserve">Retrait des méthodes XML des contrôleurs pour les placer dans un fichier dans le dossier </w:t>
-      </w:r>
-      <w:proofErr w:type="spellStart"/>
-      <w:r>
-        <w:t>models</w:t>
-      </w:r>
-      <w:proofErr w:type="spellEnd"/>
-    </w:p>
-    <w:p>
-      <w:pPr>
-        <w:pStyle w:val="Paragraphedeliste"/>
-        <w:numPr>
-          <w:ilvl w:val="0"/>
-          <w:numId w:val="9"/>
-        </w:numPr>
-      </w:pPr>
-      <w:r>
-        <w:t>Optimisation des méthodes XML.</w:t>
-      </w:r>
-    </w:p>
-    <w:p>
-      <w:pPr>
-        <w:pStyle w:val="Paragraphedeliste"/>
-        <w:numPr>
-          <w:ilvl w:val="0"/>
-          <w:numId w:val="9"/>
-        </w:numPr>
-      </w:pPr>
-      <w:r>
-        <w:t>Écriture de toutes les méthodes XML à utiliser (Autant ceux pour charger que sauvegarder).</w:t>
-      </w:r>
-    </w:p>
-    <w:p>
-      <w:pPr>
-        <w:pStyle w:val="Paragraphedeliste"/>
-        <w:numPr>
-          <w:ilvl w:val="0"/>
-          <w:numId w:val="9"/>
-        </w:numPr>
-      </w:pPr>
-      <w:r>
-        <w:t xml:space="preserve">La fonction </w:t>
-      </w:r>
-      <w:proofErr w:type="spellStart"/>
-      <w:r>
-        <w:t>SaveLog</w:t>
-      </w:r>
-      <w:proofErr w:type="spellEnd"/>
-      <w:r>
-        <w:t>()</w:t>
-      </w:r>
-      <w:r>
-        <w:t xml:space="preserve"> a été relié jusqu’à la page web.</w:t>
+          <w:numId w:val="4"/>
+        </w:numPr>
+      </w:pPr>
+      <w:r>
+        <w:t>Participation à une discussion avec le client.</w:t>
+      </w:r>
+    </w:p>
+    <w:p>
+      <w:pPr>
+        <w:pStyle w:val="Paragraphedeliste"/>
+        <w:numPr>
+          <w:ilvl w:val="0"/>
+          <w:numId w:val="4"/>
+        </w:numPr>
+      </w:pPr>
+      <w:r>
+        <w:lastRenderedPageBreak/>
+        <w:t xml:space="preserve">Ajout de </w:t>
+      </w:r>
+      <w:r>
+        <w:t>méthode permettant de récupérer toutes les informations utiles pour les stages, dans la page web du stagiaire.</w:t>
+      </w:r>
+    </w:p>
+    <w:p>
+      <w:pPr>
+        <w:pStyle w:val="Paragraphedeliste"/>
+        <w:numPr>
+          <w:ilvl w:val="0"/>
+          <w:numId w:val="4"/>
+        </w:numPr>
+      </w:pPr>
+      <w:r>
+        <w:t>Ajout de méthode, non optimisé</w:t>
+      </w:r>
+      <w:r>
+        <w:t xml:space="preserve">, qui </w:t>
+      </w:r>
+      <w:r>
+        <w:t>permettra</w:t>
+      </w:r>
+      <w:r>
+        <w:t xml:space="preserve"> au stagiaire d’</w:t>
+      </w:r>
+      <w:r>
+        <w:t>ajouter</w:t>
+      </w:r>
+      <w:r>
+        <w:t xml:space="preserve"> ou de récupérer </w:t>
+      </w:r>
+      <w:r>
+        <w:t>des informations qu’il aura inséré dans un journal de bord, en se fiant à une date donnée.</w:t>
+      </w:r>
+    </w:p>
+    <w:p>
+      <w:pPr>
+        <w:pStyle w:val="Paragraphedeliste"/>
+        <w:numPr>
+          <w:ilvl w:val="0"/>
+          <w:numId w:val="4"/>
+        </w:numPr>
+      </w:pPr>
+      <w:r>
+        <w:t>Ajout d’une méthode qui permettra de noté l’appréciation d’un élève pour son stage.</w:t>
+      </w:r>
+    </w:p>
+    <w:p>
+      <w:pPr>
+        <w:pStyle w:val="Paragraphedeliste"/>
+        <w:numPr>
+          <w:ilvl w:val="0"/>
+          <w:numId w:val="4"/>
+        </w:numPr>
+      </w:pPr>
+      <w:r>
+        <w:t>Ajout d’une méthode, inactif pour l’instant, pour servir à récupérer les informations d’un stage.</w:t>
       </w:r>
     </w:p>
     <w:p>
       <w:pPr>
         <w:pStyle w:val="Titre1"/>
       </w:pPr>
-      <w:bookmarkStart w:id="5" w:name="_Toc443039351"/>
-      <w:r>
-        <w:t>2 février 2016</w:t>
-      </w:r>
-      <w:bookmarkEnd w:id="5"/>
+    </w:p>
+    <w:p>
+      <w:pPr>
+        <w:pStyle w:val="Titre1"/>
+      </w:pPr>
+      <w:bookmarkStart w:id="8" w:name="_Toc443039354"/>
+      <w:r>
+        <w:t>27 janvier 2016</w:t>
+      </w:r>
+      <w:bookmarkEnd w:id="8"/>
     </w:p>
     <w:p/>
     <w:p>
@@ -1298,457 +1837,10 @@
         <w:pStyle w:val="Paragraphedeliste"/>
         <w:numPr>
           <w:ilvl w:val="0"/>
-          <w:numId w:val="7"/>
-        </w:numPr>
-      </w:pPr>
-      <w:r>
-        <w:t xml:space="preserve">Ajout d’une méthode dans tous </w:t>
-      </w:r>
-      <w:r>
-        <w:t>les contrôleurs</w:t>
-      </w:r>
-      <w:r>
-        <w:t xml:space="preserve"> qui permettra dans changer la page du site web</w:t>
-      </w:r>
-    </w:p>
-    <w:p>
-      <w:pPr>
-        <w:pStyle w:val="Paragraphedeliste"/>
-        <w:numPr>
-          <w:ilvl w:val="0"/>
-          <w:numId w:val="7"/>
-        </w:numPr>
-      </w:pPr>
-      <w:r>
-        <w:t xml:space="preserve"> </w:t>
-      </w:r>
-      <w:r>
-        <w:t>Mise en place des méthodes permettant au superviseur de crée</w:t>
-      </w:r>
-      <w:r>
-        <w:t>r ou modifier de nouveau projet, dans le contrôleur du superviseur.</w:t>
-      </w:r>
-    </w:p>
-    <w:p>
-      <w:pPr>
-        <w:pStyle w:val="Paragraphedeliste"/>
-        <w:numPr>
-          <w:ilvl w:val="0"/>
-          <w:numId w:val="7"/>
-        </w:numPr>
-      </w:pPr>
-      <w:r>
-        <w:t xml:space="preserve">Mise en place des méthodes permettant au superviseur de voir </w:t>
-      </w:r>
-      <w:r>
-        <w:t>les projets déjà proposée, dans le contrôleur du superviseur.</w:t>
-      </w:r>
-    </w:p>
-    <w:p>
-      <w:pPr>
-        <w:pStyle w:val="Paragraphedeliste"/>
-        <w:numPr>
-          <w:ilvl w:val="0"/>
-          <w:numId w:val="7"/>
-        </w:numPr>
-      </w:pPr>
-      <w:r>
-        <w:t xml:space="preserve">Ajout des méthodes pour faire les deux actions ci-dessus dans la base de </w:t>
-      </w:r>
-      <w:r>
-        <w:t>données</w:t>
-      </w:r>
-      <w:r>
-        <w:t>.</w:t>
-      </w:r>
-    </w:p>
-    <w:p>
-      <w:pPr>
-        <w:pStyle w:val="Paragraphedeliste"/>
-        <w:numPr>
-          <w:ilvl w:val="0"/>
-          <w:numId w:val="7"/>
-        </w:numPr>
-      </w:pPr>
-      <w:r>
-        <w:t xml:space="preserve">Ajout d’une méthode pour faire accepter ou refuser des projets dans le model </w:t>
-      </w:r>
-      <w:proofErr w:type="spellStart"/>
-      <w:r>
-        <w:t>projet.php</w:t>
-      </w:r>
-      <w:proofErr w:type="spellEnd"/>
-      <w:r>
-        <w:t>.</w:t>
-      </w:r>
-    </w:p>
-    <w:p>
-      <w:pPr>
-        <w:pStyle w:val="Paragraphedeliste"/>
-        <w:numPr>
-          <w:ilvl w:val="0"/>
-          <w:numId w:val="7"/>
-        </w:numPr>
-      </w:pPr>
-      <w:r>
-        <w:t>Ajout d’une méthode pour voir tous les projet</w:t>
-      </w:r>
-      <w:r>
-        <w:t>s</w:t>
-      </w:r>
-      <w:r>
-        <w:t xml:space="preserve"> selon un </w:t>
-      </w:r>
-      <w:r>
-        <w:t xml:space="preserve">statut particulier, dans le model </w:t>
-      </w:r>
-      <w:proofErr w:type="spellStart"/>
-      <w:r>
-        <w:t>projet.php</w:t>
-      </w:r>
-      <w:proofErr w:type="spellEnd"/>
-      <w:r>
-        <w:t>.</w:t>
-      </w:r>
-    </w:p>
-    <w:p>
-      <w:pPr>
-        <w:pStyle w:val="Titre1"/>
-      </w:pPr>
-      <w:bookmarkStart w:id="6" w:name="_Toc443039352"/>
-      <w:r>
-        <w:lastRenderedPageBreak/>
-        <w:t>1 février 2016</w:t>
-      </w:r>
-      <w:bookmarkEnd w:id="6"/>
-    </w:p>
-    <w:p/>
-    <w:p>
-      <w:pPr>
-        <w:pStyle w:val="Paragraphedeliste"/>
-        <w:numPr>
-          <w:ilvl w:val="0"/>
-          <w:numId w:val="5"/>
-        </w:numPr>
-      </w:pPr>
-      <w:r>
-        <w:t>Participation à une discussion avec le client</w:t>
-      </w:r>
-    </w:p>
-    <w:p>
-      <w:pPr>
-        <w:pStyle w:val="Paragraphedeliste"/>
-        <w:numPr>
-          <w:ilvl w:val="0"/>
-          <w:numId w:val="5"/>
-        </w:numPr>
-      </w:pPr>
-      <w:r>
-        <w:t>Création du fichier de model « </w:t>
-      </w:r>
-      <w:proofErr w:type="spellStart"/>
-      <w:r>
-        <w:t>projets.php</w:t>
-      </w:r>
-      <w:proofErr w:type="spellEnd"/>
-      <w:r>
-        <w:t xml:space="preserve"> » qui est un enfant de </w:t>
-      </w:r>
-      <w:proofErr w:type="spellStart"/>
-      <w:r>
-        <w:t>models.php</w:t>
-      </w:r>
-      <w:proofErr w:type="spellEnd"/>
-    </w:p>
-    <w:p>
-      <w:pPr>
-        <w:pStyle w:val="Paragraphedeliste"/>
-        <w:numPr>
-          <w:ilvl w:val="0"/>
-          <w:numId w:val="5"/>
-        </w:numPr>
-      </w:pPr>
-      <w:r>
-        <w:t xml:space="preserve">J’ai retiré les lignes qui communiquent avec la base de données du contrôleur des stagiaires pour les placer dans </w:t>
-      </w:r>
-      <w:proofErr w:type="spellStart"/>
-      <w:r>
-        <w:t>projets.php</w:t>
-      </w:r>
-      <w:proofErr w:type="spellEnd"/>
-      <w:r>
-        <w:t>.</w:t>
-      </w:r>
-    </w:p>
-    <w:p>
-      <w:pPr>
-        <w:pStyle w:val="Paragraphedeliste"/>
-        <w:numPr>
-          <w:ilvl w:val="0"/>
-          <w:numId w:val="5"/>
-        </w:numPr>
-      </w:pPr>
-      <w:proofErr w:type="spellStart"/>
-      <w:r>
-        <w:t>Re</w:t>
-      </w:r>
-      <w:proofErr w:type="spellEnd"/>
-      <w:r>
-        <w:t>-nommage de tous les variables et des méthodes du contrôleur stagiaire pour respecter le formatage du groupe.</w:t>
-      </w:r>
-    </w:p>
-    <w:p>
-      <w:pPr>
-        <w:pStyle w:val="Paragraphedeliste"/>
-        <w:numPr>
-          <w:ilvl w:val="0"/>
-          <w:numId w:val="5"/>
-        </w:numPr>
-      </w:pPr>
-      <w:r>
-        <w:t>Ajout du fichier model « </w:t>
-      </w:r>
-      <w:proofErr w:type="spellStart"/>
-      <w:r>
-        <w:t>xml.php</w:t>
-      </w:r>
-      <w:proofErr w:type="spellEnd"/>
-      <w:r>
-        <w:t> » qui a été supprimer par la suite.</w:t>
-      </w:r>
-    </w:p>
-    <w:p>
-      <w:pPr>
-        <w:pStyle w:val="Paragraphedeliste"/>
-        <w:numPr>
-          <w:ilvl w:val="0"/>
-          <w:numId w:val="5"/>
-        </w:numPr>
-      </w:pPr>
-      <w:r>
-        <w:t>Modification des méthodes du contrôleur de stagiaire qui récupère les fichier</w:t>
-      </w:r>
-      <w:r>
-        <w:t>s</w:t>
-      </w:r>
-      <w:r>
-        <w:t xml:space="preserve"> </w:t>
-      </w:r>
-      <w:r>
-        <w:t>.</w:t>
-      </w:r>
-      <w:proofErr w:type="spellStart"/>
-      <w:r>
-        <w:t>xml</w:t>
-      </w:r>
-      <w:proofErr w:type="spellEnd"/>
-      <w:r>
-        <w:t>.</w:t>
-      </w:r>
-    </w:p>
-    <w:p>
-      <w:pPr>
-        <w:pStyle w:val="Paragraphedeliste"/>
-        <w:numPr>
-          <w:ilvl w:val="0"/>
-          <w:numId w:val="5"/>
-        </w:numPr>
-      </w:pPr>
-      <w:r>
-        <w:t xml:space="preserve"> </w:t>
-      </w:r>
-      <w:r>
-        <w:t>Ajout de la hiérarchie dans le dossier model pour contenir les sous-dossiers qui vont contenir les fichiers .</w:t>
-      </w:r>
-      <w:proofErr w:type="spellStart"/>
-      <w:r>
-        <w:t>xml</w:t>
-      </w:r>
-      <w:proofErr w:type="spellEnd"/>
-      <w:r>
-        <w:t xml:space="preserve"> du site.</w:t>
-      </w:r>
-      <w:r>
-        <w:t xml:space="preserve"> Contenant des note pour le </w:t>
-      </w:r>
-      <w:proofErr w:type="spellStart"/>
-      <w:r>
-        <w:t>formattage</w:t>
-      </w:r>
-      <w:proofErr w:type="spellEnd"/>
-      <w:r>
-        <w:t xml:space="preserve"> du .</w:t>
-      </w:r>
-      <w:proofErr w:type="spellStart"/>
-      <w:r>
-        <w:t>xml</w:t>
-      </w:r>
-      <w:proofErr w:type="spellEnd"/>
-      <w:r>
-        <w:t>.</w:t>
-      </w:r>
-    </w:p>
-    <w:p>
-      <w:pPr>
-        <w:pStyle w:val="Paragraphedeliste"/>
-        <w:numPr>
-          <w:ilvl w:val="0"/>
-          <w:numId w:val="5"/>
-        </w:numPr>
-      </w:pPr>
-      <w:r>
-        <w:t xml:space="preserve">Ajout d’une variable global dans </w:t>
-      </w:r>
-      <w:r>
-        <w:t>le</w:t>
-      </w:r>
-      <w:r>
-        <w:t xml:space="preserve"> contrôleur « </w:t>
-      </w:r>
-      <w:proofErr w:type="spellStart"/>
-      <w:r>
-        <w:t>controleur.php</w:t>
-      </w:r>
-      <w:proofErr w:type="spellEnd"/>
-      <w:r>
-        <w:t> »</w:t>
-      </w:r>
-      <w:r>
-        <w:t xml:space="preserve"> contenant le chemin pour accéder </w:t>
-      </w:r>
-      <w:r>
-        <w:t>aux dossiers</w:t>
-      </w:r>
-      <w:r>
-        <w:t xml:space="preserve"> contenant les .</w:t>
-      </w:r>
-      <w:proofErr w:type="spellStart"/>
-      <w:r>
-        <w:t>xml</w:t>
-      </w:r>
-      <w:proofErr w:type="spellEnd"/>
-      <w:r>
-        <w:t>.</w:t>
-      </w:r>
-    </w:p>
-    <w:p>
-      <w:pPr>
-        <w:pStyle w:val="Titre1"/>
-      </w:pPr>
-      <w:bookmarkStart w:id="7" w:name="_Toc443039353"/>
-      <w:r>
-        <w:t>29 janvier 2016</w:t>
-      </w:r>
-      <w:bookmarkEnd w:id="7"/>
-    </w:p>
-    <w:p/>
-    <w:p>
-      <w:pPr>
-        <w:pStyle w:val="Paragraphedeliste"/>
-        <w:numPr>
-          <w:ilvl w:val="0"/>
-          <w:numId w:val="4"/>
-        </w:numPr>
-      </w:pPr>
-      <w:r>
-        <w:t>Participation à une discussion avec le client.</w:t>
-      </w:r>
-    </w:p>
-    <w:p>
-      <w:pPr>
-        <w:pStyle w:val="Paragraphedeliste"/>
-        <w:numPr>
-          <w:ilvl w:val="0"/>
-          <w:numId w:val="4"/>
-        </w:numPr>
-      </w:pPr>
-      <w:r>
-        <w:t xml:space="preserve">Ajout de </w:t>
-      </w:r>
-      <w:r>
-        <w:t>méthode permettant de récupérer toutes les informations utiles pour les stages, dans la page web du stagiaire.</w:t>
-      </w:r>
-    </w:p>
-    <w:p>
-      <w:pPr>
-        <w:pStyle w:val="Paragraphedeliste"/>
-        <w:numPr>
-          <w:ilvl w:val="0"/>
-          <w:numId w:val="4"/>
-        </w:numPr>
-      </w:pPr>
-      <w:r>
-        <w:t>Ajout de méthode, non optimisé</w:t>
-      </w:r>
-      <w:r>
-        <w:t xml:space="preserve">, qui </w:t>
-      </w:r>
-      <w:r>
-        <w:t>permettra</w:t>
-      </w:r>
-      <w:r>
-        <w:t xml:space="preserve"> au stagiaire d’</w:t>
-      </w:r>
-      <w:r>
-        <w:t>ajouter</w:t>
-      </w:r>
-      <w:r>
-        <w:t xml:space="preserve"> ou de récupérer </w:t>
-      </w:r>
-      <w:r>
-        <w:t>des informations qu’il aura inséré dans un journal de bord, en se fiant à une date donnée.</w:t>
-      </w:r>
-    </w:p>
-    <w:p>
-      <w:pPr>
-        <w:pStyle w:val="Paragraphedeliste"/>
-        <w:numPr>
-          <w:ilvl w:val="0"/>
-          <w:numId w:val="4"/>
-        </w:numPr>
-      </w:pPr>
-      <w:r>
-        <w:t>Ajout d’une méthode qui permettra de noté l’appréciation d’un élève pour son stage.</w:t>
-      </w:r>
-    </w:p>
-    <w:p>
-      <w:pPr>
-        <w:pStyle w:val="Paragraphedeliste"/>
-        <w:numPr>
-          <w:ilvl w:val="0"/>
-          <w:numId w:val="4"/>
-        </w:numPr>
-      </w:pPr>
-      <w:r>
-        <w:t>Ajout d’une méthode, inactif pour l’instant, pour servir à récupérer les informations d’un stage.</w:t>
-      </w:r>
-    </w:p>
-    <w:p>
-      <w:pPr>
-        <w:pStyle w:val="Titre1"/>
-      </w:pPr>
-    </w:p>
-    <w:p>
-      <w:pPr>
-        <w:pStyle w:val="Titre1"/>
-      </w:pPr>
-      <w:bookmarkStart w:id="8" w:name="_Toc443039354"/>
-      <w:r>
-        <w:t>27 janvier 2016</w:t>
-      </w:r>
-      <w:bookmarkEnd w:id="8"/>
-    </w:p>
-    <w:p/>
-    <w:p>
-      <w:pPr>
-        <w:pStyle w:val="Paragraphedeliste"/>
-        <w:numPr>
-          <w:ilvl w:val="0"/>
           <w:numId w:val="1"/>
         </w:numPr>
       </w:pPr>
       <w:r>
-        <w:lastRenderedPageBreak/>
         <w:t>Participation à la discussion, pour mettre en place la stratégie de développement du site web.</w:t>
       </w:r>
     </w:p>
@@ -3076,6 +3168,119 @@
     </w:lvl>
   </w:abstractNum>
   <w:abstractNum w:abstractNumId="11">
+    <w:nsid w:val="539F48BD"/>
+    <w:multiLevelType w:val="hybridMultilevel"/>
+    <w:tmpl w:val="57F83950"/>
+    <w:lvl w:ilvl="0" w:tplc="0C0C0001">
+      <w:start w:val="1"/>
+      <w:numFmt w:val="bullet"/>
+      <w:lvlText w:val=""/>
+      <w:lvlJc w:val="left"/>
+      <w:pPr>
+        <w:ind w:left="720" w:hanging="360"/>
+      </w:pPr>
+      <w:rPr>
+        <w:rFonts w:ascii="Symbol" w:hAnsi="Symbol" w:hint="default"/>
+      </w:rPr>
+    </w:lvl>
+    <w:lvl w:ilvl="1" w:tplc="0C0C0003" w:tentative="1">
+      <w:start w:val="1"/>
+      <w:numFmt w:val="bullet"/>
+      <w:lvlText w:val="o"/>
+      <w:lvlJc w:val="left"/>
+      <w:pPr>
+        <w:ind w:left="1440" w:hanging="360"/>
+      </w:pPr>
+      <w:rPr>
+        <w:rFonts w:ascii="Courier New" w:hAnsi="Courier New" w:cs="Courier New" w:hint="default"/>
+      </w:rPr>
+    </w:lvl>
+    <w:lvl w:ilvl="2" w:tplc="0C0C0005" w:tentative="1">
+      <w:start w:val="1"/>
+      <w:numFmt w:val="bullet"/>
+      <w:lvlText w:val=""/>
+      <w:lvlJc w:val="left"/>
+      <w:pPr>
+        <w:ind w:left="2160" w:hanging="360"/>
+      </w:pPr>
+      <w:rPr>
+        <w:rFonts w:ascii="Wingdings" w:hAnsi="Wingdings" w:hint="default"/>
+      </w:rPr>
+    </w:lvl>
+    <w:lvl w:ilvl="3" w:tplc="0C0C0001" w:tentative="1">
+      <w:start w:val="1"/>
+      <w:numFmt w:val="bullet"/>
+      <w:lvlText w:val=""/>
+      <w:lvlJc w:val="left"/>
+      <w:pPr>
+        <w:ind w:left="2880" w:hanging="360"/>
+      </w:pPr>
+      <w:rPr>
+        <w:rFonts w:ascii="Symbol" w:hAnsi="Symbol" w:hint="default"/>
+      </w:rPr>
+    </w:lvl>
+    <w:lvl w:ilvl="4" w:tplc="0C0C0003" w:tentative="1">
+      <w:start w:val="1"/>
+      <w:numFmt w:val="bullet"/>
+      <w:lvlText w:val="o"/>
+      <w:lvlJc w:val="left"/>
+      <w:pPr>
+        <w:ind w:left="3600" w:hanging="360"/>
+      </w:pPr>
+      <w:rPr>
+        <w:rFonts w:ascii="Courier New" w:hAnsi="Courier New" w:cs="Courier New" w:hint="default"/>
+      </w:rPr>
+    </w:lvl>
+    <w:lvl w:ilvl="5" w:tplc="0C0C0005" w:tentative="1">
+      <w:start w:val="1"/>
+      <w:numFmt w:val="bullet"/>
+      <w:lvlText w:val=""/>
+      <w:lvlJc w:val="left"/>
+      <w:pPr>
+        <w:ind w:left="4320" w:hanging="360"/>
+      </w:pPr>
+      <w:rPr>
+        <w:rFonts w:ascii="Wingdings" w:hAnsi="Wingdings" w:hint="default"/>
+      </w:rPr>
+    </w:lvl>
+    <w:lvl w:ilvl="6" w:tplc="0C0C0001" w:tentative="1">
+      <w:start w:val="1"/>
+      <w:numFmt w:val="bullet"/>
+      <w:lvlText w:val=""/>
+      <w:lvlJc w:val="left"/>
+      <w:pPr>
+        <w:ind w:left="5040" w:hanging="360"/>
+      </w:pPr>
+      <w:rPr>
+        <w:rFonts w:ascii="Symbol" w:hAnsi="Symbol" w:hint="default"/>
+      </w:rPr>
+    </w:lvl>
+    <w:lvl w:ilvl="7" w:tplc="0C0C0003" w:tentative="1">
+      <w:start w:val="1"/>
+      <w:numFmt w:val="bullet"/>
+      <w:lvlText w:val="o"/>
+      <w:lvlJc w:val="left"/>
+      <w:pPr>
+        <w:ind w:left="5760" w:hanging="360"/>
+      </w:pPr>
+      <w:rPr>
+        <w:rFonts w:ascii="Courier New" w:hAnsi="Courier New" w:cs="Courier New" w:hint="default"/>
+      </w:rPr>
+    </w:lvl>
+    <w:lvl w:ilvl="8" w:tplc="0C0C0005" w:tentative="1">
+      <w:start w:val="1"/>
+      <w:numFmt w:val="bullet"/>
+      <w:lvlText w:val=""/>
+      <w:lvlJc w:val="left"/>
+      <w:pPr>
+        <w:ind w:left="6480" w:hanging="360"/>
+      </w:pPr>
+      <w:rPr>
+        <w:rFonts w:ascii="Wingdings" w:hAnsi="Wingdings" w:hint="default"/>
+      </w:rPr>
+    </w:lvl>
+  </w:abstractNum>
+  <w:abstractNum w:abstractNumId="12">
     <w:nsid w:val="5F910C06"/>
     <w:multiLevelType w:val="hybridMultilevel"/>
     <w:tmpl w:val="E55CC088"/>
@@ -3188,7 +3393,7 @@
       </w:rPr>
     </w:lvl>
   </w:abstractNum>
-  <w:abstractNum w:abstractNumId="12">
+  <w:abstractNum w:abstractNumId="13">
     <w:nsid w:val="6F7350D3"/>
     <w:multiLevelType w:val="hybridMultilevel"/>
     <w:tmpl w:val="04F466B0"/>
@@ -3301,7 +3506,7 @@
       </w:rPr>
     </w:lvl>
   </w:abstractNum>
-  <w:abstractNum w:abstractNumId="13">
+  <w:abstractNum w:abstractNumId="14">
     <w:nsid w:val="6FC062FE"/>
     <w:multiLevelType w:val="hybridMultilevel"/>
     <w:tmpl w:val="E2F09DCA"/>
@@ -3414,7 +3619,7 @@
       </w:rPr>
     </w:lvl>
   </w:abstractNum>
-  <w:abstractNum w:abstractNumId="14">
+  <w:abstractNum w:abstractNumId="15">
     <w:nsid w:val="74E53E88"/>
     <w:multiLevelType w:val="hybridMultilevel"/>
     <w:tmpl w:val="6BBA41D4"/>
@@ -3534,10 +3739,10 @@
     <w:abstractNumId w:val="1"/>
   </w:num>
   <w:num w:numId="3">
-    <w:abstractNumId w:val="11"/>
+    <w:abstractNumId w:val="12"/>
   </w:num>
   <w:num w:numId="4">
-    <w:abstractNumId w:val="14"/>
+    <w:abstractNumId w:val="15"/>
   </w:num>
   <w:num w:numId="5">
     <w:abstractNumId w:val="2"/>
@@ -3549,7 +3754,7 @@
     <w:abstractNumId w:val="6"/>
   </w:num>
   <w:num w:numId="8">
-    <w:abstractNumId w:val="13"/>
+    <w:abstractNumId w:val="14"/>
   </w:num>
   <w:num w:numId="9">
     <w:abstractNumId w:val="9"/>
@@ -3558,7 +3763,7 @@
     <w:abstractNumId w:val="4"/>
   </w:num>
   <w:num w:numId="11">
-    <w:abstractNumId w:val="12"/>
+    <w:abstractNumId w:val="13"/>
   </w:num>
   <w:num w:numId="12">
     <w:abstractNumId w:val="3"/>
@@ -3571,6 +3776,9 @@
   </w:num>
   <w:num w:numId="15">
     <w:abstractNumId w:val="5"/>
+  </w:num>
+  <w:num w:numId="16">
+    <w:abstractNumId w:val="11"/>
   </w:num>
 </w:numbering>
 </file>
@@ -4489,7 +4697,7 @@
 </file>
 
 <file path=customXml/itemProps1.xml><?xml version="1.0" encoding="utf-8"?>
-<ds:datastoreItem xmlns:ds="http://schemas.openxmlformats.org/officeDocument/2006/customXml" ds:itemID="{A204D4A1-4555-424A-A31D-3B48411864CF}">
+<ds:datastoreItem xmlns:ds="http://schemas.openxmlformats.org/officeDocument/2006/customXml" ds:itemID="{18E4E728-E5E3-46C0-8D3B-FDD0750F5C9B}">
   <ds:schemaRefs>
     <ds:schemaRef ds:uri="http://schemas.openxmlformats.org/officeDocument/2006/bibliography"/>
   </ds:schemaRefs>

</xml_diff>

<commit_message>
log et continuation d'enregistrement de log
</commit_message>
<xml_diff>
--- a/log/Patrick Limoges.docx
+++ b/log/Patrick Limoges.docx
@@ -773,90 +773,154 @@
         <w:t>19 février 2016</w:t>
       </w:r>
     </w:p>
-    <w:p/>
-    <w:p>
-      <w:pPr>
-        <w:pStyle w:val="Paragraphedeliste"/>
-        <w:numPr>
-          <w:ilvl w:val="0"/>
-          <w:numId w:val="16"/>
-        </w:numPr>
-      </w:pPr>
-      <w:r>
-        <w:t>Débogage du verrouillage qui s’effectuant sur le formulaire d’entrevu du superviseur, mais il n’est toujours pas possible de l’envoyer.</w:t>
-      </w:r>
-    </w:p>
-    <w:p>
-      <w:pPr>
-        <w:pStyle w:val="Paragraphedeliste"/>
-        <w:numPr>
-          <w:ilvl w:val="0"/>
-          <w:numId w:val="16"/>
-        </w:numPr>
-      </w:pPr>
-      <w:r>
-        <w:t>Débogage de la méthode « </w:t>
-      </w:r>
-      <w:proofErr w:type="spellStart"/>
-      <w:r>
-        <w:t>review</w:t>
-      </w:r>
-      <w:proofErr w:type="spellEnd"/>
-      <w:r>
-        <w:t> » du stagiaire, pour qu’il puisse voir les évaluations qui lui sont attribuer.</w:t>
-      </w:r>
-    </w:p>
-    <w:p>
-      <w:pPr>
-        <w:pStyle w:val="Paragraphedeliste"/>
-        <w:numPr>
-          <w:ilvl w:val="0"/>
-          <w:numId w:val="16"/>
-        </w:numPr>
-      </w:pPr>
-      <w:r>
-        <w:t>Débogage de la page des logs. L’affichage fonctionne totalement, mais la sauvegarde et le chargement possède quelques problème.</w:t>
-      </w:r>
-    </w:p>
-    <w:p>
-      <w:pPr>
-        <w:pStyle w:val="Paragraphedeliste"/>
-        <w:numPr>
-          <w:ilvl w:val="0"/>
-          <w:numId w:val="16"/>
-        </w:numPr>
-      </w:pPr>
-      <w:r>
-        <w:t>Débogage de la page de modification du mot de passe du stagiaire.</w:t>
-      </w:r>
-    </w:p>
-    <w:p>
-      <w:pPr>
-        <w:pStyle w:val="Paragraphedeliste"/>
-        <w:numPr>
-          <w:ilvl w:val="0"/>
-          <w:numId w:val="16"/>
-        </w:numPr>
-      </w:pPr>
-      <w:r>
-        <w:t>Débogage de la page d’accueil du stagiaire.</w:t>
-      </w:r>
-    </w:p>
-    <w:p>
-      <w:pPr>
-        <w:pStyle w:val="Paragraphedeliste"/>
-        <w:numPr>
-          <w:ilvl w:val="0"/>
-          <w:numId w:val="16"/>
-        </w:numPr>
-      </w:pPr>
-      <w:r>
-        <w:t xml:space="preserve">Débogage de la page d’accueil du coordonnateur, de manière </w:t>
-      </w:r>
+    <w:p>
       <w:bookmarkStart w:id="1" w:name="_GoBack"/>
       <w:bookmarkEnd w:id="1"/>
-      <w:r>
-        <w:t>superficielle.</w:t>
+    </w:p>
+    <w:p>
+      <w:pPr>
+        <w:pStyle w:val="Paragraphedeliste"/>
+        <w:numPr>
+          <w:ilvl w:val="0"/>
+          <w:numId w:val="16"/>
+        </w:numPr>
+      </w:pPr>
+      <w:r>
+        <w:t>Début de la programmation des méthodes permettant de noter un stage.</w:t>
+      </w:r>
+    </w:p>
+    <w:p>
+      <w:pPr>
+        <w:pStyle w:val="Paragraphedeliste"/>
+        <w:numPr>
+          <w:ilvl w:val="0"/>
+          <w:numId w:val="16"/>
+        </w:numPr>
+      </w:pPr>
+      <w:r>
+        <w:t xml:space="preserve">Ajout et débogage d’une page permettant au </w:t>
+      </w:r>
+      <w:r>
+        <w:t>coordonnateur de voir les entreprises</w:t>
+      </w:r>
+      <w:r>
+        <w:t xml:space="preserve"> acceptée.</w:t>
+      </w:r>
+    </w:p>
+    <w:p>
+      <w:pPr>
+        <w:pStyle w:val="Paragraphedeliste"/>
+        <w:numPr>
+          <w:ilvl w:val="0"/>
+          <w:numId w:val="16"/>
+        </w:numPr>
+      </w:pPr>
+      <w:r>
+        <w:t>Ajout et débogage d’une page permettant au coordonnateur de voir les projets de stage acceptée.</w:t>
+      </w:r>
+    </w:p>
+    <w:p>
+      <w:pPr>
+        <w:pStyle w:val="Paragraphedeliste"/>
+        <w:numPr>
+          <w:ilvl w:val="0"/>
+          <w:numId w:val="16"/>
+        </w:numPr>
+      </w:pPr>
+      <w:r>
+        <w:t>Débogage partiel de la validation ou du rejet d’entreprise.</w:t>
+      </w:r>
+    </w:p>
+    <w:p>
+      <w:pPr>
+        <w:pStyle w:val="Paragraphedeliste"/>
+        <w:numPr>
+          <w:ilvl w:val="0"/>
+          <w:numId w:val="16"/>
+        </w:numPr>
+      </w:pPr>
+      <w:r>
+        <w:t>Débogage partiel de la validation ou du rejet de projet de stage.</w:t>
+      </w:r>
+    </w:p>
+    <w:p>
+      <w:pPr>
+        <w:pStyle w:val="Paragraphedeliste"/>
+        <w:numPr>
+          <w:ilvl w:val="0"/>
+          <w:numId w:val="16"/>
+        </w:numPr>
+      </w:pPr>
+      <w:r>
+        <w:t>Débogage du verrouillage qui s’effectuant sur le formulaire d’entrevu du superviseur, mais il n’est toujours pas possible de l’envoyer.</w:t>
+      </w:r>
+    </w:p>
+    <w:p>
+      <w:pPr>
+        <w:pStyle w:val="Paragraphedeliste"/>
+        <w:numPr>
+          <w:ilvl w:val="0"/>
+          <w:numId w:val="16"/>
+        </w:numPr>
+      </w:pPr>
+      <w:r>
+        <w:t>Débogage de la méthode « </w:t>
+      </w:r>
+      <w:proofErr w:type="spellStart"/>
+      <w:r>
+        <w:t>review</w:t>
+      </w:r>
+      <w:proofErr w:type="spellEnd"/>
+      <w:r>
+        <w:t> » du stagiaire, pour qu’il puisse voir les évaluations qui lui sont attribuer.</w:t>
+      </w:r>
+    </w:p>
+    <w:p>
+      <w:pPr>
+        <w:pStyle w:val="Paragraphedeliste"/>
+        <w:numPr>
+          <w:ilvl w:val="0"/>
+          <w:numId w:val="16"/>
+        </w:numPr>
+      </w:pPr>
+      <w:r>
+        <w:t>Débogage de la page des logs. L’affichage fonctionne totalement, mais la sauvegarde et le chargement possède quelques problème.</w:t>
+      </w:r>
+    </w:p>
+    <w:p>
+      <w:pPr>
+        <w:pStyle w:val="Paragraphedeliste"/>
+        <w:numPr>
+          <w:ilvl w:val="0"/>
+          <w:numId w:val="16"/>
+        </w:numPr>
+      </w:pPr>
+      <w:r>
+        <w:t>Débogage de la page de modification du mot de passe du stagiaire.</w:t>
+      </w:r>
+    </w:p>
+    <w:p>
+      <w:pPr>
+        <w:pStyle w:val="Paragraphedeliste"/>
+        <w:numPr>
+          <w:ilvl w:val="0"/>
+          <w:numId w:val="16"/>
+        </w:numPr>
+      </w:pPr>
+      <w:r>
+        <w:t>Débogage de la page d’accueil du stagiaire.</w:t>
+      </w:r>
+    </w:p>
+    <w:p>
+      <w:pPr>
+        <w:pStyle w:val="Paragraphedeliste"/>
+        <w:numPr>
+          <w:ilvl w:val="0"/>
+          <w:numId w:val="16"/>
+        </w:numPr>
+      </w:pPr>
+      <w:r>
+        <w:t>Débogage de la page d’accueil du coordonnateur, de manière superficielle.</w:t>
       </w:r>
     </w:p>
     <w:p>
@@ -983,6 +1047,7 @@
         </w:numPr>
       </w:pPr>
       <w:r>
+        <w:lastRenderedPageBreak/>
         <w:t>Débogage pour qu’on utilisateur ayant les droits d’un stagiaire se connecte à sa page.</w:t>
       </w:r>
     </w:p>
@@ -1051,7 +1116,6 @@
         </w:numPr>
       </w:pPr>
       <w:r>
-        <w:lastRenderedPageBreak/>
         <w:t xml:space="preserve">(A faire) débogage de l’émission de note au projet. Enregistrer </w:t>
       </w:r>
       <w:proofErr w:type="gramStart"/>
@@ -1319,6 +1383,7 @@
         </w:numPr>
       </w:pPr>
       <w:r>
+        <w:lastRenderedPageBreak/>
         <w:t xml:space="preserve">Retrait des méthodes XML des contrôleurs pour les placer dans un fichier dans le dossier </w:t>
       </w:r>
       <w:proofErr w:type="spellStart"/>
@@ -1380,10 +1445,358 @@
       </w:pPr>
       <w:bookmarkStart w:id="5" w:name="_Toc443039351"/>
       <w:r>
+        <w:t>2 février 2016</w:t>
+      </w:r>
+      <w:bookmarkEnd w:id="5"/>
+    </w:p>
+    <w:p/>
+    <w:p>
+      <w:pPr>
+        <w:pStyle w:val="Paragraphedeliste"/>
+        <w:numPr>
+          <w:ilvl w:val="0"/>
+          <w:numId w:val="7"/>
+        </w:numPr>
+      </w:pPr>
+      <w:r>
+        <w:t xml:space="preserve">Ajout d’une méthode dans tous </w:t>
+      </w:r>
+      <w:r>
+        <w:t>les contrôleurs</w:t>
+      </w:r>
+      <w:r>
+        <w:t xml:space="preserve"> qui permettra dans changer la page du site web</w:t>
+      </w:r>
+    </w:p>
+    <w:p>
+      <w:pPr>
+        <w:pStyle w:val="Paragraphedeliste"/>
+        <w:numPr>
+          <w:ilvl w:val="0"/>
+          <w:numId w:val="7"/>
+        </w:numPr>
+      </w:pPr>
+      <w:r>
+        <w:t xml:space="preserve"> </w:t>
+      </w:r>
+      <w:r>
+        <w:t>Mise en place des méthodes permettant au superviseur de crée</w:t>
+      </w:r>
+      <w:r>
+        <w:t>r ou modifier de nouveau projet, dans le contrôleur du superviseur.</w:t>
+      </w:r>
+    </w:p>
+    <w:p>
+      <w:pPr>
+        <w:pStyle w:val="Paragraphedeliste"/>
+        <w:numPr>
+          <w:ilvl w:val="0"/>
+          <w:numId w:val="7"/>
+        </w:numPr>
+      </w:pPr>
+      <w:r>
+        <w:t xml:space="preserve">Mise en place des méthodes permettant au superviseur de voir </w:t>
+      </w:r>
+      <w:r>
+        <w:t>les projets déjà proposée, dans le contrôleur du superviseur.</w:t>
+      </w:r>
+    </w:p>
+    <w:p>
+      <w:pPr>
+        <w:pStyle w:val="Paragraphedeliste"/>
+        <w:numPr>
+          <w:ilvl w:val="0"/>
+          <w:numId w:val="7"/>
+        </w:numPr>
+      </w:pPr>
+      <w:r>
+        <w:t xml:space="preserve">Ajout des méthodes pour faire les deux actions ci-dessus dans la base de </w:t>
+      </w:r>
+      <w:r>
+        <w:t>données</w:t>
+      </w:r>
+      <w:r>
+        <w:t>.</w:t>
+      </w:r>
+    </w:p>
+    <w:p>
+      <w:pPr>
+        <w:pStyle w:val="Paragraphedeliste"/>
+        <w:numPr>
+          <w:ilvl w:val="0"/>
+          <w:numId w:val="7"/>
+        </w:numPr>
+      </w:pPr>
+      <w:r>
+        <w:t xml:space="preserve">Ajout d’une méthode pour faire accepter ou refuser des projets dans le model </w:t>
+      </w:r>
+      <w:proofErr w:type="spellStart"/>
+      <w:r>
+        <w:t>projet.php</w:t>
+      </w:r>
+      <w:proofErr w:type="spellEnd"/>
+      <w:r>
+        <w:t>.</w:t>
+      </w:r>
+    </w:p>
+    <w:p>
+      <w:pPr>
+        <w:pStyle w:val="Paragraphedeliste"/>
+        <w:numPr>
+          <w:ilvl w:val="0"/>
+          <w:numId w:val="7"/>
+        </w:numPr>
+      </w:pPr>
+      <w:r>
+        <w:t>Ajout d’une méthode pour voir tous les projet</w:t>
+      </w:r>
+      <w:r>
+        <w:t>s</w:t>
+      </w:r>
+      <w:r>
+        <w:t xml:space="preserve"> selon un </w:t>
+      </w:r>
+      <w:r>
+        <w:t xml:space="preserve">statut particulier, dans le model </w:t>
+      </w:r>
+      <w:proofErr w:type="spellStart"/>
+      <w:r>
+        <w:t>projet.php</w:t>
+      </w:r>
+      <w:proofErr w:type="spellEnd"/>
+      <w:r>
+        <w:t>.</w:t>
+      </w:r>
+    </w:p>
+    <w:p>
+      <w:pPr>
+        <w:pStyle w:val="Titre1"/>
+      </w:pPr>
+      <w:bookmarkStart w:id="6" w:name="_Toc443039352"/>
+      <w:r>
+        <w:t>1 février 2016</w:t>
+      </w:r>
+      <w:bookmarkEnd w:id="6"/>
+    </w:p>
+    <w:p/>
+    <w:p>
+      <w:pPr>
+        <w:pStyle w:val="Paragraphedeliste"/>
+        <w:numPr>
+          <w:ilvl w:val="0"/>
+          <w:numId w:val="5"/>
+        </w:numPr>
+      </w:pPr>
+      <w:r>
+        <w:t>Participation à une discussion avec le client</w:t>
+      </w:r>
+    </w:p>
+    <w:p>
+      <w:pPr>
+        <w:pStyle w:val="Paragraphedeliste"/>
+        <w:numPr>
+          <w:ilvl w:val="0"/>
+          <w:numId w:val="5"/>
+        </w:numPr>
+      </w:pPr>
+      <w:r>
+        <w:t>Création du fichier de model « </w:t>
+      </w:r>
+      <w:proofErr w:type="spellStart"/>
+      <w:r>
+        <w:t>projets.php</w:t>
+      </w:r>
+      <w:proofErr w:type="spellEnd"/>
+      <w:r>
+        <w:t xml:space="preserve"> » qui est un enfant de </w:t>
+      </w:r>
+      <w:proofErr w:type="spellStart"/>
+      <w:r>
+        <w:t>models.php</w:t>
+      </w:r>
+      <w:proofErr w:type="spellEnd"/>
+    </w:p>
+    <w:p>
+      <w:pPr>
+        <w:pStyle w:val="Paragraphedeliste"/>
+        <w:numPr>
+          <w:ilvl w:val="0"/>
+          <w:numId w:val="5"/>
+        </w:numPr>
+      </w:pPr>
+      <w:r>
+        <w:t xml:space="preserve">J’ai retiré les lignes qui communiquent avec la base de données du contrôleur des stagiaires pour les placer dans </w:t>
+      </w:r>
+      <w:proofErr w:type="spellStart"/>
+      <w:r>
+        <w:t>projets.php</w:t>
+      </w:r>
+      <w:proofErr w:type="spellEnd"/>
+      <w:r>
+        <w:t>.</w:t>
+      </w:r>
+    </w:p>
+    <w:p>
+      <w:pPr>
+        <w:pStyle w:val="Paragraphedeliste"/>
+        <w:numPr>
+          <w:ilvl w:val="0"/>
+          <w:numId w:val="5"/>
+        </w:numPr>
+      </w:pPr>
+      <w:proofErr w:type="spellStart"/>
+      <w:r>
+        <w:t>Re</w:t>
+      </w:r>
+      <w:proofErr w:type="spellEnd"/>
+      <w:r>
+        <w:t>-nommage de tous les variables et des méthodes du contrôleur stagiaire pour respecter le formatage du groupe.</w:t>
+      </w:r>
+    </w:p>
+    <w:p>
+      <w:pPr>
+        <w:pStyle w:val="Paragraphedeliste"/>
+        <w:numPr>
+          <w:ilvl w:val="0"/>
+          <w:numId w:val="5"/>
+        </w:numPr>
+      </w:pPr>
+      <w:r>
+        <w:t>Ajout du fichier model « </w:t>
+      </w:r>
+      <w:proofErr w:type="spellStart"/>
+      <w:r>
+        <w:t>xml.php</w:t>
+      </w:r>
+      <w:proofErr w:type="spellEnd"/>
+      <w:r>
+        <w:t> » qui a été supprimer par la suite.</w:t>
+      </w:r>
+    </w:p>
+    <w:p>
+      <w:pPr>
+        <w:pStyle w:val="Paragraphedeliste"/>
+        <w:numPr>
+          <w:ilvl w:val="0"/>
+          <w:numId w:val="5"/>
+        </w:numPr>
+      </w:pPr>
+      <w:r>
+        <w:t>Modification des méthodes du contrôleur de stagiaire qui récupère les fichier</w:t>
+      </w:r>
+      <w:r>
+        <w:t>s</w:t>
+      </w:r>
+      <w:r>
+        <w:t xml:space="preserve"> </w:t>
+      </w:r>
+      <w:r>
+        <w:t>.</w:t>
+      </w:r>
+      <w:proofErr w:type="spellStart"/>
+      <w:r>
+        <w:t>xml</w:t>
+      </w:r>
+      <w:proofErr w:type="spellEnd"/>
+      <w:r>
+        <w:t>.</w:t>
+      </w:r>
+    </w:p>
+    <w:p>
+      <w:pPr>
+        <w:pStyle w:val="Paragraphedeliste"/>
+        <w:numPr>
+          <w:ilvl w:val="0"/>
+          <w:numId w:val="5"/>
+        </w:numPr>
+      </w:pPr>
+      <w:r>
+        <w:t xml:space="preserve"> </w:t>
+      </w:r>
+      <w:r>
+        <w:t>Ajout de la hiérarchie dans le dossier model pour contenir les sous-dossiers qui vont contenir les fichiers .</w:t>
+      </w:r>
+      <w:proofErr w:type="spellStart"/>
+      <w:r>
+        <w:t>xml</w:t>
+      </w:r>
+      <w:proofErr w:type="spellEnd"/>
+      <w:r>
+        <w:t xml:space="preserve"> du site.</w:t>
+      </w:r>
+      <w:r>
+        <w:t xml:space="preserve"> Contenant des note pour le </w:t>
+      </w:r>
+      <w:proofErr w:type="spellStart"/>
+      <w:r>
+        <w:t>formattage</w:t>
+      </w:r>
+      <w:proofErr w:type="spellEnd"/>
+      <w:r>
+        <w:t xml:space="preserve"> du .</w:t>
+      </w:r>
+      <w:proofErr w:type="spellStart"/>
+      <w:r>
+        <w:t>xml</w:t>
+      </w:r>
+      <w:proofErr w:type="spellEnd"/>
+      <w:r>
+        <w:t>.</w:t>
+      </w:r>
+    </w:p>
+    <w:p>
+      <w:pPr>
+        <w:pStyle w:val="Paragraphedeliste"/>
+        <w:numPr>
+          <w:ilvl w:val="0"/>
+          <w:numId w:val="5"/>
+        </w:numPr>
+      </w:pPr>
+      <w:r>
         <w:lastRenderedPageBreak/>
-        <w:t>2 février 2016</w:t>
-      </w:r>
-      <w:bookmarkEnd w:id="5"/>
+        <w:t xml:space="preserve">Ajout d’une variable global dans </w:t>
+      </w:r>
+      <w:r>
+        <w:t>le</w:t>
+      </w:r>
+      <w:r>
+        <w:t xml:space="preserve"> contrôleur « </w:t>
+      </w:r>
+      <w:proofErr w:type="spellStart"/>
+      <w:r>
+        <w:t>controleur.php</w:t>
+      </w:r>
+      <w:proofErr w:type="spellEnd"/>
+      <w:r>
+        <w:t> »</w:t>
+      </w:r>
+      <w:r>
+        <w:t xml:space="preserve"> contenant le chemin pour accéder </w:t>
+      </w:r>
+      <w:r>
+        <w:t>aux dossiers</w:t>
+      </w:r>
+      <w:r>
+        <w:t xml:space="preserve"> contenant les .</w:t>
+      </w:r>
+      <w:proofErr w:type="spellStart"/>
+      <w:r>
+        <w:t>xml</w:t>
+      </w:r>
+      <w:proofErr w:type="spellEnd"/>
+      <w:r>
+        <w:t>.</w:t>
+      </w:r>
+    </w:p>
+    <w:p>
+      <w:pPr>
+        <w:pStyle w:val="Titre1"/>
+      </w:pPr>
+      <w:bookmarkStart w:id="7" w:name="_Toc443039353"/>
+      <w:r>
+        <w:t>29 janvier 2016</w:t>
+      </w:r>
+      <w:bookmarkEnd w:id="7"/>
     </w:p>
     <w:p/>
     <w:p>
@@ -1391,354 +1804,6 @@
         <w:pStyle w:val="Paragraphedeliste"/>
         <w:numPr>
           <w:ilvl w:val="0"/>
-          <w:numId w:val="7"/>
-        </w:numPr>
-      </w:pPr>
-      <w:r>
-        <w:t xml:space="preserve">Ajout d’une méthode dans tous </w:t>
-      </w:r>
-      <w:r>
-        <w:t>les contrôleurs</w:t>
-      </w:r>
-      <w:r>
-        <w:t xml:space="preserve"> qui permettra dans changer la page du site web</w:t>
-      </w:r>
-    </w:p>
-    <w:p>
-      <w:pPr>
-        <w:pStyle w:val="Paragraphedeliste"/>
-        <w:numPr>
-          <w:ilvl w:val="0"/>
-          <w:numId w:val="7"/>
-        </w:numPr>
-      </w:pPr>
-      <w:r>
-        <w:t xml:space="preserve"> </w:t>
-      </w:r>
-      <w:r>
-        <w:t>Mise en place des méthodes permettant au superviseur de crée</w:t>
-      </w:r>
-      <w:r>
-        <w:t>r ou modifier de nouveau projet, dans le contrôleur du superviseur.</w:t>
-      </w:r>
-    </w:p>
-    <w:p>
-      <w:pPr>
-        <w:pStyle w:val="Paragraphedeliste"/>
-        <w:numPr>
-          <w:ilvl w:val="0"/>
-          <w:numId w:val="7"/>
-        </w:numPr>
-      </w:pPr>
-      <w:r>
-        <w:t xml:space="preserve">Mise en place des méthodes permettant au superviseur de voir </w:t>
-      </w:r>
-      <w:r>
-        <w:t>les projets déjà proposée, dans le contrôleur du superviseur.</w:t>
-      </w:r>
-    </w:p>
-    <w:p>
-      <w:pPr>
-        <w:pStyle w:val="Paragraphedeliste"/>
-        <w:numPr>
-          <w:ilvl w:val="0"/>
-          <w:numId w:val="7"/>
-        </w:numPr>
-      </w:pPr>
-      <w:r>
-        <w:t xml:space="preserve">Ajout des méthodes pour faire les deux actions ci-dessus dans la base de </w:t>
-      </w:r>
-      <w:r>
-        <w:t>données</w:t>
-      </w:r>
-      <w:r>
-        <w:t>.</w:t>
-      </w:r>
-    </w:p>
-    <w:p>
-      <w:pPr>
-        <w:pStyle w:val="Paragraphedeliste"/>
-        <w:numPr>
-          <w:ilvl w:val="0"/>
-          <w:numId w:val="7"/>
-        </w:numPr>
-      </w:pPr>
-      <w:r>
-        <w:t xml:space="preserve">Ajout d’une méthode pour faire accepter ou refuser des projets dans le model </w:t>
-      </w:r>
-      <w:proofErr w:type="spellStart"/>
-      <w:r>
-        <w:t>projet.php</w:t>
-      </w:r>
-      <w:proofErr w:type="spellEnd"/>
-      <w:r>
-        <w:t>.</w:t>
-      </w:r>
-    </w:p>
-    <w:p>
-      <w:pPr>
-        <w:pStyle w:val="Paragraphedeliste"/>
-        <w:numPr>
-          <w:ilvl w:val="0"/>
-          <w:numId w:val="7"/>
-        </w:numPr>
-      </w:pPr>
-      <w:r>
-        <w:t>Ajout d’une méthode pour voir tous les projet</w:t>
-      </w:r>
-      <w:r>
-        <w:t>s</w:t>
-      </w:r>
-      <w:r>
-        <w:t xml:space="preserve"> selon un </w:t>
-      </w:r>
-      <w:r>
-        <w:t xml:space="preserve">statut particulier, dans le model </w:t>
-      </w:r>
-      <w:proofErr w:type="spellStart"/>
-      <w:r>
-        <w:t>projet.php</w:t>
-      </w:r>
-      <w:proofErr w:type="spellEnd"/>
-      <w:r>
-        <w:t>.</w:t>
-      </w:r>
-    </w:p>
-    <w:p>
-      <w:pPr>
-        <w:pStyle w:val="Titre1"/>
-      </w:pPr>
-      <w:bookmarkStart w:id="6" w:name="_Toc443039352"/>
-      <w:r>
-        <w:t>1 février 2016</w:t>
-      </w:r>
-      <w:bookmarkEnd w:id="6"/>
-    </w:p>
-    <w:p/>
-    <w:p>
-      <w:pPr>
-        <w:pStyle w:val="Paragraphedeliste"/>
-        <w:numPr>
-          <w:ilvl w:val="0"/>
-          <w:numId w:val="5"/>
-        </w:numPr>
-      </w:pPr>
-      <w:r>
-        <w:t>Participation à une discussion avec le client</w:t>
-      </w:r>
-    </w:p>
-    <w:p>
-      <w:pPr>
-        <w:pStyle w:val="Paragraphedeliste"/>
-        <w:numPr>
-          <w:ilvl w:val="0"/>
-          <w:numId w:val="5"/>
-        </w:numPr>
-      </w:pPr>
-      <w:r>
-        <w:t>Création du fichier de model « </w:t>
-      </w:r>
-      <w:proofErr w:type="spellStart"/>
-      <w:r>
-        <w:t>projets.php</w:t>
-      </w:r>
-      <w:proofErr w:type="spellEnd"/>
-      <w:r>
-        <w:t xml:space="preserve"> » qui est un enfant de </w:t>
-      </w:r>
-      <w:proofErr w:type="spellStart"/>
-      <w:r>
-        <w:t>models.php</w:t>
-      </w:r>
-      <w:proofErr w:type="spellEnd"/>
-    </w:p>
-    <w:p>
-      <w:pPr>
-        <w:pStyle w:val="Paragraphedeliste"/>
-        <w:numPr>
-          <w:ilvl w:val="0"/>
-          <w:numId w:val="5"/>
-        </w:numPr>
-      </w:pPr>
-      <w:r>
-        <w:t xml:space="preserve">J’ai retiré les lignes qui communiquent avec la base de données du contrôleur des stagiaires pour les placer dans </w:t>
-      </w:r>
-      <w:proofErr w:type="spellStart"/>
-      <w:r>
-        <w:t>projets.php</w:t>
-      </w:r>
-      <w:proofErr w:type="spellEnd"/>
-      <w:r>
-        <w:t>.</w:t>
-      </w:r>
-    </w:p>
-    <w:p>
-      <w:pPr>
-        <w:pStyle w:val="Paragraphedeliste"/>
-        <w:numPr>
-          <w:ilvl w:val="0"/>
-          <w:numId w:val="5"/>
-        </w:numPr>
-      </w:pPr>
-      <w:proofErr w:type="spellStart"/>
-      <w:r>
-        <w:t>Re</w:t>
-      </w:r>
-      <w:proofErr w:type="spellEnd"/>
-      <w:r>
-        <w:t>-nommage de tous les variables et des méthodes du contrôleur stagiaire pour respecter le formatage du groupe.</w:t>
-      </w:r>
-    </w:p>
-    <w:p>
-      <w:pPr>
-        <w:pStyle w:val="Paragraphedeliste"/>
-        <w:numPr>
-          <w:ilvl w:val="0"/>
-          <w:numId w:val="5"/>
-        </w:numPr>
-      </w:pPr>
-      <w:r>
-        <w:t>Ajout du fichier model « </w:t>
-      </w:r>
-      <w:proofErr w:type="spellStart"/>
-      <w:r>
-        <w:t>xml.php</w:t>
-      </w:r>
-      <w:proofErr w:type="spellEnd"/>
-      <w:r>
-        <w:t> » qui a été supprimer par la suite.</w:t>
-      </w:r>
-    </w:p>
-    <w:p>
-      <w:pPr>
-        <w:pStyle w:val="Paragraphedeliste"/>
-        <w:numPr>
-          <w:ilvl w:val="0"/>
-          <w:numId w:val="5"/>
-        </w:numPr>
-      </w:pPr>
-      <w:r>
-        <w:t>Modification des méthodes du contrôleur de stagiaire qui récupère les fichier</w:t>
-      </w:r>
-      <w:r>
-        <w:t>s</w:t>
-      </w:r>
-      <w:r>
-        <w:t xml:space="preserve"> </w:t>
-      </w:r>
-      <w:r>
-        <w:t>.</w:t>
-      </w:r>
-      <w:proofErr w:type="spellStart"/>
-      <w:r>
-        <w:t>xml</w:t>
-      </w:r>
-      <w:proofErr w:type="spellEnd"/>
-      <w:r>
-        <w:t>.</w:t>
-      </w:r>
-    </w:p>
-    <w:p>
-      <w:pPr>
-        <w:pStyle w:val="Paragraphedeliste"/>
-        <w:numPr>
-          <w:ilvl w:val="0"/>
-          <w:numId w:val="5"/>
-        </w:numPr>
-      </w:pPr>
-      <w:r>
-        <w:t xml:space="preserve"> </w:t>
-      </w:r>
-      <w:r>
-        <w:t>Ajout de la hiérarchie dans le dossier model pour contenir les sous-dossiers qui vont contenir les fichiers .</w:t>
-      </w:r>
-      <w:proofErr w:type="spellStart"/>
-      <w:r>
-        <w:t>xml</w:t>
-      </w:r>
-      <w:proofErr w:type="spellEnd"/>
-      <w:r>
-        <w:t xml:space="preserve"> du site.</w:t>
-      </w:r>
-      <w:r>
-        <w:t xml:space="preserve"> Contenant des note pour le </w:t>
-      </w:r>
-      <w:proofErr w:type="spellStart"/>
-      <w:r>
-        <w:t>formattage</w:t>
-      </w:r>
-      <w:proofErr w:type="spellEnd"/>
-      <w:r>
-        <w:t xml:space="preserve"> du .</w:t>
-      </w:r>
-      <w:proofErr w:type="spellStart"/>
-      <w:r>
-        <w:t>xml</w:t>
-      </w:r>
-      <w:proofErr w:type="spellEnd"/>
-      <w:r>
-        <w:t>.</w:t>
-      </w:r>
-    </w:p>
-    <w:p>
-      <w:pPr>
-        <w:pStyle w:val="Paragraphedeliste"/>
-        <w:numPr>
-          <w:ilvl w:val="0"/>
-          <w:numId w:val="5"/>
-        </w:numPr>
-      </w:pPr>
-      <w:r>
-        <w:t xml:space="preserve">Ajout d’une variable global dans </w:t>
-      </w:r>
-      <w:r>
-        <w:t>le</w:t>
-      </w:r>
-      <w:r>
-        <w:t xml:space="preserve"> contrôleur « </w:t>
-      </w:r>
-      <w:proofErr w:type="spellStart"/>
-      <w:r>
-        <w:t>controleur.php</w:t>
-      </w:r>
-      <w:proofErr w:type="spellEnd"/>
-      <w:r>
-        <w:t> »</w:t>
-      </w:r>
-      <w:r>
-        <w:t xml:space="preserve"> contenant le chemin pour accéder </w:t>
-      </w:r>
-      <w:r>
-        <w:t>aux dossiers</w:t>
-      </w:r>
-      <w:r>
-        <w:t xml:space="preserve"> contenant les .</w:t>
-      </w:r>
-      <w:proofErr w:type="spellStart"/>
-      <w:r>
-        <w:t>xml</w:t>
-      </w:r>
-      <w:proofErr w:type="spellEnd"/>
-      <w:r>
-        <w:t>.</w:t>
-      </w:r>
-    </w:p>
-    <w:p>
-      <w:pPr>
-        <w:pStyle w:val="Titre1"/>
-      </w:pPr>
-      <w:bookmarkStart w:id="7" w:name="_Toc443039353"/>
-      <w:r>
-        <w:t>29 janvier 2016</w:t>
-      </w:r>
-      <w:bookmarkEnd w:id="7"/>
-    </w:p>
-    <w:p/>
-    <w:p>
-      <w:pPr>
-        <w:pStyle w:val="Paragraphedeliste"/>
-        <w:numPr>
-          <w:ilvl w:val="0"/>
           <w:numId w:val="4"/>
         </w:numPr>
       </w:pPr>
@@ -1755,7 +1820,6 @@
         </w:numPr>
       </w:pPr>
       <w:r>
-        <w:lastRenderedPageBreak/>
         <w:t xml:space="preserve">Ajout de </w:t>
       </w:r>
       <w:r>
@@ -4697,7 +4761,7 @@
 </file>
 
 <file path=customXml/itemProps1.xml><?xml version="1.0" encoding="utf-8"?>
-<ds:datastoreItem xmlns:ds="http://schemas.openxmlformats.org/officeDocument/2006/customXml" ds:itemID="{18E4E728-E5E3-46C0-8D3B-FDD0750F5C9B}">
+<ds:datastoreItem xmlns:ds="http://schemas.openxmlformats.org/officeDocument/2006/customXml" ds:itemID="{CFD3D228-A77E-46DD-ACF5-99CE8702747A}">
   <ds:schemaRefs>
     <ds:schemaRef ds:uri="http://schemas.openxmlformats.org/officeDocument/2006/bibliography"/>
   </ds:schemaRefs>

</xml_diff>